<commit_message>
Adicionado o link para o protótipo do projeto
</commit_message>
<xml_diff>
--- a/P.I. Inovador/Nota10.docx
+++ b/P.I. Inovador/Nota10.docx
@@ -1197,8 +1197,6 @@
           <w:sz w:val="32"/>
         </w:rPr>
       </w:pPr>
-      <w:bookmarkStart w:id="0" w:name="_GoBack"/>
-      <w:bookmarkEnd w:id="0"/>
     </w:p>
     <w:p>
       <w:pPr>
@@ -2165,8 +2163,11 @@
           <w:numId w:val="1"/>
         </w:numPr>
         <w:rPr>
-          <w:bCs/>
-          <w:sz w:val="32"/>
+          <w:rStyle w:val="Hyperlink"/>
+          <w:bCs/>
+          <w:color w:val="auto"/>
+          <w:sz w:val="32"/>
+          <w:u w:val="none"/>
         </w:rPr>
       </w:pPr>
       <w:r>
@@ -2194,6 +2195,45 @@
           <w:t>https://github.com/LuizGuaycurus/Projeto-Integrador/projects/1</w:t>
         </w:r>
       </w:hyperlink>
+    </w:p>
+    <w:p>
+      <w:pPr>
+        <w:pStyle w:val="PargrafodaLista"/>
+        <w:numPr>
+          <w:ilvl w:val="0"/>
+          <w:numId w:val="1"/>
+        </w:numPr>
+        <w:rPr>
+          <w:bCs/>
+          <w:sz w:val="32"/>
+        </w:rPr>
+      </w:pPr>
+      <w:r>
+        <w:rPr>
+          <w:rFonts w:ascii="Arial" w:hAnsi="Arial" w:cs="Arial"/>
+          <w:bCs/>
+          <w:sz w:val="24"/>
+          <w:szCs w:val="24"/>
+        </w:rPr>
+        <w:t>PROTÓTIPO:</w:t>
+      </w:r>
+      <w:r>
+        <w:rPr>
+          <w:sz w:val="32"/>
+        </w:rPr>
+        <w:t xml:space="preserve"> </w:t>
+      </w:r>
+      <w:hyperlink r:id="rId7" w:tgtFrame="_blank" w:history="1">
+        <w:r>
+          <w:rPr>
+            <w:rStyle w:val="Hyperlink"/>
+            <w:bCs/>
+          </w:rPr>
+          <w:t>https://marvelapp.com/chf5554</w:t>
+        </w:r>
+      </w:hyperlink>
+      <w:bookmarkStart w:id="0" w:name="_GoBack"/>
+      <w:bookmarkEnd w:id="0"/>
     </w:p>
     <w:sectPr>
       <w:pgSz w:w="11906" w:h="16838"/>
@@ -3305,7 +3345,6 @@
   <w:style w:type="character" w:default="1" w:styleId="Fontepargpadro">
     <w:name w:val="Default Paragraph Font"/>
     <w:uiPriority w:val="1"/>
-    <w:semiHidden/>
     <w:unhideWhenUsed/>
   </w:style>
   <w:style w:type="table" w:default="1" w:styleId="Tabelanormal">
@@ -3344,7 +3383,6 @@
     <w:name w:val="Hyperlink"/>
     <w:basedOn w:val="Fontepargpadro"/>
     <w:uiPriority w:val="99"/>
-    <w:semiHidden/>
     <w:unhideWhenUsed/>
     <w:rsid w:val="002613E1"/>
     <w:rPr>

</xml_diff>

<commit_message>
adicionado politicas de tratamentos de dados
</commit_message>
<xml_diff>
--- a/P.I. Inovador/Nota10.docx
+++ b/P.I. Inovador/Nota10.docx
@@ -248,7 +248,47 @@
           <w:sz w:val="24"/>
           <w:szCs w:val="24"/>
         </w:rPr>
-        <w:t>Falta variedade de perfis estudantis (Vestibulandos, Concurseiros, etc) dentro das plataformas de estudo</w:t>
+        <w:t xml:space="preserve">Falta variedade de perfis estudantis (Vestibulandos, </w:t>
+      </w:r>
+      <w:proofErr w:type="spellStart"/>
+      <w:r>
+        <w:rPr>
+          <w:rFonts w:ascii="Arial" w:hAnsi="Arial" w:cs="Arial"/>
+          <w:bCs/>
+          <w:sz w:val="24"/>
+          <w:szCs w:val="24"/>
+        </w:rPr>
+        <w:t>Concurseiros</w:t>
+      </w:r>
+      <w:proofErr w:type="spellEnd"/>
+      <w:r>
+        <w:rPr>
+          <w:rFonts w:ascii="Arial" w:hAnsi="Arial" w:cs="Arial"/>
+          <w:bCs/>
+          <w:sz w:val="24"/>
+          <w:szCs w:val="24"/>
+        </w:rPr>
+        <w:t xml:space="preserve">, </w:t>
+      </w:r>
+      <w:proofErr w:type="spellStart"/>
+      <w:r>
+        <w:rPr>
+          <w:rFonts w:ascii="Arial" w:hAnsi="Arial" w:cs="Arial"/>
+          <w:bCs/>
+          <w:sz w:val="24"/>
+          <w:szCs w:val="24"/>
+        </w:rPr>
+        <w:t>etc</w:t>
+      </w:r>
+      <w:proofErr w:type="spellEnd"/>
+      <w:r>
+        <w:rPr>
+          <w:rFonts w:ascii="Arial" w:hAnsi="Arial" w:cs="Arial"/>
+          <w:bCs/>
+          <w:sz w:val="24"/>
+          <w:szCs w:val="24"/>
+        </w:rPr>
+        <w:t>) dentro das plataformas de estudo</w:t>
       </w:r>
       <w:r>
         <w:rPr>
@@ -343,12 +383,21 @@
           <w:sz w:val="32"/>
         </w:rPr>
       </w:pPr>
-      <w:r>
-        <w:rPr>
-          <w:bCs/>
-          <w:sz w:val="32"/>
-        </w:rPr>
-        <w:t xml:space="preserve">Concurseiro: </w:t>
+      <w:proofErr w:type="spellStart"/>
+      <w:r>
+        <w:rPr>
+          <w:bCs/>
+          <w:sz w:val="32"/>
+        </w:rPr>
+        <w:t>Concurseiro</w:t>
+      </w:r>
+      <w:proofErr w:type="spellEnd"/>
+      <w:r>
+        <w:rPr>
+          <w:bCs/>
+          <w:sz w:val="32"/>
+        </w:rPr>
+        <w:t xml:space="preserve">: </w:t>
       </w:r>
       <w:r>
         <w:rPr>
@@ -731,7 +780,47 @@
           <w:sz w:val="24"/>
           <w:szCs w:val="24"/>
         </w:rPr>
-        <w:t>Tempo de resposta para suporte técnico de 8 á 24 Hr’s;</w:t>
+        <w:t xml:space="preserve">Tempo de resposta para suporte técnico de 8 </w:t>
+      </w:r>
+      <w:proofErr w:type="spellStart"/>
+      <w:r>
+        <w:rPr>
+          <w:rFonts w:ascii="Arial" w:hAnsi="Arial" w:cs="Arial"/>
+          <w:bCs/>
+          <w:sz w:val="24"/>
+          <w:szCs w:val="24"/>
+        </w:rPr>
+        <w:t>á</w:t>
+      </w:r>
+      <w:proofErr w:type="spellEnd"/>
+      <w:r>
+        <w:rPr>
+          <w:rFonts w:ascii="Arial" w:hAnsi="Arial" w:cs="Arial"/>
+          <w:bCs/>
+          <w:sz w:val="24"/>
+          <w:szCs w:val="24"/>
+        </w:rPr>
+        <w:t xml:space="preserve"> 24 </w:t>
+      </w:r>
+      <w:proofErr w:type="spellStart"/>
+      <w:r>
+        <w:rPr>
+          <w:rFonts w:ascii="Arial" w:hAnsi="Arial" w:cs="Arial"/>
+          <w:bCs/>
+          <w:sz w:val="24"/>
+          <w:szCs w:val="24"/>
+        </w:rPr>
+        <w:t>Hr’s</w:t>
+      </w:r>
+      <w:proofErr w:type="spellEnd"/>
+      <w:r>
+        <w:rPr>
+          <w:rFonts w:ascii="Arial" w:hAnsi="Arial" w:cs="Arial"/>
+          <w:bCs/>
+          <w:sz w:val="24"/>
+          <w:szCs w:val="24"/>
+        </w:rPr>
+        <w:t>;</w:t>
       </w:r>
     </w:p>
     <w:p>
@@ -1054,7 +1143,31 @@
           <w:szCs w:val="24"/>
           <w:shd w:val="clear" w:color="auto" w:fill="FFFFFF"/>
         </w:rPr>
-        <w:t>Saldo PagSeguro:</w:t>
+        <w:t xml:space="preserve">Saldo </w:t>
+      </w:r>
+      <w:proofErr w:type="spellStart"/>
+      <w:r>
+        <w:rPr>
+          <w:rStyle w:val="Forte"/>
+          <w:rFonts w:ascii="Arial" w:hAnsi="Arial" w:cs="Arial"/>
+          <w:color w:val="333333"/>
+          <w:sz w:val="24"/>
+          <w:szCs w:val="24"/>
+          <w:shd w:val="clear" w:color="auto" w:fill="FFFFFF"/>
+        </w:rPr>
+        <w:t>PagSeguro</w:t>
+      </w:r>
+      <w:proofErr w:type="spellEnd"/>
+      <w:r>
+        <w:rPr>
+          <w:rStyle w:val="Forte"/>
+          <w:rFonts w:ascii="Arial" w:hAnsi="Arial" w:cs="Arial"/>
+          <w:color w:val="333333"/>
+          <w:sz w:val="24"/>
+          <w:szCs w:val="24"/>
+          <w:shd w:val="clear" w:color="auto" w:fill="FFFFFF"/>
+        </w:rPr>
+        <w:t>:</w:t>
       </w:r>
       <w:r>
         <w:rPr>
@@ -1295,15 +1408,24 @@
           <w:bCs/>
           <w:sz w:val="32"/>
         </w:rPr>
-        <w:t xml:space="preserve"> (</w:t>
-      </w:r>
-      <w:r>
-        <w:rPr>
-          <w:bCs/>
-          <w:sz w:val="32"/>
-        </w:rPr>
         <w:t xml:space="preserve"> </w:t>
       </w:r>
+      <w:proofErr w:type="gramStart"/>
+      <w:r>
+        <w:rPr>
+          <w:bCs/>
+          <w:sz w:val="32"/>
+        </w:rPr>
+        <w:t>(</w:t>
+      </w:r>
+      <w:r>
+        <w:rPr>
+          <w:bCs/>
+          <w:sz w:val="32"/>
+        </w:rPr>
+        <w:t xml:space="preserve"> </w:t>
+      </w:r>
+      <w:proofErr w:type="spellStart"/>
       <w:r>
         <w:rPr>
           <w:bCs/>
@@ -1311,6 +1433,8 @@
         </w:rPr>
         <w:t>print</w:t>
       </w:r>
+      <w:proofErr w:type="spellEnd"/>
+      <w:proofErr w:type="gramEnd"/>
       <w:r>
         <w:rPr>
           <w:bCs/>
@@ -1672,93 +1796,1215 @@
         </w:rPr>
         <w:t>Senha;</w:t>
       </w:r>
+    </w:p>
+    <w:p>
+      <w:pPr>
+        <w:pStyle w:val="PargrafodaLista"/>
+        <w:numPr>
+          <w:ilvl w:val="1"/>
+          <w:numId w:val="5"/>
+        </w:numPr>
+        <w:rPr>
+          <w:sz w:val="32"/>
+          <w:szCs w:val="32"/>
+        </w:rPr>
+      </w:pPr>
+      <w:r>
+        <w:rPr>
+          <w:sz w:val="32"/>
+          <w:szCs w:val="32"/>
+        </w:rPr>
+        <w:t>Idade;</w:t>
+      </w:r>
+    </w:p>
+    <w:p>
+      <w:pPr>
+        <w:pStyle w:val="PargrafodaLista"/>
+        <w:numPr>
+          <w:ilvl w:val="1"/>
+          <w:numId w:val="5"/>
+        </w:numPr>
+        <w:rPr>
+          <w:sz w:val="32"/>
+          <w:szCs w:val="32"/>
+        </w:rPr>
+      </w:pPr>
+      <w:r>
+        <w:rPr>
+          <w:sz w:val="32"/>
+          <w:szCs w:val="32"/>
+        </w:rPr>
+        <w:t>Escolaridade;</w:t>
+      </w:r>
+    </w:p>
+    <w:p>
+      <w:pPr>
+        <w:pStyle w:val="PargrafodaLista"/>
+        <w:numPr>
+          <w:ilvl w:val="1"/>
+          <w:numId w:val="5"/>
+        </w:numPr>
+        <w:rPr>
+          <w:sz w:val="32"/>
+          <w:szCs w:val="32"/>
+        </w:rPr>
+      </w:pPr>
+      <w:r>
+        <w:rPr>
+          <w:sz w:val="32"/>
+          <w:szCs w:val="32"/>
+        </w:rPr>
+        <w:t>Tipo de concurso que quer fazer;</w:t>
+      </w:r>
+    </w:p>
+    <w:p>
+      <w:pPr>
+        <w:pStyle w:val="PargrafodaLista"/>
+        <w:numPr>
+          <w:ilvl w:val="1"/>
+          <w:numId w:val="5"/>
+        </w:numPr>
+        <w:rPr>
+          <w:sz w:val="32"/>
+          <w:szCs w:val="32"/>
+        </w:rPr>
+      </w:pPr>
+      <w:r>
+        <w:rPr>
+          <w:sz w:val="32"/>
+          <w:szCs w:val="32"/>
+        </w:rPr>
+        <w:t>CEP;</w:t>
+      </w:r>
+    </w:p>
+    <w:p>
+      <w:pPr>
+        <w:pStyle w:val="PargrafodaLista"/>
+        <w:ind w:left="1080"/>
+        <w:rPr>
+          <w:sz w:val="32"/>
+          <w:szCs w:val="32"/>
+        </w:rPr>
+      </w:pPr>
+    </w:p>
+    <w:p>
+      <w:pPr>
+        <w:pStyle w:val="PargrafodaLista"/>
+        <w:numPr>
+          <w:ilvl w:val="0"/>
+          <w:numId w:val="5"/>
+        </w:numPr>
+        <w:rPr>
+          <w:sz w:val="32"/>
+          <w:szCs w:val="32"/>
+        </w:rPr>
+      </w:pPr>
+      <w:r>
+        <w:rPr>
+          <w:sz w:val="32"/>
+          <w:szCs w:val="32"/>
+        </w:rPr>
+        <w:t>Atividades:</w:t>
+      </w:r>
+    </w:p>
+    <w:p>
+      <w:pPr>
+        <w:pStyle w:val="PargrafodaLista"/>
+        <w:numPr>
+          <w:ilvl w:val="1"/>
+          <w:numId w:val="5"/>
+        </w:numPr>
+        <w:rPr>
+          <w:sz w:val="32"/>
+          <w:szCs w:val="32"/>
+        </w:rPr>
+      </w:pPr>
+      <w:r>
+        <w:rPr>
+          <w:sz w:val="32"/>
+          <w:szCs w:val="32"/>
+        </w:rPr>
+        <w:t>Redação;</w:t>
+      </w:r>
+    </w:p>
+    <w:p>
+      <w:pPr>
+        <w:pStyle w:val="PargrafodaLista"/>
+        <w:numPr>
+          <w:ilvl w:val="1"/>
+          <w:numId w:val="5"/>
+        </w:numPr>
+        <w:rPr>
+          <w:sz w:val="32"/>
+          <w:szCs w:val="32"/>
+        </w:rPr>
+      </w:pPr>
+      <w:proofErr w:type="spellStart"/>
+      <w:r>
+        <w:rPr>
+          <w:sz w:val="32"/>
+          <w:szCs w:val="32"/>
+          <w:u w:val="single"/>
+        </w:rPr>
+        <w:t>Screenshot</w:t>
+      </w:r>
+      <w:proofErr w:type="spellEnd"/>
+      <w:r>
+        <w:rPr>
+          <w:sz w:val="32"/>
+          <w:szCs w:val="32"/>
+          <w:u w:val="single"/>
+        </w:rPr>
+        <w:t>;</w:t>
+      </w:r>
+    </w:p>
+    <w:p>
+      <w:pPr>
+        <w:ind w:left="1080"/>
+        <w:rPr>
+          <w:sz w:val="32"/>
+          <w:szCs w:val="32"/>
+        </w:rPr>
+      </w:pPr>
+    </w:p>
+    <w:p>
+      <w:pPr>
+        <w:pStyle w:val="PargrafodaLista"/>
+        <w:ind w:left="1440"/>
+        <w:rPr>
+          <w:sz w:val="32"/>
+          <w:szCs w:val="32"/>
+        </w:rPr>
+      </w:pPr>
+    </w:p>
+    <w:p>
+      <w:pPr>
+        <w:pStyle w:val="PargrafodaLista"/>
+        <w:numPr>
+          <w:ilvl w:val="0"/>
+          <w:numId w:val="5"/>
+        </w:numPr>
+        <w:rPr>
+          <w:sz w:val="32"/>
+          <w:szCs w:val="32"/>
+        </w:rPr>
+      </w:pPr>
+      <w:r>
+        <w:rPr>
+          <w:sz w:val="32"/>
+          <w:szCs w:val="32"/>
+        </w:rPr>
+        <w:t>Pagamento:</w:t>
+      </w:r>
+    </w:p>
+    <w:p>
+      <w:pPr>
+        <w:pStyle w:val="PargrafodaLista"/>
+        <w:numPr>
+          <w:ilvl w:val="1"/>
+          <w:numId w:val="5"/>
+        </w:numPr>
+        <w:rPr>
+          <w:sz w:val="32"/>
+          <w:szCs w:val="32"/>
+        </w:rPr>
+      </w:pPr>
+      <w:r>
+        <w:rPr>
+          <w:sz w:val="32"/>
+          <w:szCs w:val="32"/>
+        </w:rPr>
+        <w:lastRenderedPageBreak/>
+        <w:t>Nome do titular;</w:t>
+      </w:r>
+    </w:p>
+    <w:p>
+      <w:pPr>
+        <w:pStyle w:val="PargrafodaLista"/>
+        <w:numPr>
+          <w:ilvl w:val="1"/>
+          <w:numId w:val="5"/>
+        </w:numPr>
+        <w:rPr>
+          <w:sz w:val="32"/>
+          <w:szCs w:val="32"/>
+        </w:rPr>
+      </w:pPr>
+      <w:r>
+        <w:rPr>
+          <w:sz w:val="32"/>
+          <w:szCs w:val="32"/>
+        </w:rPr>
+        <w:t>Número do cartão;</w:t>
+      </w:r>
+    </w:p>
+    <w:p>
+      <w:pPr>
+        <w:pStyle w:val="PargrafodaLista"/>
+        <w:numPr>
+          <w:ilvl w:val="1"/>
+          <w:numId w:val="5"/>
+        </w:numPr>
+        <w:rPr>
+          <w:sz w:val="32"/>
+          <w:szCs w:val="32"/>
+        </w:rPr>
+      </w:pPr>
+      <w:r>
+        <w:rPr>
+          <w:sz w:val="32"/>
+          <w:szCs w:val="32"/>
+        </w:rPr>
+        <w:t>Validade;</w:t>
+      </w:r>
+    </w:p>
+    <w:p>
+      <w:pPr>
+        <w:pStyle w:val="PargrafodaLista"/>
+        <w:numPr>
+          <w:ilvl w:val="1"/>
+          <w:numId w:val="5"/>
+        </w:numPr>
+        <w:rPr>
+          <w:sz w:val="32"/>
+          <w:szCs w:val="32"/>
+        </w:rPr>
+      </w:pPr>
+      <w:r>
+        <w:rPr>
+          <w:sz w:val="32"/>
+          <w:szCs w:val="32"/>
+        </w:rPr>
+        <w:t>Código de segurança;</w:t>
+      </w:r>
+    </w:p>
+    <w:p>
+      <w:pPr>
+        <w:pStyle w:val="PargrafodaLista"/>
+        <w:numPr>
+          <w:ilvl w:val="1"/>
+          <w:numId w:val="5"/>
+        </w:numPr>
+        <w:rPr>
+          <w:sz w:val="32"/>
+          <w:szCs w:val="32"/>
+        </w:rPr>
+      </w:pPr>
+      <w:r>
+        <w:rPr>
+          <w:sz w:val="32"/>
+          <w:szCs w:val="32"/>
+        </w:rPr>
+        <w:t>Parcelamento;</w:t>
+      </w:r>
+    </w:p>
+    <w:p>
+      <w:pPr>
+        <w:rPr>
+          <w:sz w:val="32"/>
+          <w:szCs w:val="32"/>
+        </w:rPr>
+      </w:pPr>
+    </w:p>
+    <w:p>
+      <w:pPr>
+        <w:rPr>
+          <w:sz w:val="32"/>
+          <w:szCs w:val="32"/>
+        </w:rPr>
+      </w:pPr>
+    </w:p>
+    <w:p>
+      <w:pPr>
+        <w:rPr>
+          <w:b/>
+          <w:sz w:val="32"/>
+          <w:szCs w:val="32"/>
+        </w:rPr>
+      </w:pPr>
+      <w:r>
+        <w:rPr>
+          <w:b/>
+          <w:sz w:val="32"/>
+          <w:szCs w:val="32"/>
+        </w:rPr>
+        <w:t>Política de Tratamento de Dados:</w:t>
+      </w:r>
+    </w:p>
+    <w:p>
+      <w:pPr>
+        <w:rPr>
+          <w:b/>
+          <w:sz w:val="32"/>
+          <w:szCs w:val="32"/>
+        </w:rPr>
+      </w:pPr>
       <w:bookmarkStart w:id="0" w:name="_GoBack"/>
       <w:bookmarkEnd w:id="0"/>
     </w:p>
     <w:p>
       <w:pPr>
-        <w:pStyle w:val="PargrafodaLista"/>
-        <w:numPr>
-          <w:ilvl w:val="1"/>
-          <w:numId w:val="5"/>
-        </w:numPr>
-        <w:rPr>
-          <w:sz w:val="32"/>
-          <w:szCs w:val="32"/>
-        </w:rPr>
-      </w:pPr>
-      <w:r>
-        <w:rPr>
-          <w:sz w:val="32"/>
-          <w:szCs w:val="32"/>
-        </w:rPr>
-        <w:t>Idade;</w:t>
-      </w:r>
-    </w:p>
-    <w:p>
-      <w:pPr>
-        <w:pStyle w:val="PargrafodaLista"/>
-        <w:numPr>
-          <w:ilvl w:val="1"/>
-          <w:numId w:val="5"/>
-        </w:numPr>
-        <w:rPr>
-          <w:sz w:val="32"/>
-          <w:szCs w:val="32"/>
-        </w:rPr>
-      </w:pPr>
-      <w:r>
-        <w:rPr>
-          <w:sz w:val="32"/>
-          <w:szCs w:val="32"/>
-        </w:rPr>
-        <w:t>Escolaridade;</w:t>
-      </w:r>
-    </w:p>
-    <w:p>
-      <w:pPr>
-        <w:pStyle w:val="PargrafodaLista"/>
-        <w:numPr>
-          <w:ilvl w:val="1"/>
-          <w:numId w:val="5"/>
-        </w:numPr>
-        <w:rPr>
-          <w:sz w:val="32"/>
-          <w:szCs w:val="32"/>
-        </w:rPr>
-      </w:pPr>
-      <w:r>
-        <w:rPr>
-          <w:sz w:val="32"/>
-          <w:szCs w:val="32"/>
-        </w:rPr>
-        <w:t>Tipo de concurso que quer fazer;</w:t>
-      </w:r>
-    </w:p>
-    <w:p>
-      <w:pPr>
-        <w:pStyle w:val="PargrafodaLista"/>
-        <w:numPr>
-          <w:ilvl w:val="1"/>
-          <w:numId w:val="5"/>
-        </w:numPr>
-        <w:rPr>
-          <w:sz w:val="32"/>
-          <w:szCs w:val="32"/>
-        </w:rPr>
-      </w:pPr>
-      <w:r>
-        <w:rPr>
-          <w:sz w:val="32"/>
-          <w:szCs w:val="32"/>
-        </w:rPr>
-        <w:t>CEP;</w:t>
-      </w:r>
-    </w:p>
-    <w:p>
-      <w:pPr>
-        <w:pStyle w:val="PargrafodaLista"/>
-        <w:ind w:left="1080"/>
+        <w:rPr>
+          <w:sz w:val="32"/>
+          <w:szCs w:val="32"/>
+        </w:rPr>
+      </w:pPr>
+      <w:r>
+        <w:rPr>
+          <w:sz w:val="32"/>
+          <w:szCs w:val="32"/>
+        </w:rPr>
+        <w:t xml:space="preserve">O ESTUDANTE NOTA 10 </w:t>
+      </w:r>
+      <w:r>
+        <w:rPr>
+          <w:sz w:val="32"/>
+          <w:szCs w:val="32"/>
+        </w:rPr>
+        <w:t>se preocupa com os dados de seus usuários e tem o compromisso de preservá-los.</w:t>
+      </w:r>
+    </w:p>
+    <w:p>
+      <w:pPr>
+        <w:rPr>
+          <w:sz w:val="32"/>
+          <w:szCs w:val="32"/>
+        </w:rPr>
+      </w:pPr>
+    </w:p>
+    <w:p>
+      <w:pPr>
+        <w:rPr>
+          <w:sz w:val="32"/>
+          <w:szCs w:val="32"/>
+        </w:rPr>
+      </w:pPr>
+      <w:r>
+        <w:rPr>
+          <w:sz w:val="32"/>
+          <w:szCs w:val="32"/>
+        </w:rPr>
+        <w:t>Assim, é necessário conhecer e estar de acordo com nossa Política de Tratamento de Dados, que possui informações claras e completas sobre a coleta, uso, armazenamento, tratamento e proteção de dados e faz parte integrante dos Termos de Uso da Plataforma.</w:t>
+      </w:r>
+    </w:p>
+    <w:p>
+      <w:pPr>
+        <w:rPr>
+          <w:sz w:val="32"/>
+          <w:szCs w:val="32"/>
+        </w:rPr>
+      </w:pPr>
+    </w:p>
+    <w:p>
+      <w:pPr>
+        <w:rPr>
+          <w:sz w:val="32"/>
+          <w:szCs w:val="32"/>
+        </w:rPr>
+      </w:pPr>
+      <w:r>
+        <w:rPr>
+          <w:sz w:val="32"/>
+          <w:szCs w:val="32"/>
+        </w:rPr>
+        <w:t>1) CONSENTIMENTO</w:t>
+      </w:r>
+    </w:p>
+    <w:p>
+      <w:pPr>
+        <w:rPr>
+          <w:sz w:val="32"/>
+          <w:szCs w:val="32"/>
+        </w:rPr>
+      </w:pPr>
+    </w:p>
+    <w:p>
+      <w:pPr>
+        <w:rPr>
+          <w:sz w:val="32"/>
+          <w:szCs w:val="32"/>
+        </w:rPr>
+      </w:pPr>
+      <w:r>
+        <w:rPr>
+          <w:sz w:val="32"/>
+          <w:szCs w:val="32"/>
+        </w:rPr>
+        <w:t xml:space="preserve">Ao se cadastrar </w:t>
+      </w:r>
+      <w:r>
+        <w:rPr>
+          <w:sz w:val="32"/>
+          <w:szCs w:val="32"/>
+        </w:rPr>
+        <w:t>na Plataforma ESTUDANTE NOTA 10</w:t>
+      </w:r>
+      <w:r>
+        <w:rPr>
+          <w:sz w:val="32"/>
+          <w:szCs w:val="32"/>
+        </w:rPr>
+        <w:t xml:space="preserve"> o usuário </w:t>
+      </w:r>
+      <w:proofErr w:type="gramStart"/>
+      <w:r>
+        <w:rPr>
+          <w:sz w:val="32"/>
+          <w:szCs w:val="32"/>
+        </w:rPr>
+        <w:t>tomou</w:t>
+      </w:r>
+      <w:proofErr w:type="gramEnd"/>
+      <w:r>
+        <w:rPr>
+          <w:sz w:val="32"/>
+          <w:szCs w:val="32"/>
+        </w:rPr>
+        <w:t xml:space="preserve"> conhecimento e consentiu expressamente com a coleta, o armazenamento e o uso dos dados já fornecidos e das futuras atualizações desses dados, bem como os dados de tráfego (navegação), endereços IP, entre outros disponibilizados na Plataforma e capturados automaticamente (“Dados”), nos termos que seguem:</w:t>
+      </w:r>
+    </w:p>
+    <w:p>
+      <w:pPr>
+        <w:rPr>
+          <w:sz w:val="32"/>
+          <w:szCs w:val="32"/>
+        </w:rPr>
+      </w:pPr>
+    </w:p>
+    <w:p>
+      <w:pPr>
+        <w:rPr>
+          <w:sz w:val="32"/>
+          <w:szCs w:val="32"/>
+        </w:rPr>
+      </w:pPr>
+      <w:r>
+        <w:rPr>
+          <w:sz w:val="32"/>
+          <w:szCs w:val="32"/>
+        </w:rPr>
+        <w:lastRenderedPageBreak/>
+        <w:t>2) DA COLETA E DO TRATAMENTO DE DADOS</w:t>
+      </w:r>
+    </w:p>
+    <w:p>
+      <w:pPr>
+        <w:rPr>
+          <w:sz w:val="32"/>
+          <w:szCs w:val="32"/>
+        </w:rPr>
+      </w:pPr>
+    </w:p>
+    <w:p>
+      <w:pPr>
+        <w:rPr>
+          <w:sz w:val="32"/>
+          <w:szCs w:val="32"/>
+        </w:rPr>
+      </w:pPr>
+      <w:r>
+        <w:rPr>
+          <w:sz w:val="32"/>
+          <w:szCs w:val="32"/>
+        </w:rPr>
+        <w:t>2.1. Dados Informados pelo Usuário:</w:t>
+      </w:r>
+    </w:p>
+    <w:p>
+      <w:pPr>
+        <w:rPr>
+          <w:sz w:val="32"/>
+          <w:szCs w:val="32"/>
+        </w:rPr>
+      </w:pPr>
+    </w:p>
+    <w:p>
+      <w:pPr>
+        <w:rPr>
+          <w:sz w:val="32"/>
+          <w:szCs w:val="32"/>
+        </w:rPr>
+      </w:pPr>
+      <w:r>
+        <w:rPr>
+          <w:sz w:val="32"/>
+          <w:szCs w:val="32"/>
+        </w:rPr>
+        <w:t>Para fins de cadastro, o ESTUDANTE NOTA 10   coleta e armazena dados de seus usuários, como nome, e-mail, CPF e localização. A coleta dessas informações é necessária para viabilizar o acesso</w:t>
+      </w:r>
+      <w:r>
+        <w:rPr>
+          <w:sz w:val="32"/>
+          <w:szCs w:val="32"/>
+        </w:rPr>
+        <w:t xml:space="preserve"> e o uso do ESTUDANTE NOTA 10</w:t>
+      </w:r>
+      <w:r>
+        <w:rPr>
+          <w:sz w:val="32"/>
+          <w:szCs w:val="32"/>
+        </w:rPr>
+        <w:t>, bem como para a execução dos serviços disponibilizados aos usuários, conforme nossos Termos de Uso. Tais informações são mantidas em sigilo e segurança, exceto quando o próprio usuário optar por divulgá-las em seus anúncios ou nas hipóteses de compartilhamento mencionadas no item 4 abaixo.</w:t>
+      </w:r>
+    </w:p>
+    <w:p>
+      <w:pPr>
+        <w:rPr>
+          <w:sz w:val="32"/>
+          <w:szCs w:val="32"/>
+        </w:rPr>
+      </w:pPr>
+    </w:p>
+    <w:p>
+      <w:pPr>
+        <w:rPr>
+          <w:sz w:val="32"/>
+          <w:szCs w:val="32"/>
+        </w:rPr>
+      </w:pPr>
+      <w:r>
+        <w:rPr>
+          <w:sz w:val="32"/>
+          <w:szCs w:val="32"/>
+        </w:rPr>
+        <w:t>2.2. Dados Capturados pela Plataforma:</w:t>
+      </w:r>
+    </w:p>
+    <w:p>
+      <w:pPr>
+        <w:rPr>
+          <w:sz w:val="32"/>
+          <w:szCs w:val="32"/>
+        </w:rPr>
+      </w:pPr>
+    </w:p>
+    <w:p>
+      <w:pPr>
+        <w:rPr>
+          <w:sz w:val="32"/>
+          <w:szCs w:val="32"/>
+        </w:rPr>
+      </w:pPr>
+      <w:r>
+        <w:rPr>
+          <w:sz w:val="32"/>
+          <w:szCs w:val="32"/>
+        </w:rPr>
+        <w:t>O E</w:t>
+      </w:r>
+      <w:r>
+        <w:rPr>
+          <w:sz w:val="32"/>
+          <w:szCs w:val="32"/>
+        </w:rPr>
+        <w:t xml:space="preserve">STUDANTE NOTA 10 </w:t>
+      </w:r>
+      <w:r>
+        <w:rPr>
+          <w:sz w:val="32"/>
+          <w:szCs w:val="32"/>
+        </w:rPr>
+        <w:t xml:space="preserve">também poderá coletar, automaticamente, e armazenar informações, em seus servidores, sobre as atividades advindas do navegador dos seus usuários, incluindo </w:t>
+      </w:r>
+      <w:proofErr w:type="spellStart"/>
+      <w:r>
+        <w:rPr>
+          <w:sz w:val="32"/>
+          <w:szCs w:val="32"/>
+        </w:rPr>
+        <w:t>geolocalização</w:t>
+      </w:r>
+      <w:proofErr w:type="spellEnd"/>
+      <w:r>
+        <w:rPr>
+          <w:sz w:val="32"/>
+          <w:szCs w:val="32"/>
+        </w:rPr>
+        <w:t xml:space="preserve">, endereços IP; podendo, ainda, enviar e reconhecer cookies, ou outras sequências de </w:t>
+      </w:r>
+      <w:proofErr w:type="gramStart"/>
+      <w:r>
+        <w:rPr>
+          <w:sz w:val="32"/>
+          <w:szCs w:val="32"/>
+        </w:rPr>
+        <w:t>caracteres</w:t>
+      </w:r>
+      <w:proofErr w:type="gramEnd"/>
+      <w:r>
+        <w:rPr>
+          <w:sz w:val="32"/>
+          <w:szCs w:val="32"/>
+        </w:rPr>
+        <w:t xml:space="preserve"> identificadores, afim de agilizar e melhorar a prestação dos serviços disponibilizados aos usuários, conforme nossos Termos de Uso.</w:t>
+      </w:r>
+    </w:p>
+    <w:p>
+      <w:pPr>
+        <w:rPr>
+          <w:sz w:val="32"/>
+          <w:szCs w:val="32"/>
+        </w:rPr>
+      </w:pPr>
+    </w:p>
+    <w:p>
+      <w:pPr>
+        <w:rPr>
+          <w:sz w:val="32"/>
+          <w:szCs w:val="32"/>
+        </w:rPr>
+      </w:pPr>
+      <w:r>
+        <w:rPr>
+          <w:sz w:val="32"/>
+          <w:szCs w:val="32"/>
+        </w:rPr>
+        <w:t>2.3. Dados recebidos de Terceiros</w:t>
+      </w:r>
+    </w:p>
+    <w:p>
+      <w:pPr>
+        <w:rPr>
+          <w:sz w:val="32"/>
+          <w:szCs w:val="32"/>
+        </w:rPr>
+      </w:pPr>
+    </w:p>
+    <w:p>
+      <w:pPr>
+        <w:rPr>
+          <w:sz w:val="32"/>
+          <w:szCs w:val="32"/>
+        </w:rPr>
+      </w:pPr>
+      <w:r>
+        <w:rPr>
+          <w:sz w:val="32"/>
+          <w:szCs w:val="32"/>
+        </w:rPr>
+        <w:lastRenderedPageBreak/>
+        <w:t xml:space="preserve">Caso o Usuário opte por fazer </w:t>
+      </w:r>
+      <w:proofErr w:type="spellStart"/>
+      <w:r>
+        <w:rPr>
+          <w:sz w:val="32"/>
+          <w:szCs w:val="32"/>
+        </w:rPr>
+        <w:t>login</w:t>
+      </w:r>
+      <w:proofErr w:type="spellEnd"/>
+      <w:r>
+        <w:rPr>
+          <w:sz w:val="32"/>
+          <w:szCs w:val="32"/>
+        </w:rPr>
+        <w:t xml:space="preserve"> no ESTUDANTE NOTA 10     por meio de um serviço de autenticação de terceiros, como o </w:t>
+      </w:r>
+      <w:proofErr w:type="spellStart"/>
+      <w:r>
+        <w:rPr>
+          <w:sz w:val="32"/>
+          <w:szCs w:val="32"/>
+        </w:rPr>
+        <w:t>Facebook</w:t>
+      </w:r>
+      <w:proofErr w:type="spellEnd"/>
+      <w:r>
+        <w:rPr>
+          <w:sz w:val="32"/>
+          <w:szCs w:val="32"/>
+        </w:rPr>
+        <w:t xml:space="preserve"> Connect, o ESTUDANTE NOTA 10   poderá receber informações adicionais do perfil deste usuário ou outras informações autorizadas por esse provedor.</w:t>
+      </w:r>
+    </w:p>
+    <w:p>
+      <w:pPr>
+        <w:rPr>
+          <w:sz w:val="32"/>
+          <w:szCs w:val="32"/>
+        </w:rPr>
+      </w:pPr>
+    </w:p>
+    <w:p>
+      <w:pPr>
+        <w:rPr>
+          <w:sz w:val="32"/>
+          <w:szCs w:val="32"/>
+        </w:rPr>
+      </w:pPr>
+      <w:r>
+        <w:rPr>
+          <w:sz w:val="32"/>
+          <w:szCs w:val="32"/>
+        </w:rPr>
+        <w:t>2.4. Dados do Chat, Publicidade.</w:t>
+      </w:r>
+    </w:p>
+    <w:p>
+      <w:pPr>
+        <w:rPr>
+          <w:sz w:val="32"/>
+          <w:szCs w:val="32"/>
+        </w:rPr>
+      </w:pPr>
+    </w:p>
+    <w:p>
+      <w:pPr>
+        <w:rPr>
+          <w:sz w:val="32"/>
+          <w:szCs w:val="32"/>
+        </w:rPr>
+      </w:pPr>
+      <w:r>
+        <w:rPr>
+          <w:sz w:val="32"/>
+          <w:szCs w:val="32"/>
+        </w:rPr>
+        <w:t>O EST</w:t>
+      </w:r>
+      <w:r>
+        <w:rPr>
+          <w:sz w:val="32"/>
+          <w:szCs w:val="32"/>
+        </w:rPr>
+        <w:t>UDANTE NOTA 10</w:t>
+      </w:r>
+      <w:r>
+        <w:rPr>
+          <w:sz w:val="32"/>
+          <w:szCs w:val="32"/>
+        </w:rPr>
+        <w:t xml:space="preserve"> também pode coletar Dados quando os usuários participarem de ações de marketing, publicidade, chat e quando entrarem em contato com o ESTUDANTE NOTA </w:t>
+      </w:r>
+      <w:proofErr w:type="gramStart"/>
+      <w:r>
+        <w:rPr>
+          <w:sz w:val="32"/>
+          <w:szCs w:val="32"/>
+        </w:rPr>
+        <w:t>10  para</w:t>
+      </w:r>
+      <w:proofErr w:type="gramEnd"/>
+      <w:r>
+        <w:rPr>
+          <w:sz w:val="32"/>
+          <w:szCs w:val="32"/>
+        </w:rPr>
+        <w:t xml:space="preserve"> solicitar ajuda.</w:t>
+      </w:r>
+    </w:p>
+    <w:p>
+      <w:pPr>
+        <w:rPr>
+          <w:sz w:val="32"/>
+          <w:szCs w:val="32"/>
+        </w:rPr>
+      </w:pPr>
+    </w:p>
+    <w:p>
+      <w:pPr>
+        <w:rPr>
+          <w:sz w:val="32"/>
+          <w:szCs w:val="32"/>
+        </w:rPr>
+      </w:pPr>
+      <w:r>
+        <w:rPr>
+          <w:sz w:val="32"/>
+          <w:szCs w:val="32"/>
+        </w:rPr>
+        <w:t>Importante esclarecer que as mensagens trocadas diretamente entre usuários e entre usuários e o ESTUDANTE NOTA 10    por meio do Chat poderão ser armazenadas nos servidores do ESTUDANTE NOTA 10   para obedecer à legislação vigente e para melhorar a qualidade dos serviços disponibilizados aos usuários, pelo período que o ESTUDANTE NOTA 10   entender necessário, mesmo após o encerramento da conta de um determinado usuário, salvo manifestação expressa em contrário por parte do usuário e, nos limites da legislação vigente.</w:t>
+      </w:r>
+    </w:p>
+    <w:p>
+      <w:pPr>
+        <w:rPr>
+          <w:sz w:val="32"/>
+          <w:szCs w:val="32"/>
+        </w:rPr>
+      </w:pPr>
+    </w:p>
+    <w:p>
+      <w:pPr>
+        <w:rPr>
+          <w:sz w:val="32"/>
+          <w:szCs w:val="32"/>
+        </w:rPr>
+      </w:pPr>
+      <w:r>
+        <w:rPr>
+          <w:sz w:val="32"/>
+          <w:szCs w:val="32"/>
+        </w:rPr>
+        <w:t>2.5. Possibilidades de uso dos Dados coletados</w:t>
+      </w:r>
+    </w:p>
+    <w:p>
+      <w:pPr>
+        <w:rPr>
+          <w:sz w:val="32"/>
+          <w:szCs w:val="32"/>
+        </w:rPr>
+      </w:pPr>
+    </w:p>
+    <w:p>
+      <w:pPr>
+        <w:rPr>
+          <w:sz w:val="32"/>
+          <w:szCs w:val="32"/>
+        </w:rPr>
+      </w:pPr>
+      <w:r>
+        <w:rPr>
+          <w:sz w:val="32"/>
+          <w:szCs w:val="32"/>
+        </w:rPr>
+        <w:t xml:space="preserve">Os Dados coletados serão utilizados para fins legítimos de desenvolvimento e oferecimento de serviços aos usuários e poderão ser usados pelo ESTUDANTE NOTA 10   para melhorar a </w:t>
+      </w:r>
+      <w:r>
+        <w:rPr>
+          <w:sz w:val="32"/>
+          <w:szCs w:val="32"/>
+        </w:rPr>
+        <w:lastRenderedPageBreak/>
+        <w:t xml:space="preserve">estratégia de marketing da Plataforma, como veiculação de anúncios, envio de e-mails promocionais e ações de </w:t>
+      </w:r>
+      <w:proofErr w:type="spellStart"/>
+      <w:r>
+        <w:rPr>
+          <w:sz w:val="32"/>
+          <w:szCs w:val="32"/>
+        </w:rPr>
+        <w:t>remarketing</w:t>
+      </w:r>
+      <w:proofErr w:type="spellEnd"/>
+      <w:r>
+        <w:rPr>
+          <w:sz w:val="32"/>
+          <w:szCs w:val="32"/>
+        </w:rPr>
+        <w:t>.</w:t>
+      </w:r>
+    </w:p>
+    <w:p>
+      <w:pPr>
+        <w:rPr>
+          <w:sz w:val="32"/>
+          <w:szCs w:val="32"/>
+        </w:rPr>
+      </w:pPr>
+    </w:p>
+    <w:p>
+      <w:pPr>
+        <w:rPr>
+          <w:sz w:val="32"/>
+          <w:szCs w:val="32"/>
+        </w:rPr>
+      </w:pPr>
+      <w:r>
+        <w:rPr>
+          <w:sz w:val="32"/>
+          <w:szCs w:val="32"/>
+        </w:rPr>
+        <w:t>Nesse sentido, os registros de acesso à plataforma e os Dados coletados poderão ser empregados com as seguintes finalidades:</w:t>
+      </w:r>
+    </w:p>
+    <w:p>
+      <w:pPr>
+        <w:rPr>
+          <w:sz w:val="32"/>
+          <w:szCs w:val="32"/>
+        </w:rPr>
+      </w:pPr>
+    </w:p>
+    <w:p>
+      <w:pPr>
+        <w:rPr>
+          <w:sz w:val="32"/>
+          <w:szCs w:val="32"/>
+        </w:rPr>
+      </w:pPr>
+      <w:r>
+        <w:rPr>
+          <w:sz w:val="32"/>
+          <w:szCs w:val="32"/>
+        </w:rPr>
+        <w:t>Realizar análises e estudos relacionados ao comportamento, interesse e demografia dos usuários, a fim de entender suas demandas, interesses e, dessa forma, prover serviços mais adequados, eficientes e interessantes, melhorando a experiência de usabilidade da plataforma;</w:t>
+      </w:r>
+    </w:p>
+    <w:p>
+      <w:pPr>
+        <w:rPr>
+          <w:sz w:val="32"/>
+          <w:szCs w:val="32"/>
+        </w:rPr>
+      </w:pPr>
+      <w:r>
+        <w:rPr>
+          <w:sz w:val="32"/>
+          <w:szCs w:val="32"/>
+        </w:rPr>
+        <w:t>Aperfeiçoar estratégias comerciais e de marketing, objetivando aprimorar os serviços ofertados;</w:t>
+      </w:r>
+    </w:p>
+    <w:p>
+      <w:pPr>
+        <w:rPr>
+          <w:sz w:val="32"/>
+          <w:szCs w:val="32"/>
+        </w:rPr>
+      </w:pPr>
+      <w:r>
+        <w:rPr>
+          <w:sz w:val="32"/>
+          <w:szCs w:val="32"/>
+        </w:rPr>
+        <w:t>Enviar, através de mensagens, informações relativas aos produtos, serviços, publicidade, promoções, banners e notícias das plataformas.</w:t>
+      </w:r>
+    </w:p>
+    <w:p>
+      <w:pPr>
+        <w:rPr>
+          <w:sz w:val="32"/>
+          <w:szCs w:val="32"/>
+        </w:rPr>
+      </w:pPr>
+      <w:r>
+        <w:rPr>
+          <w:sz w:val="32"/>
+          <w:szCs w:val="32"/>
+        </w:rPr>
+        <w:t>Cruzar, agregar e selecionar os Dados fornecidos pelos usuários ou capturados pela plataforma com Dados obtidos junto a terceiros com a intenção de ampliar o conhecimento sobre os interesses dos usuários e fornecer melhores serviços, bem como oferecer mensagens comerciais e publicitárias mais relevantes para o perfil dos usuários.</w:t>
+      </w:r>
+    </w:p>
+    <w:p>
+      <w:pPr>
+        <w:rPr>
+          <w:sz w:val="32"/>
+          <w:szCs w:val="32"/>
+        </w:rPr>
+      </w:pPr>
+      <w:r>
+        <w:rPr>
+          <w:sz w:val="32"/>
+          <w:szCs w:val="32"/>
+        </w:rPr>
+        <w:t>3) PROTEÇÃO DOS DADOS COLETADOS</w:t>
+      </w:r>
+    </w:p>
+    <w:p>
+      <w:pPr>
+        <w:rPr>
+          <w:sz w:val="32"/>
+          <w:szCs w:val="32"/>
+        </w:rPr>
+      </w:pPr>
+    </w:p>
+    <w:p>
+      <w:pPr>
+        <w:rPr>
+          <w:sz w:val="32"/>
+          <w:szCs w:val="32"/>
+        </w:rPr>
+      </w:pPr>
+      <w:r>
+        <w:rPr>
+          <w:sz w:val="32"/>
+          <w:szCs w:val="32"/>
+        </w:rPr>
+        <w:t xml:space="preserve">Todos os Dados dos usuários obtidos no momento do cadastro, da navegação e da utilização do ESTUDANTE NOTA 10 </w:t>
+      </w:r>
+      <w:proofErr w:type="gramStart"/>
+      <w:r>
+        <w:rPr>
+          <w:sz w:val="32"/>
+          <w:szCs w:val="32"/>
+        </w:rPr>
+        <w:t xml:space="preserve">  ,</w:t>
+      </w:r>
+      <w:proofErr w:type="gramEnd"/>
+      <w:r>
+        <w:rPr>
+          <w:sz w:val="32"/>
+          <w:szCs w:val="32"/>
+        </w:rPr>
+        <w:t xml:space="preserve"> ou em qualquer outro momento de contato/comunicação entre o usuário e a plataforma e que sejam armazenados em nossa base de dados, contarão com um ambiente seguro.</w:t>
+      </w:r>
+    </w:p>
+    <w:p>
+      <w:pPr>
+        <w:rPr>
+          <w:sz w:val="32"/>
+          <w:szCs w:val="32"/>
+        </w:rPr>
+      </w:pPr>
+    </w:p>
+    <w:p>
+      <w:pPr>
+        <w:rPr>
+          <w:sz w:val="32"/>
+          <w:szCs w:val="32"/>
+        </w:rPr>
+      </w:pPr>
+      <w:r>
+        <w:rPr>
+          <w:sz w:val="32"/>
+          <w:szCs w:val="32"/>
+        </w:rPr>
+        <w:t>Tais dados serão mantidos pelo prazo mínimo de 06 (seis) meses ou por prazo maior, desde que definido por ordem judicial e ou administrativa, nos termos da legislação em vigor.</w:t>
+      </w:r>
+    </w:p>
+    <w:p>
+      <w:pPr>
+        <w:rPr>
+          <w:sz w:val="32"/>
+          <w:szCs w:val="32"/>
+        </w:rPr>
+      </w:pPr>
+    </w:p>
+    <w:p>
+      <w:pPr>
+        <w:rPr>
+          <w:sz w:val="32"/>
+          <w:szCs w:val="32"/>
+        </w:rPr>
+      </w:pPr>
+      <w:r>
+        <w:rPr>
+          <w:sz w:val="32"/>
+          <w:szCs w:val="32"/>
+        </w:rPr>
+        <w:t>O ESTUDANTE NOTA 10</w:t>
+      </w:r>
+      <w:r>
+        <w:rPr>
+          <w:sz w:val="32"/>
+          <w:szCs w:val="32"/>
+        </w:rPr>
+        <w:t xml:space="preserve"> poderá armazenar e processar os dados ora mencionados em um servidor localizado no Brasil ou no exterior.</w:t>
+      </w:r>
+    </w:p>
+    <w:p>
+      <w:pPr>
+        <w:rPr>
+          <w:sz w:val="32"/>
+          <w:szCs w:val="32"/>
+        </w:rPr>
+      </w:pPr>
+    </w:p>
+    <w:p>
+      <w:pPr>
+        <w:rPr>
+          <w:sz w:val="32"/>
+          <w:szCs w:val="32"/>
+        </w:rPr>
+      </w:pPr>
+      <w:r>
+        <w:rPr>
+          <w:sz w:val="32"/>
+          <w:szCs w:val="32"/>
+        </w:rPr>
+        <w:t>4) DAS HIPÓTESES DE COMPARTILHAMENTO E DIVULGAÇÃO DOS DADOS COLETADOS A TERCEIROS</w:t>
+      </w:r>
+    </w:p>
+    <w:p>
+      <w:pPr>
+        <w:rPr>
+          <w:sz w:val="32"/>
+          <w:szCs w:val="32"/>
+        </w:rPr>
+      </w:pPr>
+    </w:p>
+    <w:p>
+      <w:pPr>
+        <w:rPr>
+          <w:sz w:val="32"/>
+          <w:szCs w:val="32"/>
+        </w:rPr>
+      </w:pPr>
+      <w:r>
+        <w:rPr>
+          <w:sz w:val="32"/>
+          <w:szCs w:val="32"/>
+        </w:rPr>
+        <w:t>O usuário concorda que o ESTUDANTE NOTA 10   poderá c</w:t>
+      </w:r>
+      <w:r>
+        <w:rPr>
+          <w:sz w:val="32"/>
+          <w:szCs w:val="32"/>
+        </w:rPr>
+        <w:t>ompartilhar informações anônima</w:t>
+      </w:r>
+      <w:r>
+        <w:rPr>
+          <w:sz w:val="32"/>
+          <w:szCs w:val="32"/>
+        </w:rPr>
+        <w:t>s</w:t>
+      </w:r>
+      <w:r>
+        <w:rPr>
+          <w:sz w:val="32"/>
+          <w:szCs w:val="32"/>
+        </w:rPr>
+        <w:t xml:space="preserve"> com parceiros, com o objetivo de possibilitar o incremento de suas atividades, proporcionando aos usuários uma melhor experiência na plataforma, ou ainda para fins de continuidade da atividade pr</w:t>
+      </w:r>
+      <w:r>
+        <w:rPr>
+          <w:sz w:val="32"/>
+          <w:szCs w:val="32"/>
+        </w:rPr>
+        <w:t>estada pelo ESTUDANTE NOTA 10</w:t>
+      </w:r>
+      <w:r>
+        <w:rPr>
+          <w:sz w:val="32"/>
+          <w:szCs w:val="32"/>
+        </w:rPr>
+        <w:t>.</w:t>
+      </w:r>
+    </w:p>
+    <w:p>
+      <w:pPr>
+        <w:rPr>
+          <w:sz w:val="32"/>
+          <w:szCs w:val="32"/>
+        </w:rPr>
+      </w:pPr>
+    </w:p>
+    <w:p>
+      <w:pPr>
+        <w:rPr>
+          <w:sz w:val="32"/>
+          <w:szCs w:val="32"/>
+        </w:rPr>
+      </w:pPr>
+      <w:r>
+        <w:rPr>
+          <w:sz w:val="32"/>
+          <w:szCs w:val="32"/>
+        </w:rPr>
+        <w:t>Dados informados pelos usuários no momento d</w:t>
+      </w:r>
+      <w:r>
+        <w:rPr>
+          <w:sz w:val="32"/>
+          <w:szCs w:val="32"/>
+        </w:rPr>
+        <w:t>o cadastro no ESTUDANTE NOTA 10</w:t>
+      </w:r>
+      <w:r>
+        <w:rPr>
+          <w:sz w:val="32"/>
+          <w:szCs w:val="32"/>
+        </w:rPr>
+        <w:t>, bem como os coletados diretamente pela plataforma, inclusive os registros de acesso à plataforma (endereço de IP, data, hora e fuso horário) e os dados de identificação e de contato necessários à realização das transações decorrentes das ofertas efetuadas por meio da plataforma poderão ser revelados a terceiros apenas nas seguintes hipóteses:</w:t>
+      </w:r>
+    </w:p>
+    <w:p>
+      <w:pPr>
         <w:rPr>
           <w:sz w:val="32"/>
           <w:szCs w:val="32"/>
@@ -1770,107 +3016,34 @@
         <w:pStyle w:val="PargrafodaLista"/>
         <w:numPr>
           <w:ilvl w:val="0"/>
-          <w:numId w:val="5"/>
-        </w:numPr>
-        <w:rPr>
-          <w:sz w:val="32"/>
-          <w:szCs w:val="32"/>
-        </w:rPr>
-      </w:pPr>
-      <w:r>
-        <w:rPr>
-          <w:sz w:val="32"/>
-          <w:szCs w:val="32"/>
-        </w:rPr>
-        <w:t>Atividades:</w:t>
-      </w:r>
-    </w:p>
-    <w:p>
-      <w:pPr>
-        <w:pStyle w:val="PargrafodaLista"/>
-        <w:numPr>
-          <w:ilvl w:val="1"/>
-          <w:numId w:val="5"/>
-        </w:numPr>
-        <w:rPr>
-          <w:sz w:val="32"/>
-          <w:szCs w:val="32"/>
-        </w:rPr>
-      </w:pPr>
-      <w:r>
-        <w:rPr>
-          <w:sz w:val="32"/>
-          <w:szCs w:val="32"/>
-        </w:rPr>
-        <w:t>Redação;</w:t>
-      </w:r>
-    </w:p>
-    <w:p>
-      <w:pPr>
-        <w:pStyle w:val="PargrafodaLista"/>
-        <w:numPr>
-          <w:ilvl w:val="1"/>
-          <w:numId w:val="5"/>
-        </w:numPr>
-        <w:rPr>
-          <w:sz w:val="32"/>
-          <w:szCs w:val="32"/>
-        </w:rPr>
-      </w:pPr>
-      <w:r>
-        <w:rPr>
-          <w:sz w:val="32"/>
-          <w:szCs w:val="32"/>
-          <w:u w:val="single"/>
-        </w:rPr>
-        <w:t>Screenshot;</w:t>
-      </w:r>
-    </w:p>
-    <w:p>
-      <w:pPr>
-        <w:ind w:left="1080"/>
-        <w:rPr>
-          <w:sz w:val="32"/>
-          <w:szCs w:val="32"/>
-        </w:rPr>
-      </w:pPr>
-    </w:p>
-    <w:p>
-      <w:pPr>
-        <w:pStyle w:val="PargrafodaLista"/>
-        <w:ind w:left="1440"/>
-        <w:rPr>
-          <w:sz w:val="32"/>
-          <w:szCs w:val="32"/>
-        </w:rPr>
-      </w:pPr>
+          <w:numId w:val="7"/>
+        </w:numPr>
+        <w:rPr>
+          <w:sz w:val="32"/>
+          <w:szCs w:val="32"/>
+        </w:rPr>
+      </w:pPr>
+      <w:r>
+        <w:rPr>
+          <w:sz w:val="32"/>
+          <w:szCs w:val="32"/>
+        </w:rPr>
+        <w:t>A</w:t>
+      </w:r>
+      <w:r>
+        <w:rPr>
+          <w:sz w:val="32"/>
+          <w:szCs w:val="32"/>
+        </w:rPr>
+        <w:t xml:space="preserve"> pedido ou por autorização do próprio usuário;</w:t>
+      </w:r>
     </w:p>
     <w:p>
       <w:pPr>
         <w:pStyle w:val="PargrafodaLista"/>
         <w:numPr>
           <w:ilvl w:val="0"/>
-          <w:numId w:val="5"/>
-        </w:numPr>
-        <w:rPr>
-          <w:sz w:val="32"/>
-          <w:szCs w:val="32"/>
-        </w:rPr>
-      </w:pPr>
-      <w:r>
-        <w:rPr>
-          <w:sz w:val="32"/>
-          <w:szCs w:val="32"/>
-        </w:rPr>
-        <w:t>Pagamento:</w:t>
-      </w:r>
-    </w:p>
-    <w:p>
-      <w:pPr>
-        <w:pStyle w:val="PargrafodaLista"/>
-        <w:numPr>
-          <w:ilvl w:val="1"/>
-          <w:numId w:val="5"/>
+          <w:numId w:val="7"/>
         </w:numPr>
         <w:rPr>
           <w:sz w:val="32"/>
@@ -1883,87 +3056,219 @@
           <w:szCs w:val="32"/>
         </w:rPr>
         <w:lastRenderedPageBreak/>
-        <w:t>Nome do titular;</w:t>
-      </w:r>
-    </w:p>
-    <w:p>
-      <w:pPr>
-        <w:pStyle w:val="PargrafodaLista"/>
-        <w:numPr>
-          <w:ilvl w:val="1"/>
-          <w:numId w:val="5"/>
-        </w:numPr>
-        <w:rPr>
-          <w:sz w:val="32"/>
-          <w:szCs w:val="32"/>
-        </w:rPr>
-      </w:pPr>
-      <w:r>
-        <w:rPr>
-          <w:sz w:val="32"/>
-          <w:szCs w:val="32"/>
-        </w:rPr>
-        <w:t>Número do cartão;</w:t>
-      </w:r>
-    </w:p>
-    <w:p>
-      <w:pPr>
-        <w:pStyle w:val="PargrafodaLista"/>
-        <w:numPr>
-          <w:ilvl w:val="1"/>
-          <w:numId w:val="5"/>
-        </w:numPr>
-        <w:rPr>
-          <w:sz w:val="32"/>
-          <w:szCs w:val="32"/>
-        </w:rPr>
-      </w:pPr>
-      <w:r>
-        <w:rPr>
-          <w:sz w:val="32"/>
-          <w:szCs w:val="32"/>
-        </w:rPr>
-        <w:t>Validade;</w:t>
-      </w:r>
-    </w:p>
-    <w:p>
-      <w:pPr>
-        <w:pStyle w:val="PargrafodaLista"/>
-        <w:numPr>
-          <w:ilvl w:val="1"/>
-          <w:numId w:val="5"/>
-        </w:numPr>
-        <w:rPr>
-          <w:sz w:val="32"/>
-          <w:szCs w:val="32"/>
-        </w:rPr>
-      </w:pPr>
-      <w:r>
-        <w:rPr>
-          <w:sz w:val="32"/>
-          <w:szCs w:val="32"/>
-        </w:rPr>
-        <w:t>Código de segurança;</w:t>
-      </w:r>
-    </w:p>
-    <w:p>
-      <w:pPr>
-        <w:pStyle w:val="PargrafodaLista"/>
-        <w:numPr>
-          <w:ilvl w:val="1"/>
-          <w:numId w:val="5"/>
-        </w:numPr>
-        <w:rPr>
-          <w:sz w:val="32"/>
-          <w:szCs w:val="32"/>
-        </w:rPr>
-      </w:pPr>
-      <w:r>
-        <w:rPr>
-          <w:sz w:val="32"/>
-          <w:szCs w:val="32"/>
-        </w:rPr>
-        <w:t>Parcelamento;</w:t>
+        <w:t>P</w:t>
+      </w:r>
+      <w:r>
+        <w:rPr>
+          <w:sz w:val="32"/>
+          <w:szCs w:val="32"/>
+        </w:rPr>
+        <w:t>ara que as transações possam ser completadas entre os usuários e os não usuários representados por usuários corretores da plataforma, restando claro ao usuário que, ao responder um chamado (via chat) de um corretor participante da plataforma, estará autorizando a plataforma a fornecer a tal usuário corretor todos os Dados a seu respeito;</w:t>
+      </w:r>
+    </w:p>
+    <w:p>
+      <w:pPr>
+        <w:pStyle w:val="PargrafodaLista"/>
+        <w:numPr>
+          <w:ilvl w:val="0"/>
+          <w:numId w:val="7"/>
+        </w:numPr>
+        <w:rPr>
+          <w:sz w:val="32"/>
+          <w:szCs w:val="32"/>
+        </w:rPr>
+      </w:pPr>
+      <w:r>
+        <w:rPr>
+          <w:sz w:val="32"/>
+          <w:szCs w:val="32"/>
+        </w:rPr>
+        <w:t xml:space="preserve">Em cumprimento de ordem judicial. </w:t>
+      </w:r>
+    </w:p>
+    <w:p>
+      <w:pPr>
+        <w:pStyle w:val="PargrafodaLista"/>
+        <w:rPr>
+          <w:sz w:val="32"/>
+          <w:szCs w:val="32"/>
+        </w:rPr>
+      </w:pPr>
+      <w:r>
+        <w:rPr>
+          <w:sz w:val="32"/>
+          <w:szCs w:val="32"/>
+        </w:rPr>
+        <w:t>O usuário também está ciente que o ESTUDANTE NOTA 10</w:t>
+      </w:r>
+      <w:r>
+        <w:rPr>
+          <w:sz w:val="32"/>
+          <w:szCs w:val="32"/>
+        </w:rPr>
+        <w:t xml:space="preserve"> </w:t>
+      </w:r>
+      <w:r>
+        <w:rPr>
+          <w:sz w:val="32"/>
+          <w:szCs w:val="32"/>
+        </w:rPr>
+        <w:t>poderá fornecer os dados de contato fornecidos no momento do cadastro na plataforma, tais como nome e endereço de e-mail a não usuários representados por usuários corretores, em caso de: infração aos Termos de Uso, possa provocar danos a outros usuários da plataforma ou a terceiros; suspeita de fraude; disputa ou qualquer indício de ilícito cometido pelo usuário.</w:t>
+      </w:r>
+    </w:p>
+    <w:p>
+      <w:pPr>
+        <w:rPr>
+          <w:sz w:val="32"/>
+          <w:szCs w:val="32"/>
+        </w:rPr>
+      </w:pPr>
+    </w:p>
+    <w:p>
+      <w:pPr>
+        <w:rPr>
+          <w:sz w:val="32"/>
+          <w:szCs w:val="32"/>
+        </w:rPr>
+      </w:pPr>
+      <w:r>
+        <w:rPr>
+          <w:sz w:val="32"/>
+          <w:szCs w:val="32"/>
+        </w:rPr>
+        <w:t>5) SPAM</w:t>
+      </w:r>
+    </w:p>
+    <w:p>
+      <w:pPr>
+        <w:rPr>
+          <w:sz w:val="32"/>
+          <w:szCs w:val="32"/>
+        </w:rPr>
+      </w:pPr>
+    </w:p>
+    <w:p>
+      <w:pPr>
+        <w:rPr>
+          <w:sz w:val="32"/>
+          <w:szCs w:val="32"/>
+        </w:rPr>
+      </w:pPr>
+      <w:r>
+        <w:rPr>
+          <w:sz w:val="32"/>
+          <w:szCs w:val="32"/>
+        </w:rPr>
+        <w:t>Somos contra toda e qualquer prática que promova SPAM de qualquer espécie e temos o compromisso de assegurar que as mensagens enviadas pela plataforma sejam sempre de interesse ou importância para os respectivos destinatários. Além disso, a qualquer momento o usuário pode também optar por parar de receber e-mails do ESTUDANTE NOTA 10, ajustando suas preferências para recebimento de e-mails ou cancelando sua conta.</w:t>
+      </w:r>
+    </w:p>
+    <w:p>
+      <w:pPr>
+        <w:rPr>
+          <w:sz w:val="32"/>
+          <w:szCs w:val="32"/>
+        </w:rPr>
+      </w:pPr>
+    </w:p>
+    <w:p>
+      <w:pPr>
+        <w:rPr>
+          <w:sz w:val="32"/>
+          <w:szCs w:val="32"/>
+        </w:rPr>
+      </w:pPr>
+      <w:r>
+        <w:rPr>
+          <w:sz w:val="32"/>
+          <w:szCs w:val="32"/>
+        </w:rPr>
+        <w:t>6) ALTERAÇÕES DESTA POLÍTICA DE TRATAMENTO DE DADOS</w:t>
+      </w:r>
+    </w:p>
+    <w:p>
+      <w:pPr>
+        <w:rPr>
+          <w:sz w:val="32"/>
+          <w:szCs w:val="32"/>
+        </w:rPr>
+      </w:pPr>
+    </w:p>
+    <w:p>
+      <w:pPr>
+        <w:rPr>
+          <w:sz w:val="32"/>
+          <w:szCs w:val="32"/>
+        </w:rPr>
+      </w:pPr>
+      <w:r>
+        <w:rPr>
+          <w:sz w:val="32"/>
+          <w:szCs w:val="32"/>
+        </w:rPr>
+        <w:lastRenderedPageBreak/>
+        <w:t xml:space="preserve">O ESTUDANTE NOTA </w:t>
+      </w:r>
+      <w:proofErr w:type="gramStart"/>
+      <w:r>
+        <w:rPr>
+          <w:sz w:val="32"/>
+          <w:szCs w:val="32"/>
+        </w:rPr>
+        <w:t>10  se</w:t>
+      </w:r>
+      <w:proofErr w:type="gramEnd"/>
+      <w:r>
+        <w:rPr>
+          <w:sz w:val="32"/>
+          <w:szCs w:val="32"/>
+        </w:rPr>
+        <w:t xml:space="preserve"> reserva o direito de, a qualquer momento, alterar esta Política de Tratamento de Dados, atualizando seu conteúdo conforme as necessidades de aperfeiçoamento tecnológico ou de suas funcionalidades.</w:t>
+      </w:r>
+    </w:p>
+    <w:p>
+      <w:pPr>
+        <w:rPr>
+          <w:sz w:val="32"/>
+          <w:szCs w:val="32"/>
+        </w:rPr>
+      </w:pPr>
+    </w:p>
+    <w:p>
+      <w:pPr>
+        <w:rPr>
+          <w:sz w:val="32"/>
+          <w:szCs w:val="32"/>
+        </w:rPr>
+      </w:pPr>
+      <w:r>
+        <w:rPr>
+          <w:sz w:val="32"/>
+          <w:szCs w:val="32"/>
+        </w:rPr>
+        <w:t>Quando houver alteração nesta Política, o ESTUDANTE NOTA 10 comunicará os usuários por meio de publicação a ser disponibilizada em área de destaque na Plataforma, e enviará mensagem de e-mail alertando aos usuários as alterações inseridas na Política e a necessidade de novo consentimento para a continuidade do acesso à plataforma.</w:t>
+      </w:r>
+    </w:p>
+    <w:p>
+      <w:pPr>
+        <w:rPr>
+          <w:sz w:val="32"/>
+          <w:szCs w:val="32"/>
+        </w:rPr>
+      </w:pPr>
+    </w:p>
+    <w:p>
+      <w:pPr>
+        <w:rPr>
+          <w:sz w:val="32"/>
+          <w:szCs w:val="32"/>
+        </w:rPr>
+      </w:pPr>
+      <w:r>
+        <w:rPr>
+          <w:sz w:val="32"/>
+          <w:szCs w:val="32"/>
+        </w:rPr>
+        <w:t>Para esclarecimentos e mais informações sobre esta Política de Tratamento de Dados, entre em contato conosco pelo e-mail bolsaagro@bbmnet.com.br, incluindo no título da mensagem a seguinte frase: “Política de Tratamento de Dados”.</w:t>
       </w:r>
     </w:p>
     <w:p>
@@ -2362,6 +3667,119 @@
     </w:lvl>
   </w:abstractNum>
   <w:abstractNum w:abstractNumId="2" w15:restartNumberingAfterBreak="0">
+    <w:nsid w:val="549521DA"/>
+    <w:multiLevelType w:val="hybridMultilevel"/>
+    <w:tmpl w:val="E9D42C20"/>
+    <w:lvl w:ilvl="0" w:tplc="04160001">
+      <w:start w:val="1"/>
+      <w:numFmt w:val="bullet"/>
+      <w:lvlText w:val=""/>
+      <w:lvlJc w:val="left"/>
+      <w:pPr>
+        <w:ind w:left="720" w:hanging="360"/>
+      </w:pPr>
+      <w:rPr>
+        <w:rFonts w:ascii="Symbol" w:hAnsi="Symbol" w:hint="default"/>
+      </w:rPr>
+    </w:lvl>
+    <w:lvl w:ilvl="1" w:tplc="04160003" w:tentative="1">
+      <w:start w:val="1"/>
+      <w:numFmt w:val="bullet"/>
+      <w:lvlText w:val="o"/>
+      <w:lvlJc w:val="left"/>
+      <w:pPr>
+        <w:ind w:left="1440" w:hanging="360"/>
+      </w:pPr>
+      <w:rPr>
+        <w:rFonts w:ascii="Courier New" w:hAnsi="Courier New" w:cs="Courier New" w:hint="default"/>
+      </w:rPr>
+    </w:lvl>
+    <w:lvl w:ilvl="2" w:tplc="04160005" w:tentative="1">
+      <w:start w:val="1"/>
+      <w:numFmt w:val="bullet"/>
+      <w:lvlText w:val=""/>
+      <w:lvlJc w:val="left"/>
+      <w:pPr>
+        <w:ind w:left="2160" w:hanging="360"/>
+      </w:pPr>
+      <w:rPr>
+        <w:rFonts w:ascii="Wingdings" w:hAnsi="Wingdings" w:hint="default"/>
+      </w:rPr>
+    </w:lvl>
+    <w:lvl w:ilvl="3" w:tplc="04160001" w:tentative="1">
+      <w:start w:val="1"/>
+      <w:numFmt w:val="bullet"/>
+      <w:lvlText w:val=""/>
+      <w:lvlJc w:val="left"/>
+      <w:pPr>
+        <w:ind w:left="2880" w:hanging="360"/>
+      </w:pPr>
+      <w:rPr>
+        <w:rFonts w:ascii="Symbol" w:hAnsi="Symbol" w:hint="default"/>
+      </w:rPr>
+    </w:lvl>
+    <w:lvl w:ilvl="4" w:tplc="04160003" w:tentative="1">
+      <w:start w:val="1"/>
+      <w:numFmt w:val="bullet"/>
+      <w:lvlText w:val="o"/>
+      <w:lvlJc w:val="left"/>
+      <w:pPr>
+        <w:ind w:left="3600" w:hanging="360"/>
+      </w:pPr>
+      <w:rPr>
+        <w:rFonts w:ascii="Courier New" w:hAnsi="Courier New" w:cs="Courier New" w:hint="default"/>
+      </w:rPr>
+    </w:lvl>
+    <w:lvl w:ilvl="5" w:tplc="04160005" w:tentative="1">
+      <w:start w:val="1"/>
+      <w:numFmt w:val="bullet"/>
+      <w:lvlText w:val=""/>
+      <w:lvlJc w:val="left"/>
+      <w:pPr>
+        <w:ind w:left="4320" w:hanging="360"/>
+      </w:pPr>
+      <w:rPr>
+        <w:rFonts w:ascii="Wingdings" w:hAnsi="Wingdings" w:hint="default"/>
+      </w:rPr>
+    </w:lvl>
+    <w:lvl w:ilvl="6" w:tplc="04160001" w:tentative="1">
+      <w:start w:val="1"/>
+      <w:numFmt w:val="bullet"/>
+      <w:lvlText w:val=""/>
+      <w:lvlJc w:val="left"/>
+      <w:pPr>
+        <w:ind w:left="5040" w:hanging="360"/>
+      </w:pPr>
+      <w:rPr>
+        <w:rFonts w:ascii="Symbol" w:hAnsi="Symbol" w:hint="default"/>
+      </w:rPr>
+    </w:lvl>
+    <w:lvl w:ilvl="7" w:tplc="04160003" w:tentative="1">
+      <w:start w:val="1"/>
+      <w:numFmt w:val="bullet"/>
+      <w:lvlText w:val="o"/>
+      <w:lvlJc w:val="left"/>
+      <w:pPr>
+        <w:ind w:left="5760" w:hanging="360"/>
+      </w:pPr>
+      <w:rPr>
+        <w:rFonts w:ascii="Courier New" w:hAnsi="Courier New" w:cs="Courier New" w:hint="default"/>
+      </w:rPr>
+    </w:lvl>
+    <w:lvl w:ilvl="8" w:tplc="04160005" w:tentative="1">
+      <w:start w:val="1"/>
+      <w:numFmt w:val="bullet"/>
+      <w:lvlText w:val=""/>
+      <w:lvlJc w:val="left"/>
+      <w:pPr>
+        <w:ind w:left="6480" w:hanging="360"/>
+      </w:pPr>
+      <w:rPr>
+        <w:rFonts w:ascii="Wingdings" w:hAnsi="Wingdings" w:hint="default"/>
+      </w:rPr>
+    </w:lvl>
+  </w:abstractNum>
+  <w:abstractNum w:abstractNumId="3" w15:restartNumberingAfterBreak="0">
     <w:nsid w:val="5B0B0BA8"/>
     <w:multiLevelType w:val="hybridMultilevel"/>
     <w:tmpl w:val="235CD0EC"/>
@@ -2474,7 +3892,7 @@
       </w:rPr>
     </w:lvl>
   </w:abstractNum>
-  <w:abstractNum w:abstractNumId="3" w15:restartNumberingAfterBreak="0">
+  <w:abstractNum w:abstractNumId="4" w15:restartNumberingAfterBreak="0">
     <w:nsid w:val="6CE14DA1"/>
     <w:multiLevelType w:val="hybridMultilevel"/>
     <w:tmpl w:val="EC42684A"/>
@@ -2587,7 +4005,7 @@
       </w:rPr>
     </w:lvl>
   </w:abstractNum>
-  <w:abstractNum w:abstractNumId="4" w15:restartNumberingAfterBreak="0">
+  <w:abstractNum w:abstractNumId="5" w15:restartNumberingAfterBreak="0">
     <w:nsid w:val="72AF6E7D"/>
     <w:multiLevelType w:val="hybridMultilevel"/>
     <w:tmpl w:val="1260707C"/>
@@ -2700,7 +4118,7 @@
       </w:rPr>
     </w:lvl>
   </w:abstractNum>
-  <w:abstractNum w:abstractNumId="5" w15:restartNumberingAfterBreak="0">
+  <w:abstractNum w:abstractNumId="6" w15:restartNumberingAfterBreak="0">
     <w:nsid w:val="7CA22E9F"/>
     <w:multiLevelType w:val="hybridMultilevel"/>
     <w:tmpl w:val="868641E0"/>
@@ -2814,10 +4232,10 @@
     </w:lvl>
   </w:abstractNum>
   <w:num w:numId="1">
-    <w:abstractNumId w:val="2"/>
+    <w:abstractNumId w:val="3"/>
   </w:num>
   <w:num w:numId="2">
-    <w:abstractNumId w:val="4"/>
+    <w:abstractNumId w:val="5"/>
   </w:num>
   <w:num w:numId="3">
     <w:abstractNumId w:val="0"/>
@@ -2826,10 +4244,13 @@
     <w:abstractNumId w:val="1"/>
   </w:num>
   <w:num w:numId="5">
-    <w:abstractNumId w:val="5"/>
+    <w:abstractNumId w:val="6"/>
   </w:num>
   <w:num w:numId="6">
-    <w:abstractNumId w:val="3"/>
+    <w:abstractNumId w:val="4"/>
+  </w:num>
+  <w:num w:numId="7">
+    <w:abstractNumId w:val="2"/>
   </w:num>
 </w:numbering>
 </file>

</xml_diff>

<commit_message>
Adicionadas as informações da codificação
</commit_message>
<xml_diff>
--- a/P.I. Inovador/Nota10.docx
+++ b/P.I. Inovador/Nota10.docx
@@ -406,27 +406,7 @@
           <w:sz w:val="24"/>
           <w:szCs w:val="24"/>
         </w:rPr>
-        <w:t xml:space="preserve">Liberdade para o aluno escolher, de forma </w:t>
-      </w:r>
-      <w:proofErr w:type="gramStart"/>
-      <w:r>
-        <w:rPr>
-          <w:rFonts w:ascii="Arial" w:hAnsi="Arial" w:cs="Arial"/>
-          <w:bCs/>
-          <w:sz w:val="24"/>
-          <w:szCs w:val="24"/>
-        </w:rPr>
-        <w:t>personalizada</w:t>
-      </w:r>
-      <w:proofErr w:type="gramEnd"/>
-      <w:r>
-        <w:rPr>
-          <w:rFonts w:ascii="Arial" w:hAnsi="Arial" w:cs="Arial"/>
-          <w:bCs/>
-          <w:sz w:val="24"/>
-          <w:szCs w:val="24"/>
-        </w:rPr>
-        <w:t>, quais disciplinas e conteúdos irá estudar voltado para o concurso pretendido pelo aluno.</w:t>
+        <w:t>Liberdade para o aluno escolher, de forma personalizada, quais disciplinas e conteúdos irá estudar voltado para o concurso pretendido pelo aluno.</w:t>
       </w:r>
     </w:p>
     <w:p>
@@ -1549,7 +1529,14 @@
           <w:bCs/>
           <w:sz w:val="32"/>
         </w:rPr>
-        <w:t xml:space="preserve"> mental definidos;</w:t>
+        <w:t xml:space="preserve"> mentais</w:t>
+      </w:r>
+      <w:r>
+        <w:rPr>
+          <w:bCs/>
+          <w:sz w:val="32"/>
+        </w:rPr>
+        <w:t xml:space="preserve"> definidos;</w:t>
       </w:r>
     </w:p>
     <w:p>
@@ -3985,28 +3972,405 @@
         </w:rPr>
         <w:t>O valor a ser cobrado por isso deverá ser definido em uma reunião dos representantes das respectivas empresas.</w:t>
       </w:r>
+    </w:p>
+    <w:p>
+      <w:pPr>
+        <w:ind w:firstLine="360"/>
+        <w:rPr>
+          <w:bCs/>
+          <w:sz w:val="32"/>
+        </w:rPr>
+      </w:pPr>
+    </w:p>
+    <w:p>
+      <w:pPr>
+        <w:ind w:firstLine="360"/>
+        <w:rPr>
+          <w:bCs/>
+          <w:sz w:val="32"/>
+        </w:rPr>
+      </w:pPr>
+    </w:p>
+    <w:p>
+      <w:pPr>
+        <w:ind w:firstLine="360"/>
+        <w:rPr>
+          <w:bCs/>
+          <w:sz w:val="32"/>
+        </w:rPr>
+      </w:pPr>
+    </w:p>
+    <w:p>
+      <w:pPr>
+        <w:ind w:firstLine="360"/>
+        <w:rPr>
+          <w:bCs/>
+          <w:sz w:val="32"/>
+        </w:rPr>
+      </w:pPr>
+    </w:p>
+    <w:p>
+      <w:pPr>
+        <w:ind w:firstLine="360"/>
+        <w:rPr>
+          <w:bCs/>
+          <w:sz w:val="32"/>
+        </w:rPr>
+      </w:pPr>
+    </w:p>
+    <w:p>
+      <w:pPr>
+        <w:ind w:firstLine="360"/>
+        <w:rPr>
+          <w:b/>
+          <w:bCs/>
+          <w:sz w:val="32"/>
+        </w:rPr>
+      </w:pPr>
+      <w:r>
+        <w:rPr>
+          <w:b/>
+          <w:bCs/>
+          <w:sz w:val="32"/>
+        </w:rPr>
+        <w:lastRenderedPageBreak/>
+        <w:t>Da Programação</w:t>
+      </w:r>
+    </w:p>
+    <w:p>
+      <w:pPr>
+        <w:pStyle w:val="PargrafodaLista"/>
+        <w:numPr>
+          <w:ilvl w:val="0"/>
+          <w:numId w:val="11"/>
+        </w:numPr>
+        <w:rPr>
+          <w:bCs/>
+          <w:sz w:val="32"/>
+        </w:rPr>
+      </w:pPr>
+      <w:r>
+        <w:rPr>
+          <w:bCs/>
+          <w:sz w:val="32"/>
+        </w:rPr>
+        <w:t>Linguagens de Programação usada</w:t>
+      </w:r>
+      <w:r>
+        <w:rPr>
+          <w:bCs/>
+          <w:sz w:val="32"/>
+        </w:rPr>
+        <w:t>s</w:t>
+      </w:r>
+      <w:r>
+        <w:rPr>
+          <w:bCs/>
+          <w:sz w:val="32"/>
+        </w:rPr>
+        <w:t xml:space="preserve">: </w:t>
+      </w:r>
+    </w:p>
+    <w:p>
+      <w:pPr>
+        <w:pStyle w:val="PargrafodaLista"/>
+        <w:numPr>
+          <w:ilvl w:val="1"/>
+          <w:numId w:val="11"/>
+        </w:numPr>
+        <w:rPr>
+          <w:bCs/>
+          <w:sz w:val="32"/>
+        </w:rPr>
+      </w:pPr>
+      <w:r>
+        <w:rPr>
+          <w:bCs/>
+          <w:sz w:val="32"/>
+        </w:rPr>
+        <w:t>Back-</w:t>
+      </w:r>
+      <w:proofErr w:type="spellStart"/>
+      <w:r>
+        <w:rPr>
+          <w:bCs/>
+          <w:sz w:val="32"/>
+        </w:rPr>
+        <w:t>end</w:t>
+      </w:r>
+      <w:proofErr w:type="spellEnd"/>
+      <w:r>
+        <w:rPr>
+          <w:bCs/>
+          <w:sz w:val="32"/>
+        </w:rPr>
+        <w:t>:</w:t>
+      </w:r>
+      <w:r>
+        <w:rPr>
+          <w:bCs/>
+          <w:sz w:val="32"/>
+        </w:rPr>
+        <w:t xml:space="preserve"> Linguagem de Scripts para Web </w:t>
+      </w:r>
+      <w:r>
+        <w:rPr>
+          <w:bCs/>
+          <w:sz w:val="32"/>
+        </w:rPr>
+        <w:t>Angula</w:t>
+      </w:r>
+      <w:r>
+        <w:rPr>
+          <w:bCs/>
+          <w:sz w:val="32"/>
+        </w:rPr>
+        <w:t>r, para desenvolver as funcionalidades e interação da aplicação com o banco de dados.</w:t>
+      </w:r>
+      <w:r>
+        <w:rPr>
+          <w:bCs/>
+          <w:sz w:val="32"/>
+        </w:rPr>
+        <w:t xml:space="preserve"> A linguagem foi escolhida por ser estável e </w:t>
+      </w:r>
+      <w:proofErr w:type="gramStart"/>
+      <w:r>
+        <w:rPr>
+          <w:bCs/>
+          <w:sz w:val="32"/>
+        </w:rPr>
+        <w:t>bem conceituada</w:t>
+      </w:r>
+      <w:proofErr w:type="gramEnd"/>
+      <w:r>
+        <w:rPr>
+          <w:bCs/>
+          <w:sz w:val="32"/>
+        </w:rPr>
+        <w:t xml:space="preserve"> no cenário atual, oferecendo um ambiente de desenvolvimento otimizado e favorável a obtenção de bons resultados.</w:t>
+      </w:r>
+    </w:p>
+    <w:p>
+      <w:pPr>
+        <w:pStyle w:val="PargrafodaLista"/>
+        <w:ind w:left="1440"/>
+        <w:rPr>
+          <w:bCs/>
+          <w:sz w:val="32"/>
+        </w:rPr>
+      </w:pPr>
+      <w:r>
+        <w:rPr>
+          <w:bCs/>
+          <w:sz w:val="32"/>
+        </w:rPr>
+        <w:t>Foi desenvolvida também rotinas de testes para verificar integridade das consultas ao banco de dados e a robustez das funcionalidades (botões, campos de texto, vídeos e armazenamento e consulta de imagens).</w:t>
+      </w:r>
       <w:bookmarkStart w:id="0" w:name="_GoBack"/>
       <w:bookmarkEnd w:id="0"/>
-    </w:p>
-    <w:p>
-      <w:pPr>
-        <w:rPr>
-          <w:bCs/>
-          <w:sz w:val="32"/>
-        </w:rPr>
-      </w:pPr>
-    </w:p>
-    <w:p>
-      <w:pPr>
-        <w:rPr>
-          <w:bCs/>
-          <w:sz w:val="32"/>
-        </w:rPr>
-      </w:pPr>
-    </w:p>
-    <w:p>
-      <w:pPr>
-        <w:pStyle w:val="PargrafodaLista"/>
+      <w:r>
+        <w:rPr>
+          <w:bCs/>
+          <w:sz w:val="32"/>
+        </w:rPr>
+        <w:t xml:space="preserve"> </w:t>
+      </w:r>
+    </w:p>
+    <w:p>
+      <w:pPr>
+        <w:pStyle w:val="PargrafodaLista"/>
+        <w:ind w:left="1440"/>
+        <w:rPr>
+          <w:bCs/>
+          <w:sz w:val="32"/>
+        </w:rPr>
+      </w:pPr>
+    </w:p>
+    <w:p>
+      <w:pPr>
+        <w:pStyle w:val="PargrafodaLista"/>
+        <w:numPr>
+          <w:ilvl w:val="1"/>
+          <w:numId w:val="11"/>
+        </w:numPr>
+        <w:rPr>
+          <w:bCs/>
+          <w:sz w:val="32"/>
+        </w:rPr>
+      </w:pPr>
+      <w:r>
+        <w:rPr>
+          <w:bCs/>
+          <w:sz w:val="32"/>
+        </w:rPr>
+        <w:t>Front-</w:t>
+      </w:r>
+      <w:proofErr w:type="spellStart"/>
+      <w:r>
+        <w:rPr>
+          <w:bCs/>
+          <w:sz w:val="32"/>
+        </w:rPr>
+        <w:t>end</w:t>
+      </w:r>
+      <w:proofErr w:type="spellEnd"/>
+      <w:r>
+        <w:rPr>
+          <w:bCs/>
+          <w:sz w:val="32"/>
+        </w:rPr>
+        <w:t xml:space="preserve">: </w:t>
+      </w:r>
+      <w:proofErr w:type="spellStart"/>
+      <w:r>
+        <w:rPr>
+          <w:bCs/>
+          <w:sz w:val="32"/>
+        </w:rPr>
+        <w:t>Ionic</w:t>
+      </w:r>
+      <w:proofErr w:type="spellEnd"/>
+      <w:r>
+        <w:rPr>
+          <w:bCs/>
+          <w:sz w:val="32"/>
+        </w:rPr>
+        <w:t xml:space="preserve"> Framework, encarregado do design das telas e interações da aplicação com o usuário.</w:t>
+      </w:r>
+      <w:r>
+        <w:rPr>
+          <w:bCs/>
+          <w:sz w:val="32"/>
+        </w:rPr>
+        <w:t xml:space="preserve"> O framework foi escolhido por proporcionar o ambiente e as ferramentas ideais para o projeto, entregando ao usuário uma interface agradável e interativa.</w:t>
+      </w:r>
+    </w:p>
+    <w:p>
+      <w:pPr>
+        <w:pStyle w:val="PargrafodaLista"/>
+        <w:rPr>
+          <w:bCs/>
+          <w:sz w:val="32"/>
+        </w:rPr>
+      </w:pPr>
+    </w:p>
+    <w:p>
+      <w:pPr>
+        <w:rPr>
+          <w:bCs/>
+          <w:sz w:val="32"/>
+        </w:rPr>
+      </w:pPr>
+    </w:p>
+    <w:p>
+      <w:pPr>
+        <w:rPr>
+          <w:bCs/>
+          <w:sz w:val="32"/>
+        </w:rPr>
+      </w:pPr>
+    </w:p>
+    <w:p>
+      <w:pPr>
+        <w:rPr>
+          <w:bCs/>
+          <w:sz w:val="32"/>
+        </w:rPr>
+      </w:pPr>
+    </w:p>
+    <w:p>
+      <w:pPr>
+        <w:pStyle w:val="PargrafodaLista"/>
+        <w:rPr>
+          <w:bCs/>
+          <w:sz w:val="32"/>
+        </w:rPr>
+      </w:pPr>
+    </w:p>
+    <w:p>
+      <w:pPr>
+        <w:pStyle w:val="PargrafodaLista"/>
+        <w:rPr>
+          <w:bCs/>
+          <w:sz w:val="32"/>
+        </w:rPr>
+      </w:pPr>
+    </w:p>
+    <w:p>
+      <w:pPr>
+        <w:pStyle w:val="PargrafodaLista"/>
+        <w:rPr>
+          <w:bCs/>
+          <w:sz w:val="32"/>
+        </w:rPr>
+      </w:pPr>
+    </w:p>
+    <w:p>
+      <w:pPr>
+        <w:pStyle w:val="PargrafodaLista"/>
+        <w:rPr>
+          <w:bCs/>
+          <w:sz w:val="32"/>
+        </w:rPr>
+      </w:pPr>
+    </w:p>
+    <w:p>
+      <w:pPr>
+        <w:pStyle w:val="PargrafodaLista"/>
+        <w:rPr>
+          <w:bCs/>
+          <w:sz w:val="32"/>
+        </w:rPr>
+      </w:pPr>
+    </w:p>
+    <w:p>
+      <w:pPr>
+        <w:pStyle w:val="PargrafodaLista"/>
+        <w:rPr>
+          <w:bCs/>
+          <w:sz w:val="32"/>
+        </w:rPr>
+      </w:pPr>
+    </w:p>
+    <w:p>
+      <w:pPr>
+        <w:pStyle w:val="PargrafodaLista"/>
+        <w:rPr>
+          <w:bCs/>
+          <w:sz w:val="32"/>
+        </w:rPr>
+      </w:pPr>
+    </w:p>
+    <w:p>
+      <w:pPr>
+        <w:pStyle w:val="PargrafodaLista"/>
+        <w:rPr>
+          <w:bCs/>
+          <w:sz w:val="32"/>
+        </w:rPr>
+      </w:pPr>
+    </w:p>
+    <w:p>
+      <w:pPr>
+        <w:pStyle w:val="PargrafodaLista"/>
+        <w:rPr>
+          <w:bCs/>
+          <w:sz w:val="32"/>
+        </w:rPr>
+      </w:pPr>
+    </w:p>
+    <w:p>
+      <w:pPr>
+        <w:pStyle w:val="PargrafodaLista"/>
+        <w:rPr>
+          <w:bCs/>
+          <w:sz w:val="32"/>
+        </w:rPr>
+      </w:pPr>
+    </w:p>
+    <w:p>
+      <w:pPr>
         <w:rPr>
           <w:bCs/>
           <w:sz w:val="32"/>
@@ -4133,7 +4497,6 @@
           <w:sz w:val="24"/>
           <w:szCs w:val="24"/>
         </w:rPr>
-        <w:lastRenderedPageBreak/>
         <w:t>PROTÓTIPO:</w:t>
       </w:r>
       <w:r>
@@ -4148,9 +4511,30 @@
             <w:rStyle w:val="Hyperlink"/>
             <w:bCs/>
           </w:rPr>
-          <w:t>https://marvelapp.com/chf5554</w:t>
+          <w:t>https://marvela</w:t>
+        </w:r>
+        <w:r>
+          <w:rPr>
+            <w:rStyle w:val="Hyperlink"/>
+            <w:bCs/>
+          </w:rPr>
+          <w:t>p</w:t>
+        </w:r>
+        <w:r>
+          <w:rPr>
+            <w:rStyle w:val="Hyperlink"/>
+            <w:bCs/>
+          </w:rPr>
+          <w:t>p.com/chf5554</w:t>
         </w:r>
       </w:hyperlink>
+      <w:r>
+        <w:rPr>
+          <w:rStyle w:val="Hyperlink"/>
+          <w:bCs/>
+        </w:rPr>
+        <w:t xml:space="preserve"> </w:t>
+      </w:r>
     </w:p>
     <w:sectPr>
       <w:pgSz w:w="11906" w:h="16838"/>
@@ -4167,7 +4551,7 @@
   <w:abstractNum w:abstractNumId="0" w15:restartNumberingAfterBreak="0">
     <w:nsid w:val="05775AEB"/>
     <w:multiLevelType w:val="hybridMultilevel"/>
-    <w:tmpl w:val="5ABA1944"/>
+    <w:tmpl w:val="08F8754E"/>
     <w:lvl w:ilvl="0" w:tplc="04160001">
       <w:start w:val="1"/>
       <w:numFmt w:val="bullet"/>

</xml_diff>

<commit_message>
Alterações no Canvas,política e problemática
</commit_message>
<xml_diff>
--- a/P.I. Inovador/Nota10.docx
+++ b/P.I. Inovador/Nota10.docx
@@ -118,15 +118,17 @@
     </w:p>
     <w:p>
       <w:pPr>
-        <w:jc w:val="center"/>
-        <w:rPr>
-          <w:sz w:val="32"/>
-        </w:rPr>
-      </w:pPr>
-    </w:p>
-    <w:p>
-      <w:pPr>
-        <w:ind w:left="360"/>
+        <w:rPr>
+          <w:rFonts w:ascii="Arial" w:hAnsi="Arial" w:cs="Arial"/>
+          <w:bCs/>
+          <w:sz w:val="24"/>
+          <w:szCs w:val="24"/>
+        </w:rPr>
+      </w:pPr>
+    </w:p>
+    <w:p>
+      <w:pPr>
+        <w:pStyle w:val="PargrafodaLista"/>
         <w:rPr>
           <w:rFonts w:ascii="Arial" w:hAnsi="Arial" w:cs="Arial"/>
           <w:bCs/>
@@ -156,7 +158,14 @@
           <w:sz w:val="24"/>
           <w:szCs w:val="24"/>
         </w:rPr>
-        <w:t>TEMA:</w:t>
+        <w:t>POLÍTICAS DE NEGÓCIOS</w:t>
+      </w:r>
+      <w:r>
+        <w:rPr>
+          <w:bCs/>
+          <w:sz w:val="32"/>
+        </w:rPr>
+        <w:t>:</w:t>
       </w:r>
       <w:r>
         <w:rPr>
@@ -164,6 +173,22 @@
           <w:sz w:val="32"/>
         </w:rPr>
         <w:t xml:space="preserve"> </w:t>
+      </w:r>
+      <w:r>
+        <w:rPr>
+          <w:rFonts w:ascii="Arial" w:hAnsi="Arial" w:cs="Arial"/>
+          <w:bCs/>
+          <w:sz w:val="24"/>
+        </w:rPr>
+        <w:t>Base</w:t>
+      </w:r>
+      <w:r>
+        <w:rPr>
+          <w:rFonts w:ascii="Arial" w:hAnsi="Arial" w:cs="Arial"/>
+          <w:bCs/>
+          <w:sz w:val="24"/>
+        </w:rPr>
+        <w:t xml:space="preserve">ado na pesquisa de mercado, a </w:t>
       </w:r>
       <w:r>
         <w:rPr>
@@ -172,7 +197,7 @@
           <w:sz w:val="24"/>
           <w:szCs w:val="24"/>
         </w:rPr>
-        <w:t>Ed</w:t>
+        <w:t>p</w:t>
       </w:r>
       <w:r>
         <w:rPr>
@@ -181,7 +206,109 @@
           <w:sz w:val="24"/>
           <w:szCs w:val="24"/>
         </w:rPr>
-        <w:t>ucacional</w:t>
+        <w:t>lataforma</w:t>
+      </w:r>
+      <w:r>
+        <w:rPr>
+          <w:rFonts w:ascii="Arial" w:hAnsi="Arial" w:cs="Arial"/>
+          <w:bCs/>
+          <w:sz w:val="24"/>
+          <w:szCs w:val="24"/>
+        </w:rPr>
+        <w:t xml:space="preserve"> será grátis, mas com alguns recursos, como a </w:t>
+      </w:r>
+      <w:r>
+        <w:rPr>
+          <w:rFonts w:ascii="Arial" w:hAnsi="Arial" w:cs="Arial"/>
+          <w:b/>
+          <w:bCs/>
+          <w:sz w:val="24"/>
+          <w:szCs w:val="24"/>
+        </w:rPr>
+        <w:t>galeria de prints</w:t>
+      </w:r>
+      <w:r>
+        <w:rPr>
+          <w:rFonts w:ascii="Arial" w:hAnsi="Arial" w:cs="Arial"/>
+          <w:bCs/>
+          <w:sz w:val="24"/>
+          <w:szCs w:val="24"/>
+        </w:rPr>
+        <w:t>,</w:t>
+      </w:r>
+      <w:r>
+        <w:rPr>
+          <w:rFonts w:ascii="Arial" w:hAnsi="Arial" w:cs="Arial"/>
+          <w:bCs/>
+          <w:sz w:val="24"/>
+          <w:szCs w:val="24"/>
+        </w:rPr>
+        <w:t xml:space="preserve"> somente disponíveis para usuários do </w:t>
+      </w:r>
+      <w:r>
+        <w:rPr>
+          <w:rFonts w:ascii="Arial" w:hAnsi="Arial" w:cs="Arial"/>
+          <w:b/>
+          <w:bCs/>
+          <w:sz w:val="24"/>
+          <w:szCs w:val="24"/>
+        </w:rPr>
+        <w:t>Plano Nota 10</w:t>
+      </w:r>
+      <w:r>
+        <w:rPr>
+          <w:rFonts w:ascii="Arial" w:hAnsi="Arial" w:cs="Arial"/>
+          <w:bCs/>
+          <w:sz w:val="24"/>
+          <w:szCs w:val="24"/>
+        </w:rPr>
+        <w:t>.A receita será</w:t>
+      </w:r>
+      <w:r>
+        <w:rPr>
+          <w:rFonts w:ascii="Arial" w:hAnsi="Arial" w:cs="Arial"/>
+          <w:bCs/>
+          <w:sz w:val="24"/>
+          <w:szCs w:val="24"/>
+        </w:rPr>
+        <w:t xml:space="preserve"> gerada através de propaganda</w:t>
+      </w:r>
+      <w:r>
+        <w:rPr>
+          <w:rFonts w:ascii="Arial" w:hAnsi="Arial" w:cs="Arial"/>
+          <w:bCs/>
+          <w:sz w:val="24"/>
+          <w:szCs w:val="24"/>
+        </w:rPr>
+        <w:t xml:space="preserve"> e parcerias</w:t>
+      </w:r>
+      <w:r>
+        <w:rPr>
+          <w:rFonts w:ascii="Arial" w:hAnsi="Arial" w:cs="Arial"/>
+          <w:bCs/>
+          <w:sz w:val="24"/>
+          <w:szCs w:val="24"/>
+        </w:rPr>
+        <w:t xml:space="preserve"> dentro da plataforma</w:t>
+      </w:r>
+      <w:r>
+        <w:rPr>
+          <w:rFonts w:ascii="Arial" w:hAnsi="Arial" w:cs="Arial"/>
+          <w:bCs/>
+          <w:sz w:val="24"/>
+          <w:szCs w:val="24"/>
+        </w:rPr>
+        <w:t xml:space="preserve">, além da opção do usuário contratar o </w:t>
+      </w:r>
+      <w:r>
+        <w:rPr>
+          <w:rFonts w:ascii="Arial" w:hAnsi="Arial" w:cs="Arial"/>
+          <w:b/>
+          <w:bCs/>
+          <w:sz w:val="24"/>
+          <w:szCs w:val="24"/>
+        </w:rPr>
+        <w:t>Plano Nota 10</w:t>
       </w:r>
       <w:r>
         <w:rPr>
@@ -223,12 +350,26 @@
           <w:numId w:val="1"/>
         </w:numPr>
         <w:rPr>
+          <w:bCs/>
+          <w:sz w:val="32"/>
+        </w:rPr>
+      </w:pPr>
+      <w:r>
+        <w:rPr>
           <w:rFonts w:ascii="Arial" w:hAnsi="Arial" w:cs="Arial"/>
           <w:bCs/>
           <w:sz w:val="24"/>
           <w:szCs w:val="24"/>
         </w:rPr>
-      </w:pPr>
+        <w:t>PROBLEMÁTICAS E TEMAS ESCOLHIDOS:</w:t>
+      </w:r>
+      <w:r>
+        <w:rPr>
+          <w:bCs/>
+          <w:sz w:val="32"/>
+        </w:rPr>
+        <w:t xml:space="preserve"> </w:t>
+      </w:r>
       <w:r>
         <w:rPr>
           <w:rFonts w:ascii="Arial" w:hAnsi="Arial" w:cs="Arial"/>
@@ -236,21 +377,7 @@
           <w:sz w:val="24"/>
           <w:szCs w:val="24"/>
         </w:rPr>
-        <w:t>POLÍTICAS DE NEGÓCIOS</w:t>
-      </w:r>
-      <w:r>
-        <w:rPr>
-          <w:bCs/>
-          <w:sz w:val="32"/>
-        </w:rPr>
-        <w:t>:</w:t>
-      </w:r>
-      <w:r>
-        <w:rPr>
-          <w:bCs/>
-          <w:sz w:val="32"/>
-        </w:rPr>
-        <w:t xml:space="preserve"> </w:t>
+        <w:t xml:space="preserve">Dificuldades na organização dos estudantes </w:t>
       </w:r>
       <w:r>
         <w:rPr>
@@ -259,28 +386,73 @@
           <w:sz w:val="24"/>
           <w:szCs w:val="24"/>
         </w:rPr>
-        <w:t>Plataforma grátis, onde a receita é gerada através de propaganda dentro da plataforma;</w:t>
-      </w:r>
-    </w:p>
-    <w:p>
-      <w:pPr>
-        <w:pStyle w:val="PargrafodaLista"/>
+        <w:t>(Vestibulandos, Concurseiro</w:t>
+      </w:r>
+      <w:r>
         <w:rPr>
           <w:rFonts w:ascii="Arial" w:hAnsi="Arial" w:cs="Arial"/>
           <w:bCs/>
           <w:sz w:val="24"/>
           <w:szCs w:val="24"/>
         </w:rPr>
-      </w:pPr>
-    </w:p>
-    <w:p>
-      <w:pPr>
-        <w:pStyle w:val="PargrafodaLista"/>
+        <w:t>s</w:t>
+      </w:r>
+      <w:r>
         <w:rPr>
           <w:rFonts w:ascii="Arial" w:hAnsi="Arial" w:cs="Arial"/>
           <w:bCs/>
           <w:sz w:val="24"/>
           <w:szCs w:val="24"/>
+        </w:rPr>
+        <w:t>, etc) dentro das plataformas de estudo</w:t>
+      </w:r>
+      <w:r>
+        <w:rPr>
+          <w:rFonts w:ascii="Arial" w:hAnsi="Arial" w:cs="Arial"/>
+          <w:bCs/>
+          <w:sz w:val="24"/>
+          <w:szCs w:val="24"/>
+        </w:rPr>
+        <w:t>. A nossa proposta é traze</w:t>
+      </w:r>
+      <w:r>
+        <w:rPr>
+          <w:rFonts w:ascii="Arial" w:hAnsi="Arial" w:cs="Arial"/>
+          <w:bCs/>
+          <w:sz w:val="24"/>
+          <w:szCs w:val="24"/>
+        </w:rPr>
+        <w:t>r uma apresentação intuitiva e organizada</w:t>
+      </w:r>
+      <w:bookmarkStart w:id="0" w:name="_GoBack"/>
+      <w:bookmarkEnd w:id="0"/>
+      <w:r>
+        <w:rPr>
+          <w:rFonts w:ascii="Arial" w:hAnsi="Arial" w:cs="Arial"/>
+          <w:bCs/>
+          <w:sz w:val="24"/>
+          <w:szCs w:val="24"/>
+        </w:rPr>
+        <w:t>, já voltada para determinado perfil de estudante.</w:t>
+      </w:r>
+    </w:p>
+    <w:p>
+      <w:pPr>
+        <w:pStyle w:val="PargrafodaLista"/>
+        <w:rPr>
+          <w:rFonts w:ascii="Arial" w:hAnsi="Arial" w:cs="Arial"/>
+          <w:bCs/>
+          <w:sz w:val="24"/>
+          <w:szCs w:val="24"/>
+        </w:rPr>
+      </w:pPr>
+    </w:p>
+    <w:p>
+      <w:pPr>
+        <w:pStyle w:val="PargrafodaLista"/>
+        <w:rPr>
+          <w:bCs/>
+          <w:sz w:val="32"/>
         </w:rPr>
       </w:pPr>
     </w:p>
@@ -292,131 +464,6 @@
           <w:numId w:val="1"/>
         </w:numPr>
         <w:rPr>
-          <w:bCs/>
-          <w:sz w:val="32"/>
-        </w:rPr>
-      </w:pPr>
-      <w:r>
-        <w:rPr>
-          <w:rFonts w:ascii="Arial" w:hAnsi="Arial" w:cs="Arial"/>
-          <w:bCs/>
-          <w:sz w:val="24"/>
-          <w:szCs w:val="24"/>
-        </w:rPr>
-        <w:t>PROBLEMÁTICAS E TEMAS ESCOLHIDOS:</w:t>
-      </w:r>
-      <w:r>
-        <w:rPr>
-          <w:bCs/>
-          <w:sz w:val="32"/>
-        </w:rPr>
-        <w:t xml:space="preserve"> </w:t>
-      </w:r>
-      <w:r>
-        <w:rPr>
-          <w:rFonts w:ascii="Arial" w:hAnsi="Arial" w:cs="Arial"/>
-          <w:bCs/>
-          <w:sz w:val="24"/>
-          <w:szCs w:val="24"/>
-        </w:rPr>
-        <w:t>Falta variedade de perfis estudan</w:t>
-      </w:r>
-      <w:r>
-        <w:rPr>
-          <w:rFonts w:ascii="Arial" w:hAnsi="Arial" w:cs="Arial"/>
-          <w:bCs/>
-          <w:sz w:val="24"/>
-          <w:szCs w:val="24"/>
-        </w:rPr>
-        <w:t xml:space="preserve">tis (Vestibulandos, </w:t>
-      </w:r>
-      <w:proofErr w:type="spellStart"/>
-      <w:r>
-        <w:rPr>
-          <w:rFonts w:ascii="Arial" w:hAnsi="Arial" w:cs="Arial"/>
-          <w:bCs/>
-          <w:sz w:val="24"/>
-          <w:szCs w:val="24"/>
-        </w:rPr>
-        <w:t>Concurseiro</w:t>
-      </w:r>
-      <w:r>
-        <w:rPr>
-          <w:rFonts w:ascii="Arial" w:hAnsi="Arial" w:cs="Arial"/>
-          <w:bCs/>
-          <w:sz w:val="24"/>
-          <w:szCs w:val="24"/>
-        </w:rPr>
-        <w:t>s</w:t>
-      </w:r>
-      <w:proofErr w:type="spellEnd"/>
-      <w:r>
-        <w:rPr>
-          <w:rFonts w:ascii="Arial" w:hAnsi="Arial" w:cs="Arial"/>
-          <w:bCs/>
-          <w:sz w:val="24"/>
-          <w:szCs w:val="24"/>
-        </w:rPr>
-        <w:t xml:space="preserve">, </w:t>
-      </w:r>
-      <w:proofErr w:type="spellStart"/>
-      <w:r>
-        <w:rPr>
-          <w:rFonts w:ascii="Arial" w:hAnsi="Arial" w:cs="Arial"/>
-          <w:bCs/>
-          <w:sz w:val="24"/>
-          <w:szCs w:val="24"/>
-        </w:rPr>
-        <w:t>etc</w:t>
-      </w:r>
-      <w:proofErr w:type="spellEnd"/>
-      <w:r>
-        <w:rPr>
-          <w:rFonts w:ascii="Arial" w:hAnsi="Arial" w:cs="Arial"/>
-          <w:bCs/>
-          <w:sz w:val="24"/>
-          <w:szCs w:val="24"/>
-        </w:rPr>
-        <w:t>) dentro das plataformas de estudo</w:t>
-      </w:r>
-      <w:r>
-        <w:rPr>
-          <w:rFonts w:ascii="Arial" w:hAnsi="Arial" w:cs="Arial"/>
-          <w:bCs/>
-          <w:sz w:val="24"/>
-          <w:szCs w:val="24"/>
-        </w:rPr>
-        <w:t>. A nossa proposta é trazer uma apresentação personalizada, já voltada para determinado perfil de estudante.</w:t>
-      </w:r>
-    </w:p>
-    <w:p>
-      <w:pPr>
-        <w:pStyle w:val="PargrafodaLista"/>
-        <w:rPr>
-          <w:rFonts w:ascii="Arial" w:hAnsi="Arial" w:cs="Arial"/>
-          <w:bCs/>
-          <w:sz w:val="24"/>
-          <w:szCs w:val="24"/>
-        </w:rPr>
-      </w:pPr>
-    </w:p>
-    <w:p>
-      <w:pPr>
-        <w:pStyle w:val="PargrafodaLista"/>
-        <w:rPr>
-          <w:bCs/>
-          <w:sz w:val="32"/>
-        </w:rPr>
-      </w:pPr>
-    </w:p>
-    <w:p>
-      <w:pPr>
-        <w:pStyle w:val="PargrafodaLista"/>
-        <w:numPr>
-          <w:ilvl w:val="0"/>
-          <w:numId w:val="1"/>
-        </w:numPr>
-        <w:rPr>
           <w:rFonts w:ascii="Arial" w:hAnsi="Arial" w:cs="Arial"/>
           <w:bCs/>
           <w:sz w:val="24"/>
@@ -474,21 +521,12 @@
           <w:sz w:val="32"/>
         </w:rPr>
       </w:pPr>
-      <w:proofErr w:type="spellStart"/>
-      <w:r>
-        <w:rPr>
-          <w:bCs/>
-          <w:sz w:val="32"/>
-        </w:rPr>
-        <w:t>Concurseiro</w:t>
-      </w:r>
-      <w:proofErr w:type="spellEnd"/>
-      <w:r>
-        <w:rPr>
-          <w:bCs/>
-          <w:sz w:val="32"/>
-        </w:rPr>
-        <w:t xml:space="preserve">: </w:t>
+      <w:r>
+        <w:rPr>
+          <w:bCs/>
+          <w:sz w:val="32"/>
+        </w:rPr>
+        <w:t xml:space="preserve">Concurseiro: </w:t>
       </w:r>
       <w:r>
         <w:rPr>
@@ -545,8 +583,323 @@
           <w:lang w:eastAsia="pt-BR"/>
         </w:rPr>
         <w:lastRenderedPageBreak/>
+        <mc:AlternateContent>
+          <mc:Choice Requires="wps">
+            <w:drawing>
+              <wp:anchor distT="45720" distB="45720" distL="114300" distR="114300" simplePos="0" relativeHeight="251689984" behindDoc="0" locked="0" layoutInCell="1" allowOverlap="1" wp14:anchorId="6366BD15" wp14:editId="7770AF36">
+                <wp:simplePos x="0" y="0"/>
+                <wp:positionH relativeFrom="column">
+                  <wp:posOffset>491490</wp:posOffset>
+                </wp:positionH>
+                <wp:positionV relativeFrom="paragraph">
+                  <wp:posOffset>3524250</wp:posOffset>
+                </wp:positionV>
+                <wp:extent cx="807720" cy="498475"/>
+                <wp:effectExtent l="0" t="38100" r="0" b="34925"/>
+                <wp:wrapSquare wrapText="bothSides"/>
+                <wp:docPr id="2" name="Caixa de Texto 2"/>
+                <wp:cNvGraphicFramePr>
+                  <a:graphicFrameLocks xmlns:a="http://schemas.openxmlformats.org/drawingml/2006/main"/>
+                </wp:cNvGraphicFramePr>
+                <a:graphic xmlns:a="http://schemas.openxmlformats.org/drawingml/2006/main">
+                  <a:graphicData uri="http://schemas.microsoft.com/office/word/2010/wordprocessingShape">
+                    <wps:wsp>
+                      <wps:cNvSpPr txBox="1">
+                        <a:spLocks noChangeArrowheads="1"/>
+                      </wps:cNvSpPr>
+                      <wps:spPr bwMode="auto">
+                        <a:xfrm rot="21120369">
+                          <a:off x="0" y="0"/>
+                          <a:ext cx="807720" cy="498475"/>
+                        </a:xfrm>
+                        <a:prstGeom prst="rect">
+                          <a:avLst/>
+                        </a:prstGeom>
+                        <a:noFill/>
+                        <a:ln w="9525">
+                          <a:noFill/>
+                          <a:miter lim="800000"/>
+                          <a:headEnd/>
+                          <a:tailEnd/>
+                        </a:ln>
+                      </wps:spPr>
+                      <wps:txbx>
+                        <w:txbxContent>
+                          <w:p>
+                            <w:pPr>
+                              <w:rPr>
+                                <w:rFonts w:ascii="Arial Black" w:hAnsi="Arial Black" w:cs="Arial"/>
+                                <w:sz w:val="14"/>
+                                <w:szCs w:val="14"/>
+                              </w:rPr>
+                            </w:pPr>
+                            <w:r>
+                              <w:rPr>
+                                <w:rFonts w:ascii="Arial Black" w:hAnsi="Arial Black" w:cs="Arial"/>
+                                <w:sz w:val="14"/>
+                                <w:szCs w:val="14"/>
+                              </w:rPr>
+                              <w:t>Salário dos professores</w:t>
+                            </w:r>
+                            <w:r>
+                              <w:rPr>
+                                <w:rFonts w:ascii="Arial Black" w:hAnsi="Arial Black" w:cs="Arial"/>
+                                <w:sz w:val="14"/>
+                                <w:szCs w:val="14"/>
+                              </w:rPr>
+                              <w:t>.</w:t>
+                            </w:r>
+                          </w:p>
+                        </w:txbxContent>
+                      </wps:txbx>
+                      <wps:bodyPr rot="0" vert="horz" wrap="square" lIns="91440" tIns="45720" rIns="91440" bIns="45720" anchor="t" anchorCtr="0">
+                        <a:noAutofit/>
+                      </wps:bodyPr>
+                    </wps:wsp>
+                  </a:graphicData>
+                </a:graphic>
+                <wp14:sizeRelH relativeFrom="margin">
+                  <wp14:pctWidth>0</wp14:pctWidth>
+                </wp14:sizeRelH>
+                <wp14:sizeRelV relativeFrom="margin">
+                  <wp14:pctHeight>0</wp14:pctHeight>
+                </wp14:sizeRelV>
+              </wp:anchor>
+            </w:drawing>
+          </mc:Choice>
+          <mc:Fallback>
+            <w:pict>
+              <v:shapetype w14:anchorId="6366BD15" id="_x0000_t202" coordsize="21600,21600" o:spt="202" path="m,l,21600r21600,l21600,xe">
+                <v:stroke joinstyle="miter"/>
+                <v:path gradientshapeok="t" o:connecttype="rect"/>
+              </v:shapetype>
+              <v:shape id="Caixa de Texto 2" o:spid="_x0000_s1026" type="#_x0000_t202" style="position:absolute;margin-left:38.7pt;margin-top:277.5pt;width:63.6pt;height:39.25pt;rotation:-523885fd;z-index:251689984;visibility:visible;mso-wrap-style:square;mso-width-percent:0;mso-height-percent:0;mso-wrap-distance-left:9pt;mso-wrap-distance-top:3.6pt;mso-wrap-distance-right:9pt;mso-wrap-distance-bottom:3.6pt;mso-position-horizontal:absolute;mso-position-horizontal-relative:text;mso-position-vertical:absolute;mso-position-vertical-relative:text;mso-width-percent:0;mso-height-percent:0;mso-width-relative:margin;mso-height-relative:margin;v-text-anchor:top" o:gfxdata="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" filled="f" stroked="f">
+                <v:textbox>
+                  <w:txbxContent>
+                    <w:p>
+                      <w:pPr>
+                        <w:rPr>
+                          <w:rFonts w:ascii="Arial Black" w:hAnsi="Arial Black" w:cs="Arial"/>
+                          <w:sz w:val="14"/>
+                          <w:szCs w:val="14"/>
+                        </w:rPr>
+                      </w:pPr>
+                      <w:r>
+                        <w:rPr>
+                          <w:rFonts w:ascii="Arial Black" w:hAnsi="Arial Black" w:cs="Arial"/>
+                          <w:sz w:val="14"/>
+                          <w:szCs w:val="14"/>
+                        </w:rPr>
+                        <w:t>Salário dos professores</w:t>
+                      </w:r>
+                      <w:r>
+                        <w:rPr>
+                          <w:rFonts w:ascii="Arial Black" w:hAnsi="Arial Black" w:cs="Arial"/>
+                          <w:sz w:val="14"/>
+                          <w:szCs w:val="14"/>
+                        </w:rPr>
+                        <w:t>.</w:t>
+                      </w:r>
+                    </w:p>
+                  </w:txbxContent>
+                </v:textbox>
+                <w10:wrap type="square"/>
+              </v:shape>
+            </w:pict>
+          </mc:Fallback>
+        </mc:AlternateContent>
+      </w:r>
+      <w:r>
+        <w:rPr>
+          <w:noProof/>
+          <w:lang w:eastAsia="pt-BR"/>
+        </w:rPr>
         <w:drawing>
-          <wp:anchor distT="0" distB="0" distL="114300" distR="114300" simplePos="0" relativeHeight="251685888" behindDoc="0" locked="0" layoutInCell="1" allowOverlap="1">
+          <wp:anchor distT="0" distB="0" distL="114300" distR="114300" simplePos="0" relativeHeight="251660288" behindDoc="0" locked="0" layoutInCell="1" allowOverlap="1" wp14:anchorId="509FA8B0" wp14:editId="181751BD">
+            <wp:simplePos x="0" y="0"/>
+            <wp:positionH relativeFrom="margin">
+              <wp:posOffset>-19050</wp:posOffset>
+            </wp:positionH>
+            <wp:positionV relativeFrom="paragraph">
+              <wp:posOffset>1129030</wp:posOffset>
+            </wp:positionV>
+            <wp:extent cx="1310640" cy="1198880"/>
+            <wp:effectExtent l="0" t="0" r="0" b="0"/>
+            <wp:wrapSquare wrapText="bothSides"/>
+            <wp:docPr id="4" name="Imagem 4"/>
+            <wp:cNvGraphicFramePr>
+              <a:graphicFrameLocks xmlns:a="http://schemas.openxmlformats.org/drawingml/2006/main" noChangeAspect="1"/>
+            </wp:cNvGraphicFramePr>
+            <a:graphic xmlns:a="http://schemas.openxmlformats.org/drawingml/2006/main">
+              <a:graphicData uri="http://schemas.openxmlformats.org/drawingml/2006/picture">
+                <pic:pic xmlns:pic="http://schemas.openxmlformats.org/drawingml/2006/picture">
+                  <pic:nvPicPr>
+                    <pic:cNvPr id="4" name="post-it-1495148_960_720.jpg"/>
+                    <pic:cNvPicPr/>
+                  </pic:nvPicPr>
+                  <pic:blipFill>
+                    <a:blip r:embed="rId8" cstate="print">
+                      <a:extLst>
+                        <a:ext uri="{BEBA8EAE-BF5A-486C-A8C5-ECC9F3942E4B}">
+                          <a14:imgProps xmlns:a14="http://schemas.microsoft.com/office/drawing/2010/main">
+                            <a14:imgLayer r:embed="rId9">
+                              <a14:imgEffect>
+                                <a14:backgroundRemoval t="0" b="90000" l="9979" r="89914"/>
+                              </a14:imgEffect>
+                            </a14:imgLayer>
+                          </a14:imgProps>
+                        </a:ext>
+                        <a:ext uri="{28A0092B-C50C-407E-A947-70E740481C1C}">
+                          <a14:useLocalDpi xmlns:a14="http://schemas.microsoft.com/office/drawing/2010/main" val="0"/>
+                        </a:ext>
+                        <a:ext uri="{837473B0-CC2E-450A-ABE3-18F120FF3D39}">
+                          <a1611:picAttrSrcUrl xmlns="" xmlns:cx1="http://schemas.microsoft.com/office/drawing/2015/9/8/chartex" xmlns:cx2="http://schemas.microsoft.com/office/drawing/2015/10/21/chartex" xmlns:cx3="http://schemas.microsoft.com/office/drawing/2016/5/9/chartex" xmlns:cx4="http://schemas.microsoft.com/office/drawing/2016/5/10/chartex" xmlns:cx5="http://schemas.microsoft.com/office/drawing/2016/5/11/chartex" xmlns:cx6="http://schemas.microsoft.com/office/drawing/2016/5/12/chartex" xmlns:cx7="http://schemas.microsoft.com/office/drawing/2016/5/13/chartex" xmlns:cx8="http://schemas.microsoft.com/office/drawing/2016/5/14/chartex" xmlns:aink="http://schemas.microsoft.com/office/drawing/2016/ink" xmlns:am3d="http://schemas.microsoft.com/office/drawing/2017/model3d" xmlns:o="urn:schemas-microsoft-com:office:office" xmlns:v="urn:schemas-microsoft-com:vml" xmlns:w10="urn:schemas-microsoft-com:office:word" xmlns:w="http://schemas.openxmlformats.org/wordprocessingml/2006/main" xmlns:w16cid="http://schemas.microsoft.com/office/word/2016/wordml/cid" xmlns:a1611="http://schemas.microsoft.com/office/drawing/2016/11/main" r:id="rId10"/>
+                        </a:ext>
+                      </a:extLst>
+                    </a:blip>
+                    <a:stretch>
+                      <a:fillRect/>
+                    </a:stretch>
+                  </pic:blipFill>
+                  <pic:spPr>
+                    <a:xfrm>
+                      <a:off x="0" y="0"/>
+                      <a:ext cx="1310640" cy="1198880"/>
+                    </a:xfrm>
+                    <a:prstGeom prst="rect">
+                      <a:avLst/>
+                    </a:prstGeom>
+                  </pic:spPr>
+                </pic:pic>
+              </a:graphicData>
+            </a:graphic>
+            <wp14:sizeRelH relativeFrom="margin">
+              <wp14:pctWidth>0</wp14:pctWidth>
+            </wp14:sizeRelH>
+            <wp14:sizeRelV relativeFrom="margin">
+              <wp14:pctHeight>0</wp14:pctHeight>
+            </wp14:sizeRelV>
+          </wp:anchor>
+        </w:drawing>
+      </w:r>
+      <w:r>
+        <w:rPr>
+          <w:noProof/>
+          <w:lang w:eastAsia="pt-BR"/>
+        </w:rPr>
+        <mc:AlternateContent>
+          <mc:Choice Requires="wps">
+            <w:drawing>
+              <wp:anchor distT="45720" distB="45720" distL="114300" distR="114300" simplePos="0" relativeHeight="251669504" behindDoc="0" locked="0" layoutInCell="1" allowOverlap="1" wp14:anchorId="51A7856B" wp14:editId="22B637D5">
+                <wp:simplePos x="0" y="0"/>
+                <wp:positionH relativeFrom="column">
+                  <wp:posOffset>196215</wp:posOffset>
+                </wp:positionH>
+                <wp:positionV relativeFrom="paragraph">
+                  <wp:posOffset>1420495</wp:posOffset>
+                </wp:positionV>
+                <wp:extent cx="1006475" cy="459740"/>
+                <wp:effectExtent l="0" t="38100" r="0" b="35560"/>
+                <wp:wrapSquare wrapText="bothSides"/>
+                <wp:docPr id="217" name="Caixa de Texto 2"/>
+                <wp:cNvGraphicFramePr>
+                  <a:graphicFrameLocks xmlns:a="http://schemas.openxmlformats.org/drawingml/2006/main"/>
+                </wp:cNvGraphicFramePr>
+                <a:graphic xmlns:a="http://schemas.openxmlformats.org/drawingml/2006/main">
+                  <a:graphicData uri="http://schemas.microsoft.com/office/word/2010/wordprocessingShape">
+                    <wps:wsp>
+                      <wps:cNvSpPr txBox="1">
+                        <a:spLocks noChangeArrowheads="1"/>
+                      </wps:cNvSpPr>
+                      <wps:spPr bwMode="auto">
+                        <a:xfrm rot="21234926">
+                          <a:off x="0" y="0"/>
+                          <a:ext cx="1006475" cy="459740"/>
+                        </a:xfrm>
+                        <a:prstGeom prst="rect">
+                          <a:avLst/>
+                        </a:prstGeom>
+                        <a:noFill/>
+                        <a:ln w="9525">
+                          <a:noFill/>
+                          <a:miter lim="800000"/>
+                          <a:headEnd/>
+                          <a:tailEnd/>
+                        </a:ln>
+                      </wps:spPr>
+                      <wps:txbx>
+                        <w:txbxContent>
+                          <w:p>
+                            <w:pPr>
+                              <w:rPr>
+                                <w:rFonts w:ascii="Arial Black" w:hAnsi="Arial Black" w:cs="Arial"/>
+                                <w:sz w:val="14"/>
+                                <w:szCs w:val="14"/>
+                              </w:rPr>
+                            </w:pPr>
+                            <w:r>
+                              <w:rPr>
+                                <w:rFonts w:ascii="Arial Black" w:hAnsi="Arial Black" w:cs="Arial"/>
+                                <w:sz w:val="14"/>
+                                <w:szCs w:val="14"/>
+                              </w:rPr>
+                              <w:t>Dificuldade de planejamento estudantil.</w:t>
+                            </w:r>
+                          </w:p>
+                        </w:txbxContent>
+                      </wps:txbx>
+                      <wps:bodyPr rot="0" vert="horz" wrap="square" lIns="91440" tIns="45720" rIns="91440" bIns="45720" anchor="t" anchorCtr="0">
+                        <a:noAutofit/>
+                      </wps:bodyPr>
+                    </wps:wsp>
+                  </a:graphicData>
+                </a:graphic>
+                <wp14:sizeRelH relativeFrom="margin">
+                  <wp14:pctWidth>0</wp14:pctWidth>
+                </wp14:sizeRelH>
+                <wp14:sizeRelV relativeFrom="margin">
+                  <wp14:pctHeight>0</wp14:pctHeight>
+                </wp14:sizeRelV>
+              </wp:anchor>
+            </w:drawing>
+          </mc:Choice>
+          <mc:Fallback>
+            <w:pict>
+              <v:shape w14:anchorId="51A7856B" id="_x0000_s1027" type="#_x0000_t202" style="position:absolute;margin-left:15.45pt;margin-top:111.85pt;width:79.25pt;height:36.2pt;rotation:-398758fd;z-index:251669504;visibility:visible;mso-wrap-style:square;mso-width-percent:0;mso-height-percent:0;mso-wrap-distance-left:9pt;mso-wrap-distance-top:3.6pt;mso-wrap-distance-right:9pt;mso-wrap-distance-bottom:3.6pt;mso-position-horizontal:absolute;mso-position-horizontal-relative:text;mso-position-vertical:absolute;mso-position-vertical-relative:text;mso-width-percent:0;mso-height-percent:0;mso-width-relative:margin;mso-height-relative:margin;v-text-anchor:top" o:gfxdata="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" filled="f" stroked="f">
+                <v:textbox>
+                  <w:txbxContent>
+                    <w:p>
+                      <w:pPr>
+                        <w:rPr>
+                          <w:rFonts w:ascii="Arial Black" w:hAnsi="Arial Black" w:cs="Arial"/>
+                          <w:sz w:val="14"/>
+                          <w:szCs w:val="14"/>
+                        </w:rPr>
+                      </w:pPr>
+                      <w:r>
+                        <w:rPr>
+                          <w:rFonts w:ascii="Arial Black" w:hAnsi="Arial Black" w:cs="Arial"/>
+                          <w:sz w:val="14"/>
+                          <w:szCs w:val="14"/>
+                        </w:rPr>
+                        <w:t>Dificuldade de planejamento estudantil.</w:t>
+                      </w:r>
+                    </w:p>
+                  </w:txbxContent>
+                </v:textbox>
+                <w10:wrap type="square"/>
+              </v:shape>
+            </w:pict>
+          </mc:Fallback>
+        </mc:AlternateContent>
+      </w:r>
+      <w:r>
+        <w:rPr>
+          <w:noProof/>
+          <w:lang w:eastAsia="pt-BR"/>
+        </w:rPr>
+        <w:drawing>
+          <wp:anchor distT="0" distB="0" distL="114300" distR="114300" simplePos="0" relativeHeight="251685888" behindDoc="0" locked="0" layoutInCell="1" allowOverlap="1" wp14:anchorId="4388B7AD" wp14:editId="6EFB44C2">
             <wp:simplePos x="0" y="0"/>
             <wp:positionH relativeFrom="column">
               <wp:posOffset>1333500</wp:posOffset>
@@ -616,7 +969,7 @@
         <mc:AlternateContent>
           <mc:Choice Requires="wps">
             <w:drawing>
-              <wp:anchor distT="45720" distB="45720" distL="114300" distR="114300" simplePos="0" relativeHeight="251684864" behindDoc="0" locked="0" layoutInCell="1" allowOverlap="1" wp14:anchorId="3301B270" wp14:editId="63272F01">
+              <wp:anchor distT="45720" distB="45720" distL="114300" distR="114300" simplePos="0" relativeHeight="251684864" behindDoc="0" locked="0" layoutInCell="1" allowOverlap="1" wp14:anchorId="3889A94F" wp14:editId="143105A8">
                 <wp:simplePos x="0" y="0"/>
                 <wp:positionH relativeFrom="column">
                   <wp:posOffset>3428365</wp:posOffset>
@@ -689,7 +1042,7 @@
               </wp:anchor>
             </w:drawing>
           </mc:Choice>
-          <mc:Fallback xmlns:w16cid="http://schemas.microsoft.com/office/word/2016/wordml/cid" xmlns:am3d="http://schemas.microsoft.com/office/drawing/2017/model3d" xmlns:aink="http://schemas.microsoft.com/office/drawing/2016/ink" xmlns:cx8="http://schemas.microsoft.com/office/drawing/2016/5/14/chartex" xmlns:cx7="http://schemas.microsoft.com/office/drawing/2016/5/13/chartex" xmlns:cx6="http://schemas.microsoft.com/office/drawing/2016/5/12/chartex" xmlns:cx5="http://schemas.microsoft.com/office/drawing/2016/5/11/chartex" xmlns:cx4="http://schemas.microsoft.com/office/drawing/2016/5/10/chartex" xmlns:cx3="http://schemas.microsoft.com/office/drawing/2016/5/9/chartex" xmlns:cx2="http://schemas.microsoft.com/office/drawing/2015/10/21/chartex" xmlns:cx1="http://schemas.microsoft.com/office/drawing/2015/9/8/chartex">
+          <mc:Fallback xmlns:cx1="http://schemas.microsoft.com/office/drawing/2015/9/8/chartex" xmlns:cx2="http://schemas.microsoft.com/office/drawing/2015/10/21/chartex" xmlns:cx3="http://schemas.microsoft.com/office/drawing/2016/5/9/chartex" xmlns:cx4="http://schemas.microsoft.com/office/drawing/2016/5/10/chartex" xmlns:cx5="http://schemas.microsoft.com/office/drawing/2016/5/11/chartex" xmlns:cx6="http://schemas.microsoft.com/office/drawing/2016/5/12/chartex" xmlns:cx7="http://schemas.microsoft.com/office/drawing/2016/5/13/chartex" xmlns:cx8="http://schemas.microsoft.com/office/drawing/2016/5/14/chartex" xmlns:aink="http://schemas.microsoft.com/office/drawing/2016/ink" xmlns:am3d="http://schemas.microsoft.com/office/drawing/2017/model3d" xmlns:w16cid="http://schemas.microsoft.com/office/word/2016/wordml/cid">
             <w:pict>
               <v:shapetype w14:anchorId="3301B270" id="_x0000_t202" coordsize="21600,21600" o:spt="202" path="m,l,21600r21600,l21600,xe">
                 <v:stroke joinstyle="miter"/>
@@ -729,7 +1082,7 @@
           <w:lang w:eastAsia="pt-BR"/>
         </w:rPr>
         <w:drawing>
-          <wp:anchor distT="0" distB="0" distL="114300" distR="114300" simplePos="0" relativeHeight="251668480" behindDoc="0" locked="0" layoutInCell="1" allowOverlap="1" wp14:anchorId="71431BAB" wp14:editId="368954F3">
+          <wp:anchor distT="0" distB="0" distL="114300" distR="114300" simplePos="0" relativeHeight="251668480" behindDoc="0" locked="0" layoutInCell="1" allowOverlap="1" wp14:anchorId="37B2BC39" wp14:editId="5EEBA767">
             <wp:simplePos x="0" y="0"/>
             <wp:positionH relativeFrom="margin">
               <wp:posOffset>3206115</wp:posOffset>
@@ -752,11 +1105,11 @@
                     <pic:cNvPicPr/>
                   </pic:nvPicPr>
                   <pic:blipFill>
-                    <a:blip r:embed="rId8" cstate="print">
+                    <a:blip r:embed="rId11" cstate="print">
                       <a:extLst>
                         <a:ext uri="{BEBA8EAE-BF5A-486C-A8C5-ECC9F3942E4B}">
                           <a14:imgProps xmlns:a14="http://schemas.microsoft.com/office/drawing/2010/main">
-                            <a14:imgLayer r:embed="rId9">
+                            <a14:imgLayer r:embed="rId12">
                               <a14:imgEffect>
                                 <a14:backgroundRemoval t="0" b="90000" l="9979" r="89914"/>
                               </a14:imgEffect>
@@ -767,7 +1120,7 @@
                           <a14:useLocalDpi xmlns:a14="http://schemas.microsoft.com/office/drawing/2010/main" val="0"/>
                         </a:ext>
                         <a:ext uri="{837473B0-CC2E-450A-ABE3-18F120FF3D39}">
-                          <a1611:picAttrSrcUrl xmlns:a1611="http://schemas.microsoft.com/office/drawing/2016/11/main" xmlns:w16cid="http://schemas.microsoft.com/office/word/2016/wordml/cid" xmlns:w="http://schemas.openxmlformats.org/wordprocessingml/2006/main" xmlns:w10="urn:schemas-microsoft-com:office:word" xmlns:v="urn:schemas-microsoft-com:vml" xmlns:o="urn:schemas-microsoft-com:office:office" xmlns:am3d="http://schemas.microsoft.com/office/drawing/2017/model3d" xmlns:aink="http://schemas.microsoft.com/office/drawing/2016/ink" xmlns:cx8="http://schemas.microsoft.com/office/drawing/2016/5/14/chartex" xmlns:cx7="http://schemas.microsoft.com/office/drawing/2016/5/13/chartex" xmlns:cx6="http://schemas.microsoft.com/office/drawing/2016/5/12/chartex" xmlns:cx5="http://schemas.microsoft.com/office/drawing/2016/5/11/chartex" xmlns:cx4="http://schemas.microsoft.com/office/drawing/2016/5/10/chartex" xmlns:cx3="http://schemas.microsoft.com/office/drawing/2016/5/9/chartex" xmlns:cx2="http://schemas.microsoft.com/office/drawing/2015/10/21/chartex" xmlns:cx1="http://schemas.microsoft.com/office/drawing/2015/9/8/chartex" xmlns="" r:id="rId10"/>
+                          <a1611:picAttrSrcUrl xmlns="" xmlns:cx1="http://schemas.microsoft.com/office/drawing/2015/9/8/chartex" xmlns:cx2="http://schemas.microsoft.com/office/drawing/2015/10/21/chartex" xmlns:cx3="http://schemas.microsoft.com/office/drawing/2016/5/9/chartex" xmlns:cx4="http://schemas.microsoft.com/office/drawing/2016/5/10/chartex" xmlns:cx5="http://schemas.microsoft.com/office/drawing/2016/5/11/chartex" xmlns:cx6="http://schemas.microsoft.com/office/drawing/2016/5/12/chartex" xmlns:cx7="http://schemas.microsoft.com/office/drawing/2016/5/13/chartex" xmlns:cx8="http://schemas.microsoft.com/office/drawing/2016/5/14/chartex" xmlns:aink="http://schemas.microsoft.com/office/drawing/2016/ink" xmlns:am3d="http://schemas.microsoft.com/office/drawing/2017/model3d" xmlns:o="urn:schemas-microsoft-com:office:office" xmlns:v="urn:schemas-microsoft-com:vml" xmlns:w10="urn:schemas-microsoft-com:office:word" xmlns:w="http://schemas.openxmlformats.org/wordprocessingml/2006/main" xmlns:w16cid="http://schemas.microsoft.com/office/word/2016/wordml/cid" xmlns:a1611="http://schemas.microsoft.com/office/drawing/2016/11/main" r:id="rId10"/>
                         </a:ext>
                       </a:extLst>
                     </a:blip>
@@ -804,7 +1157,7 @@
         <mc:AlternateContent>
           <mc:Choice Requires="wps">
             <w:drawing>
-              <wp:anchor distT="45720" distB="45720" distL="114300" distR="114300" simplePos="0" relativeHeight="251683840" behindDoc="0" locked="0" layoutInCell="1" allowOverlap="1" wp14:anchorId="4D8CC26C" wp14:editId="2C0B8267">
+              <wp:anchor distT="45720" distB="45720" distL="114300" distR="114300" simplePos="0" relativeHeight="251683840" behindDoc="0" locked="0" layoutInCell="1" allowOverlap="1" wp14:anchorId="11820C50" wp14:editId="451F1023">
                 <wp:simplePos x="0" y="0"/>
                 <wp:positionH relativeFrom="column">
                   <wp:posOffset>3338830</wp:posOffset>
@@ -851,23 +1204,13 @@
                                 <w:szCs w:val="14"/>
                               </w:rPr>
                             </w:pPr>
-                            <w:proofErr w:type="gramStart"/>
                             <w:r>
                               <w:rPr>
                                 <w:rFonts w:ascii="Arial Black" w:hAnsi="Arial Black" w:cs="Arial"/>
                                 <w:sz w:val="14"/>
                                 <w:szCs w:val="14"/>
                               </w:rPr>
-                              <w:t>Interface  mais</w:t>
-                            </w:r>
-                            <w:proofErr w:type="gramEnd"/>
-                            <w:r>
-                              <w:rPr>
-                                <w:rFonts w:ascii="Arial Black" w:hAnsi="Arial Black" w:cs="Arial"/>
-                                <w:sz w:val="14"/>
-                                <w:szCs w:val="14"/>
-                              </w:rPr>
-                              <w:t xml:space="preserve"> intuitiva;</w:t>
+                              <w:t>Interface  mais intuitiva;</w:t>
                             </w:r>
                           </w:p>
                         </w:txbxContent>
@@ -887,7 +1230,7 @@
               </wp:anchor>
             </w:drawing>
           </mc:Choice>
-          <mc:Fallback xmlns:w16cid="http://schemas.microsoft.com/office/word/2016/wordml/cid" xmlns:am3d="http://schemas.microsoft.com/office/drawing/2017/model3d" xmlns:aink="http://schemas.microsoft.com/office/drawing/2016/ink" xmlns:cx8="http://schemas.microsoft.com/office/drawing/2016/5/14/chartex" xmlns:cx7="http://schemas.microsoft.com/office/drawing/2016/5/13/chartex" xmlns:cx6="http://schemas.microsoft.com/office/drawing/2016/5/12/chartex" xmlns:cx5="http://schemas.microsoft.com/office/drawing/2016/5/11/chartex" xmlns:cx4="http://schemas.microsoft.com/office/drawing/2016/5/10/chartex" xmlns:cx3="http://schemas.microsoft.com/office/drawing/2016/5/9/chartex" xmlns:cx2="http://schemas.microsoft.com/office/drawing/2015/10/21/chartex" xmlns:cx1="http://schemas.microsoft.com/office/drawing/2015/9/8/chartex">
+          <mc:Fallback xmlns:cx1="http://schemas.microsoft.com/office/drawing/2015/9/8/chartex" xmlns:cx2="http://schemas.microsoft.com/office/drawing/2015/10/21/chartex" xmlns:cx3="http://schemas.microsoft.com/office/drawing/2016/5/9/chartex" xmlns:cx4="http://schemas.microsoft.com/office/drawing/2016/5/10/chartex" xmlns:cx5="http://schemas.microsoft.com/office/drawing/2016/5/11/chartex" xmlns:cx6="http://schemas.microsoft.com/office/drawing/2016/5/12/chartex" xmlns:cx7="http://schemas.microsoft.com/office/drawing/2016/5/13/chartex" xmlns:cx8="http://schemas.microsoft.com/office/drawing/2016/5/14/chartex" xmlns:aink="http://schemas.microsoft.com/office/drawing/2016/ink" xmlns:am3d="http://schemas.microsoft.com/office/drawing/2017/model3d" xmlns:w16cid="http://schemas.microsoft.com/office/word/2016/wordml/cid">
             <w:pict>
               <v:shape w14:anchorId="4D8CC26C" id="_x0000_s1027" type="#_x0000_t202" style="position:absolute;margin-left:262.9pt;margin-top:88.45pt;width:69.9pt;height:28.75pt;rotation:-523885fd;z-index:251683840;visibility:visible;mso-wrap-style:square;mso-width-percent:0;mso-height-percent:0;mso-wrap-distance-left:9pt;mso-wrap-distance-top:3.6pt;mso-wrap-distance-right:9pt;mso-wrap-distance-bottom:3.6pt;mso-position-horizontal:absolute;mso-position-horizontal-relative:text;mso-position-vertical:absolute;mso-position-vertical-relative:text;mso-width-percent:0;mso-height-percent:0;mso-width-relative:margin;mso-height-relative:margin;v-text-anchor:top" o:gfxdata="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" filled="f" stroked="f">
                 <v:textbox>
@@ -935,7 +1278,7 @@
         <mc:AlternateContent>
           <mc:Choice Requires="wps">
             <w:drawing>
-              <wp:anchor distT="45720" distB="45720" distL="114300" distR="114300" simplePos="0" relativeHeight="251677696" behindDoc="0" locked="0" layoutInCell="1" allowOverlap="1" wp14:anchorId="509662BD" wp14:editId="3456C4C7">
+              <wp:anchor distT="45720" distB="45720" distL="114300" distR="114300" simplePos="0" relativeHeight="251677696" behindDoc="0" locked="0" layoutInCell="1" allowOverlap="1" wp14:anchorId="53BAD599" wp14:editId="41A121FA">
                 <wp:simplePos x="0" y="0"/>
                 <wp:positionH relativeFrom="column">
                   <wp:posOffset>3720464</wp:posOffset>
@@ -1008,7 +1351,7 @@
               </wp:anchor>
             </w:drawing>
           </mc:Choice>
-          <mc:Fallback xmlns:w16cid="http://schemas.microsoft.com/office/word/2016/wordml/cid" xmlns:am3d="http://schemas.microsoft.com/office/drawing/2017/model3d" xmlns:aink="http://schemas.microsoft.com/office/drawing/2016/ink" xmlns:cx8="http://schemas.microsoft.com/office/drawing/2016/5/14/chartex" xmlns:cx7="http://schemas.microsoft.com/office/drawing/2016/5/13/chartex" xmlns:cx6="http://schemas.microsoft.com/office/drawing/2016/5/12/chartex" xmlns:cx5="http://schemas.microsoft.com/office/drawing/2016/5/11/chartex" xmlns:cx4="http://schemas.microsoft.com/office/drawing/2016/5/10/chartex" xmlns:cx3="http://schemas.microsoft.com/office/drawing/2016/5/9/chartex" xmlns:cx2="http://schemas.microsoft.com/office/drawing/2015/10/21/chartex" xmlns:cx1="http://schemas.microsoft.com/office/drawing/2015/9/8/chartex">
+          <mc:Fallback xmlns:cx1="http://schemas.microsoft.com/office/drawing/2015/9/8/chartex" xmlns:cx2="http://schemas.microsoft.com/office/drawing/2015/10/21/chartex" xmlns:cx3="http://schemas.microsoft.com/office/drawing/2016/5/9/chartex" xmlns:cx4="http://schemas.microsoft.com/office/drawing/2016/5/10/chartex" xmlns:cx5="http://schemas.microsoft.com/office/drawing/2016/5/11/chartex" xmlns:cx6="http://schemas.microsoft.com/office/drawing/2016/5/12/chartex" xmlns:cx7="http://schemas.microsoft.com/office/drawing/2016/5/13/chartex" xmlns:cx8="http://schemas.microsoft.com/office/drawing/2016/5/14/chartex" xmlns:aink="http://schemas.microsoft.com/office/drawing/2016/ink" xmlns:am3d="http://schemas.microsoft.com/office/drawing/2017/model3d" xmlns:w16cid="http://schemas.microsoft.com/office/word/2016/wordml/cid">
             <w:pict>
               <v:shape w14:anchorId="509662BD" id="_x0000_s1028" type="#_x0000_t202" style="position:absolute;margin-left:292.95pt;margin-top:247.5pt;width:80.4pt;height:48.75pt;rotation:-579876fd;z-index:251677696;visibility:visible;mso-wrap-style:square;mso-width-percent:0;mso-height-percent:0;mso-wrap-distance-left:9pt;mso-wrap-distance-top:3.6pt;mso-wrap-distance-right:9pt;mso-wrap-distance-bottom:3.6pt;mso-position-horizontal:absolute;mso-position-horizontal-relative:text;mso-position-vertical:absolute;mso-position-vertical-relative:text;mso-width-percent:0;mso-height-percent:0;mso-width-relative:margin;mso-height-relative:margin;v-text-anchor:top" o:gfxdata="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" filled="f" stroked="f">
                 <v:textbox>
@@ -1044,7 +1387,7 @@
           <w:lang w:eastAsia="pt-BR"/>
         </w:rPr>
         <w:drawing>
-          <wp:anchor distT="0" distB="0" distL="114300" distR="114300" simplePos="0" relativeHeight="251667456" behindDoc="0" locked="0" layoutInCell="1" allowOverlap="1" wp14:anchorId="7FC7D125" wp14:editId="2FAF63E4">
+          <wp:anchor distT="0" distB="0" distL="114300" distR="114300" simplePos="0" relativeHeight="251667456" behindDoc="0" locked="0" layoutInCell="1" allowOverlap="1" wp14:anchorId="5DA15407" wp14:editId="11217314">
             <wp:simplePos x="0" y="0"/>
             <wp:positionH relativeFrom="margin">
               <wp:posOffset>1069133</wp:posOffset>
@@ -1067,11 +1410,11 @@
                     <pic:cNvPicPr/>
                   </pic:nvPicPr>
                   <pic:blipFill>
-                    <a:blip r:embed="rId11" cstate="print">
+                    <a:blip r:embed="rId13" cstate="print">
                       <a:extLst>
                         <a:ext uri="{BEBA8EAE-BF5A-486C-A8C5-ECC9F3942E4B}">
                           <a14:imgProps xmlns:a14="http://schemas.microsoft.com/office/drawing/2010/main">
-                            <a14:imgLayer r:embed="rId12">
+                            <a14:imgLayer r:embed="rId14">
                               <a14:imgEffect>
                                 <a14:backgroundRemoval t="0" b="90000" l="9979" r="89914"/>
                               </a14:imgEffect>
@@ -1082,7 +1425,7 @@
                           <a14:useLocalDpi xmlns:a14="http://schemas.microsoft.com/office/drawing/2010/main" val="0"/>
                         </a:ext>
                         <a:ext uri="{837473B0-CC2E-450A-ABE3-18F120FF3D39}">
-                          <a1611:picAttrSrcUrl xmlns:a1611="http://schemas.microsoft.com/office/drawing/2016/11/main" xmlns:w16cid="http://schemas.microsoft.com/office/word/2016/wordml/cid" xmlns:w="http://schemas.openxmlformats.org/wordprocessingml/2006/main" xmlns:w10="urn:schemas-microsoft-com:office:word" xmlns:v="urn:schemas-microsoft-com:vml" xmlns:o="urn:schemas-microsoft-com:office:office" xmlns:am3d="http://schemas.microsoft.com/office/drawing/2017/model3d" xmlns:aink="http://schemas.microsoft.com/office/drawing/2016/ink" xmlns:cx8="http://schemas.microsoft.com/office/drawing/2016/5/14/chartex" xmlns:cx7="http://schemas.microsoft.com/office/drawing/2016/5/13/chartex" xmlns:cx6="http://schemas.microsoft.com/office/drawing/2016/5/12/chartex" xmlns:cx5="http://schemas.microsoft.com/office/drawing/2016/5/11/chartex" xmlns:cx4="http://schemas.microsoft.com/office/drawing/2016/5/10/chartex" xmlns:cx3="http://schemas.microsoft.com/office/drawing/2016/5/9/chartex" xmlns:cx2="http://schemas.microsoft.com/office/drawing/2015/10/21/chartex" xmlns:cx1="http://schemas.microsoft.com/office/drawing/2015/9/8/chartex" xmlns="" r:id="rId10"/>
+                          <a1611:picAttrSrcUrl xmlns="" xmlns:cx1="http://schemas.microsoft.com/office/drawing/2015/9/8/chartex" xmlns:cx2="http://schemas.microsoft.com/office/drawing/2015/10/21/chartex" xmlns:cx3="http://schemas.microsoft.com/office/drawing/2016/5/9/chartex" xmlns:cx4="http://schemas.microsoft.com/office/drawing/2016/5/10/chartex" xmlns:cx5="http://schemas.microsoft.com/office/drawing/2016/5/11/chartex" xmlns:cx6="http://schemas.microsoft.com/office/drawing/2016/5/12/chartex" xmlns:cx7="http://schemas.microsoft.com/office/drawing/2016/5/13/chartex" xmlns:cx8="http://schemas.microsoft.com/office/drawing/2016/5/14/chartex" xmlns:aink="http://schemas.microsoft.com/office/drawing/2016/ink" xmlns:am3d="http://schemas.microsoft.com/office/drawing/2017/model3d" xmlns:o="urn:schemas-microsoft-com:office:office" xmlns:v="urn:schemas-microsoft-com:vml" xmlns:w10="urn:schemas-microsoft-com:office:word" xmlns:w="http://schemas.openxmlformats.org/wordprocessingml/2006/main" xmlns:w16cid="http://schemas.microsoft.com/office/word/2016/wordml/cid" xmlns:a1611="http://schemas.microsoft.com/office/drawing/2016/11/main" r:id="rId10"/>
                         </a:ext>
                       </a:extLst>
                     </a:blip>
@@ -1119,7 +1462,7 @@
         <mc:AlternateContent>
           <mc:Choice Requires="wps">
             <w:drawing>
-              <wp:anchor distT="45720" distB="45720" distL="114300" distR="114300" simplePos="0" relativeHeight="251682816" behindDoc="0" locked="0" layoutInCell="1" allowOverlap="1" wp14:anchorId="7697E795" wp14:editId="3C9C4374">
+              <wp:anchor distT="45720" distB="45720" distL="114300" distR="114300" simplePos="0" relativeHeight="251682816" behindDoc="0" locked="0" layoutInCell="1" allowOverlap="1" wp14:anchorId="4B487445" wp14:editId="35A16923">
                 <wp:simplePos x="0" y="0"/>
                 <wp:positionH relativeFrom="column">
                   <wp:posOffset>1264286</wp:posOffset>
@@ -1192,7 +1535,7 @@
               </wp:anchor>
             </w:drawing>
           </mc:Choice>
-          <mc:Fallback xmlns:w16cid="http://schemas.microsoft.com/office/word/2016/wordml/cid" xmlns:am3d="http://schemas.microsoft.com/office/drawing/2017/model3d" xmlns:aink="http://schemas.microsoft.com/office/drawing/2016/ink" xmlns:cx8="http://schemas.microsoft.com/office/drawing/2016/5/14/chartex" xmlns:cx7="http://schemas.microsoft.com/office/drawing/2016/5/13/chartex" xmlns:cx6="http://schemas.microsoft.com/office/drawing/2016/5/12/chartex" xmlns:cx5="http://schemas.microsoft.com/office/drawing/2016/5/11/chartex" xmlns:cx4="http://schemas.microsoft.com/office/drawing/2016/5/10/chartex" xmlns:cx3="http://schemas.microsoft.com/office/drawing/2016/5/9/chartex" xmlns:cx2="http://schemas.microsoft.com/office/drawing/2015/10/21/chartex" xmlns:cx1="http://schemas.microsoft.com/office/drawing/2015/9/8/chartex">
+          <mc:Fallback xmlns:cx1="http://schemas.microsoft.com/office/drawing/2015/9/8/chartex" xmlns:cx2="http://schemas.microsoft.com/office/drawing/2015/10/21/chartex" xmlns:cx3="http://schemas.microsoft.com/office/drawing/2016/5/9/chartex" xmlns:cx4="http://schemas.microsoft.com/office/drawing/2016/5/10/chartex" xmlns:cx5="http://schemas.microsoft.com/office/drawing/2016/5/11/chartex" xmlns:cx6="http://schemas.microsoft.com/office/drawing/2016/5/12/chartex" xmlns:cx7="http://schemas.microsoft.com/office/drawing/2016/5/13/chartex" xmlns:cx8="http://schemas.microsoft.com/office/drawing/2016/5/14/chartex" xmlns:aink="http://schemas.microsoft.com/office/drawing/2016/ink" xmlns:am3d="http://schemas.microsoft.com/office/drawing/2017/model3d" xmlns:w16cid="http://schemas.microsoft.com/office/word/2016/wordml/cid">
             <w:pict>
               <v:shape w14:anchorId="7697E795" id="_x0000_s1029" type="#_x0000_t202" style="position:absolute;margin-left:99.55pt;margin-top:168.95pt;width:63.6pt;height:51.15pt;rotation:-781012fd;z-index:251682816;visibility:visible;mso-wrap-style:square;mso-width-percent:0;mso-height-percent:0;mso-wrap-distance-left:9pt;mso-wrap-distance-top:3.6pt;mso-wrap-distance-right:9pt;mso-wrap-distance-bottom:3.6pt;mso-position-horizontal:absolute;mso-position-horizontal-relative:text;mso-position-vertical:absolute;mso-position-vertical-relative:text;mso-width-percent:0;mso-height-percent:0;mso-width-relative:margin;mso-height-relative:margin;v-text-anchor:top" o:gfxdata="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" filled="f" stroked="f">
                 <v:textbox>
@@ -1230,7 +1573,7 @@
         <mc:AlternateContent>
           <mc:Choice Requires="wps">
             <w:drawing>
-              <wp:anchor distT="45720" distB="45720" distL="114300" distR="114300" simplePos="0" relativeHeight="251680768" behindDoc="0" locked="0" layoutInCell="1" allowOverlap="1" wp14:anchorId="51D48A96" wp14:editId="61D58757">
+              <wp:anchor distT="45720" distB="45720" distL="114300" distR="114300" simplePos="0" relativeHeight="251680768" behindDoc="0" locked="0" layoutInCell="1" allowOverlap="1" wp14:anchorId="0C4B370A" wp14:editId="3C8B2D82">
                 <wp:simplePos x="0" y="0"/>
                 <wp:positionH relativeFrom="column">
                   <wp:posOffset>1206500</wp:posOffset>
@@ -1303,7 +1646,7 @@
               </wp:anchor>
             </w:drawing>
           </mc:Choice>
-          <mc:Fallback xmlns:w16cid="http://schemas.microsoft.com/office/word/2016/wordml/cid" xmlns:am3d="http://schemas.microsoft.com/office/drawing/2017/model3d" xmlns:aink="http://schemas.microsoft.com/office/drawing/2016/ink" xmlns:cx8="http://schemas.microsoft.com/office/drawing/2016/5/14/chartex" xmlns:cx7="http://schemas.microsoft.com/office/drawing/2016/5/13/chartex" xmlns:cx6="http://schemas.microsoft.com/office/drawing/2016/5/12/chartex" xmlns:cx5="http://schemas.microsoft.com/office/drawing/2016/5/11/chartex" xmlns:cx4="http://schemas.microsoft.com/office/drawing/2016/5/10/chartex" xmlns:cx3="http://schemas.microsoft.com/office/drawing/2016/5/9/chartex" xmlns:cx2="http://schemas.microsoft.com/office/drawing/2015/10/21/chartex" xmlns:cx1="http://schemas.microsoft.com/office/drawing/2015/9/8/chartex">
+          <mc:Fallback xmlns:cx1="http://schemas.microsoft.com/office/drawing/2015/9/8/chartex" xmlns:cx2="http://schemas.microsoft.com/office/drawing/2015/10/21/chartex" xmlns:cx3="http://schemas.microsoft.com/office/drawing/2016/5/9/chartex" xmlns:cx4="http://schemas.microsoft.com/office/drawing/2016/5/10/chartex" xmlns:cx5="http://schemas.microsoft.com/office/drawing/2016/5/11/chartex" xmlns:cx6="http://schemas.microsoft.com/office/drawing/2016/5/12/chartex" xmlns:cx7="http://schemas.microsoft.com/office/drawing/2016/5/13/chartex" xmlns:cx8="http://schemas.microsoft.com/office/drawing/2016/5/14/chartex" xmlns:aink="http://schemas.microsoft.com/office/drawing/2016/ink" xmlns:am3d="http://schemas.microsoft.com/office/drawing/2017/model3d" xmlns:w16cid="http://schemas.microsoft.com/office/word/2016/wordml/cid">
             <w:pict>
               <v:shape w14:anchorId="51D48A96" id="_x0000_s1030" type="#_x0000_t202" style="position:absolute;margin-left:95pt;margin-top:249.4pt;width:83.55pt;height:18.3pt;rotation:-523885fd;z-index:251680768;visibility:visible;mso-wrap-style:square;mso-width-percent:0;mso-height-percent:0;mso-wrap-distance-left:9pt;mso-wrap-distance-top:3.6pt;mso-wrap-distance-right:9pt;mso-wrap-distance-bottom:3.6pt;mso-position-horizontal:absolute;mso-position-horizontal-relative:text;mso-position-vertical:absolute;mso-position-vertical-relative:text;mso-width-percent:0;mso-height-percent:0;mso-width-relative:margin;mso-height-relative:margin;v-text-anchor:top" o:gfxdata="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" filled="f" stroked="f">
                 <v:textbox>
@@ -1339,7 +1682,7 @@
           <w:lang w:eastAsia="pt-BR"/>
         </w:rPr>
         <w:drawing>
-          <wp:anchor distT="0" distB="0" distL="114300" distR="114300" simplePos="0" relativeHeight="251679744" behindDoc="0" locked="0" layoutInCell="1" allowOverlap="1" wp14:anchorId="57B5EF31" wp14:editId="79A61BCA">
+          <wp:anchor distT="0" distB="0" distL="114300" distR="114300" simplePos="0" relativeHeight="251679744" behindDoc="0" locked="0" layoutInCell="1" allowOverlap="1" wp14:anchorId="425DBAE1" wp14:editId="20D71DBC">
             <wp:simplePos x="0" y="0"/>
             <wp:positionH relativeFrom="margin">
               <wp:posOffset>958215</wp:posOffset>
@@ -1362,11 +1705,11 @@
                     <pic:cNvPicPr/>
                   </pic:nvPicPr>
                   <pic:blipFill>
-                    <a:blip r:embed="rId13" cstate="print">
+                    <a:blip r:embed="rId15" cstate="print">
                       <a:extLst>
                         <a:ext uri="{BEBA8EAE-BF5A-486C-A8C5-ECC9F3942E4B}">
                           <a14:imgProps xmlns:a14="http://schemas.microsoft.com/office/drawing/2010/main">
-                            <a14:imgLayer r:embed="rId14">
+                            <a14:imgLayer r:embed="rId16">
                               <a14:imgEffect>
                                 <a14:backgroundRemoval t="0" b="90000" l="9979" r="89914"/>
                               </a14:imgEffect>
@@ -1377,7 +1720,7 @@
                           <a14:useLocalDpi xmlns:a14="http://schemas.microsoft.com/office/drawing/2010/main" val="0"/>
                         </a:ext>
                         <a:ext uri="{837473B0-CC2E-450A-ABE3-18F120FF3D39}">
-                          <a1611:picAttrSrcUrl xmlns:a1611="http://schemas.microsoft.com/office/drawing/2016/11/main" xmlns:w16cid="http://schemas.microsoft.com/office/word/2016/wordml/cid" xmlns:w="http://schemas.openxmlformats.org/wordprocessingml/2006/main" xmlns:w10="urn:schemas-microsoft-com:office:word" xmlns:v="urn:schemas-microsoft-com:vml" xmlns:o="urn:schemas-microsoft-com:office:office" xmlns:am3d="http://schemas.microsoft.com/office/drawing/2017/model3d" xmlns:aink="http://schemas.microsoft.com/office/drawing/2016/ink" xmlns:cx8="http://schemas.microsoft.com/office/drawing/2016/5/14/chartex" xmlns:cx7="http://schemas.microsoft.com/office/drawing/2016/5/13/chartex" xmlns:cx6="http://schemas.microsoft.com/office/drawing/2016/5/12/chartex" xmlns:cx5="http://schemas.microsoft.com/office/drawing/2016/5/11/chartex" xmlns:cx4="http://schemas.microsoft.com/office/drawing/2016/5/10/chartex" xmlns:cx3="http://schemas.microsoft.com/office/drawing/2016/5/9/chartex" xmlns:cx2="http://schemas.microsoft.com/office/drawing/2015/10/21/chartex" xmlns:cx1="http://schemas.microsoft.com/office/drawing/2015/9/8/chartex" xmlns="" r:id="rId10"/>
+                          <a1611:picAttrSrcUrl xmlns="" xmlns:cx1="http://schemas.microsoft.com/office/drawing/2015/9/8/chartex" xmlns:cx2="http://schemas.microsoft.com/office/drawing/2015/10/21/chartex" xmlns:cx3="http://schemas.microsoft.com/office/drawing/2016/5/9/chartex" xmlns:cx4="http://schemas.microsoft.com/office/drawing/2016/5/10/chartex" xmlns:cx5="http://schemas.microsoft.com/office/drawing/2016/5/11/chartex" xmlns:cx6="http://schemas.microsoft.com/office/drawing/2016/5/12/chartex" xmlns:cx7="http://schemas.microsoft.com/office/drawing/2016/5/13/chartex" xmlns:cx8="http://schemas.microsoft.com/office/drawing/2016/5/14/chartex" xmlns:aink="http://schemas.microsoft.com/office/drawing/2016/ink" xmlns:am3d="http://schemas.microsoft.com/office/drawing/2017/model3d" xmlns:o="urn:schemas-microsoft-com:office:office" xmlns:v="urn:schemas-microsoft-com:vml" xmlns:w10="urn:schemas-microsoft-com:office:word" xmlns:w="http://schemas.openxmlformats.org/wordprocessingml/2006/main" xmlns:w16cid="http://schemas.microsoft.com/office/word/2016/wordml/cid" xmlns:a1611="http://schemas.microsoft.com/office/drawing/2016/11/main" r:id="rId10"/>
                         </a:ext>
                       </a:extLst>
                     </a:blip>
@@ -1414,7 +1757,7 @@
         <mc:AlternateContent>
           <mc:Choice Requires="wps">
             <w:drawing>
-              <wp:anchor distT="45720" distB="45720" distL="114300" distR="114300" simplePos="0" relativeHeight="251681792" behindDoc="0" locked="0" layoutInCell="1" allowOverlap="1" wp14:anchorId="74851149" wp14:editId="2FF515EE">
+              <wp:anchor distT="45720" distB="45720" distL="114300" distR="114300" simplePos="0" relativeHeight="251681792" behindDoc="0" locked="0" layoutInCell="1" allowOverlap="1" wp14:anchorId="779C8086" wp14:editId="49FB7C9B">
                 <wp:simplePos x="0" y="0"/>
                 <wp:positionH relativeFrom="column">
                   <wp:posOffset>1241582</wp:posOffset>
@@ -1487,7 +1830,7 @@
               </wp:anchor>
             </w:drawing>
           </mc:Choice>
-          <mc:Fallback xmlns:w16cid="http://schemas.microsoft.com/office/word/2016/wordml/cid" xmlns:am3d="http://schemas.microsoft.com/office/drawing/2017/model3d" xmlns:aink="http://schemas.microsoft.com/office/drawing/2016/ink" xmlns:cx8="http://schemas.microsoft.com/office/drawing/2016/5/14/chartex" xmlns:cx7="http://schemas.microsoft.com/office/drawing/2016/5/13/chartex" xmlns:cx6="http://schemas.microsoft.com/office/drawing/2016/5/12/chartex" xmlns:cx5="http://schemas.microsoft.com/office/drawing/2016/5/11/chartex" xmlns:cx4="http://schemas.microsoft.com/office/drawing/2016/5/10/chartex" xmlns:cx3="http://schemas.microsoft.com/office/drawing/2016/5/9/chartex" xmlns:cx2="http://schemas.microsoft.com/office/drawing/2015/10/21/chartex" xmlns:cx1="http://schemas.microsoft.com/office/drawing/2015/9/8/chartex">
+          <mc:Fallback xmlns:cx1="http://schemas.microsoft.com/office/drawing/2015/9/8/chartex" xmlns:cx2="http://schemas.microsoft.com/office/drawing/2015/10/21/chartex" xmlns:cx3="http://schemas.microsoft.com/office/drawing/2016/5/9/chartex" xmlns:cx4="http://schemas.microsoft.com/office/drawing/2016/5/10/chartex" xmlns:cx5="http://schemas.microsoft.com/office/drawing/2016/5/11/chartex" xmlns:cx6="http://schemas.microsoft.com/office/drawing/2016/5/12/chartex" xmlns:cx7="http://schemas.microsoft.com/office/drawing/2016/5/13/chartex" xmlns:cx8="http://schemas.microsoft.com/office/drawing/2016/5/14/chartex" xmlns:aink="http://schemas.microsoft.com/office/drawing/2016/ink" xmlns:am3d="http://schemas.microsoft.com/office/drawing/2017/model3d" xmlns:w16cid="http://schemas.microsoft.com/office/word/2016/wordml/cid">
             <w:pict>
               <v:shape w14:anchorId="74851149" id="_x0000_s1031" type="#_x0000_t202" style="position:absolute;margin-left:97.75pt;margin-top:260.25pt;width:99.8pt;height:18.3pt;rotation:-523885fd;z-index:251681792;visibility:visible;mso-wrap-style:square;mso-width-percent:0;mso-height-percent:0;mso-wrap-distance-left:9pt;mso-wrap-distance-top:3.6pt;mso-wrap-distance-right:9pt;mso-wrap-distance-bottom:3.6pt;mso-position-horizontal:absolute;mso-position-horizontal-relative:text;mso-position-vertical:absolute;mso-position-vertical-relative:text;mso-width-percent:0;mso-height-percent:0;mso-width-relative:margin;mso-height-relative:margin;v-text-anchor:top" o:gfxdata="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" filled="f" stroked="f">
                 <v:textbox>
@@ -1523,7 +1866,7 @@
           <w:lang w:eastAsia="pt-BR"/>
         </w:rPr>
         <w:drawing>
-          <wp:anchor distT="0" distB="0" distL="114300" distR="114300" simplePos="0" relativeHeight="251666432" behindDoc="0" locked="0" layoutInCell="1" allowOverlap="1" wp14:anchorId="68572167" wp14:editId="71A9535E">
+          <wp:anchor distT="0" distB="0" distL="114300" distR="114300" simplePos="0" relativeHeight="251666432" behindDoc="0" locked="0" layoutInCell="1" allowOverlap="1" wp14:anchorId="4FE81DC0" wp14:editId="16CA279E">
             <wp:simplePos x="0" y="0"/>
             <wp:positionH relativeFrom="margin">
               <wp:posOffset>34290</wp:posOffset>
@@ -1546,11 +1889,11 @@
                     <pic:cNvPicPr/>
                   </pic:nvPicPr>
                   <pic:blipFill>
-                    <a:blip r:embed="rId15" cstate="print">
+                    <a:blip r:embed="rId17" cstate="print">
                       <a:extLst>
                         <a:ext uri="{BEBA8EAE-BF5A-486C-A8C5-ECC9F3942E4B}">
                           <a14:imgProps xmlns:a14="http://schemas.microsoft.com/office/drawing/2010/main">
-                            <a14:imgLayer r:embed="rId16">
+                            <a14:imgLayer r:embed="rId18">
                               <a14:imgEffect>
                                 <a14:backgroundRemoval t="0" b="90000" l="9979" r="89914"/>
                               </a14:imgEffect>
@@ -1561,7 +1904,7 @@
                           <a14:useLocalDpi xmlns:a14="http://schemas.microsoft.com/office/drawing/2010/main" val="0"/>
                         </a:ext>
                         <a:ext uri="{837473B0-CC2E-450A-ABE3-18F120FF3D39}">
-                          <a1611:picAttrSrcUrl xmlns:a1611="http://schemas.microsoft.com/office/drawing/2016/11/main" xmlns:w16cid="http://schemas.microsoft.com/office/word/2016/wordml/cid" xmlns:w="http://schemas.openxmlformats.org/wordprocessingml/2006/main" xmlns:w10="urn:schemas-microsoft-com:office:word" xmlns:v="urn:schemas-microsoft-com:vml" xmlns:o="urn:schemas-microsoft-com:office:office" xmlns:am3d="http://schemas.microsoft.com/office/drawing/2017/model3d" xmlns:aink="http://schemas.microsoft.com/office/drawing/2016/ink" xmlns:cx8="http://schemas.microsoft.com/office/drawing/2016/5/14/chartex" xmlns:cx7="http://schemas.microsoft.com/office/drawing/2016/5/13/chartex" xmlns:cx6="http://schemas.microsoft.com/office/drawing/2016/5/12/chartex" xmlns:cx5="http://schemas.microsoft.com/office/drawing/2016/5/11/chartex" xmlns:cx4="http://schemas.microsoft.com/office/drawing/2016/5/10/chartex" xmlns:cx3="http://schemas.microsoft.com/office/drawing/2016/5/9/chartex" xmlns:cx2="http://schemas.microsoft.com/office/drawing/2015/10/21/chartex" xmlns:cx1="http://schemas.microsoft.com/office/drawing/2015/9/8/chartex" xmlns="" r:id="rId10"/>
+                          <a1611:picAttrSrcUrl xmlns="" xmlns:cx1="http://schemas.microsoft.com/office/drawing/2015/9/8/chartex" xmlns:cx2="http://schemas.microsoft.com/office/drawing/2015/10/21/chartex" xmlns:cx3="http://schemas.microsoft.com/office/drawing/2016/5/9/chartex" xmlns:cx4="http://schemas.microsoft.com/office/drawing/2016/5/10/chartex" xmlns:cx5="http://schemas.microsoft.com/office/drawing/2016/5/11/chartex" xmlns:cx6="http://schemas.microsoft.com/office/drawing/2016/5/12/chartex" xmlns:cx7="http://schemas.microsoft.com/office/drawing/2016/5/13/chartex" xmlns:cx8="http://schemas.microsoft.com/office/drawing/2016/5/14/chartex" xmlns:aink="http://schemas.microsoft.com/office/drawing/2016/ink" xmlns:am3d="http://schemas.microsoft.com/office/drawing/2017/model3d" xmlns:o="urn:schemas-microsoft-com:office:office" xmlns:v="urn:schemas-microsoft-com:vml" xmlns:w10="urn:schemas-microsoft-com:office:word" xmlns:w="http://schemas.openxmlformats.org/wordprocessingml/2006/main" xmlns:w16cid="http://schemas.microsoft.com/office/word/2016/wordml/cid" xmlns:a1611="http://schemas.microsoft.com/office/drawing/2016/11/main" r:id="rId10"/>
                         </a:ext>
                       </a:extLst>
                     </a:blip>
@@ -1598,7 +1941,7 @@
         <mc:AlternateContent>
           <mc:Choice Requires="wps">
             <w:drawing>
-              <wp:anchor distT="45720" distB="45720" distL="114300" distR="114300" simplePos="0" relativeHeight="251678720" behindDoc="0" locked="0" layoutInCell="1" allowOverlap="1" wp14:anchorId="07F02D05" wp14:editId="23FBD3A3">
+              <wp:anchor distT="45720" distB="45720" distL="114300" distR="114300" simplePos="0" relativeHeight="251678720" behindDoc="0" locked="0" layoutInCell="1" allowOverlap="1" wp14:anchorId="645E9C35" wp14:editId="1C9B85DB">
                 <wp:simplePos x="0" y="0"/>
                 <wp:positionH relativeFrom="column">
                   <wp:posOffset>253365</wp:posOffset>
@@ -1651,7 +1994,7 @@
                                 <w:sz w:val="14"/>
                                 <w:szCs w:val="14"/>
                               </w:rPr>
-                              <w:t>Desenvolvimento da plataforma.</w:t>
+                              <w:t>Desenvolvimento da plataforma;</w:t>
                             </w:r>
                           </w:p>
                         </w:txbxContent>
@@ -1671,9 +2014,9 @@
               </wp:anchor>
             </w:drawing>
           </mc:Choice>
-          <mc:Fallback xmlns:w16cid="http://schemas.microsoft.com/office/word/2016/wordml/cid" xmlns:am3d="http://schemas.microsoft.com/office/drawing/2017/model3d" xmlns:aink="http://schemas.microsoft.com/office/drawing/2016/ink" xmlns:cx8="http://schemas.microsoft.com/office/drawing/2016/5/14/chartex" xmlns:cx7="http://schemas.microsoft.com/office/drawing/2016/5/13/chartex" xmlns:cx6="http://schemas.microsoft.com/office/drawing/2016/5/12/chartex" xmlns:cx5="http://schemas.microsoft.com/office/drawing/2016/5/11/chartex" xmlns:cx4="http://schemas.microsoft.com/office/drawing/2016/5/10/chartex" xmlns:cx3="http://schemas.microsoft.com/office/drawing/2016/5/9/chartex" xmlns:cx2="http://schemas.microsoft.com/office/drawing/2015/10/21/chartex" xmlns:cx1="http://schemas.microsoft.com/office/drawing/2015/9/8/chartex">
+          <mc:Fallback>
             <w:pict>
-              <v:shape w14:anchorId="07F02D05" id="_x0000_s1032" type="#_x0000_t202" style="position:absolute;margin-left:19.95pt;margin-top:255.25pt;width:83.55pt;height:28pt;rotation:-523885fd;z-index:251678720;visibility:visible;mso-wrap-style:square;mso-width-percent:0;mso-height-percent:0;mso-wrap-distance-left:9pt;mso-wrap-distance-top:3.6pt;mso-wrap-distance-right:9pt;mso-wrap-distance-bottom:3.6pt;mso-position-horizontal:absolute;mso-position-horizontal-relative:text;mso-position-vertical:absolute;mso-position-vertical-relative:text;mso-width-percent:0;mso-height-percent:0;mso-width-relative:margin;mso-height-relative:margin;v-text-anchor:top" o:gfxdata="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" filled="f" stroked="f">
+              <v:shape w14:anchorId="645E9C35" id="_x0000_s1034" type="#_x0000_t202" style="position:absolute;margin-left:19.95pt;margin-top:255.25pt;width:83.55pt;height:28pt;rotation:-523885fd;z-index:251678720;visibility:visible;mso-wrap-style:square;mso-width-percent:0;mso-height-percent:0;mso-wrap-distance-left:9pt;mso-wrap-distance-top:3.6pt;mso-wrap-distance-right:9pt;mso-wrap-distance-bottom:3.6pt;mso-position-horizontal:absolute;mso-position-horizontal-relative:text;mso-position-vertical:absolute;mso-position-vertical-relative:text;mso-width-percent:0;mso-height-percent:0;mso-width-relative:margin;mso-height-relative:margin;v-text-anchor:top" o:gfxdata="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" filled="f" stroked="f">
                 <v:textbox>
                   <w:txbxContent>
                     <w:p>
@@ -1690,7 +2033,7 @@
                           <w:sz w:val="14"/>
                           <w:szCs w:val="14"/>
                         </w:rPr>
-                        <w:t>Desenvolvimento da plataforma.</w:t>
+                        <w:t>Desenvolvimento da plataforma;</w:t>
                       </w:r>
                     </w:p>
                   </w:txbxContent>
@@ -1709,7 +2052,7 @@
         <mc:AlternateContent>
           <mc:Choice Requires="wps">
             <w:drawing>
-              <wp:anchor distT="45720" distB="45720" distL="114300" distR="114300" simplePos="0" relativeHeight="251675648" behindDoc="0" locked="0" layoutInCell="1" allowOverlap="1" wp14:anchorId="0EF2DE3F" wp14:editId="1644DC0C">
+              <wp:anchor distT="45720" distB="45720" distL="114300" distR="114300" simplePos="0" relativeHeight="251675648" behindDoc="0" locked="0" layoutInCell="1" allowOverlap="1" wp14:anchorId="156AEBEB" wp14:editId="41E9432E">
                 <wp:simplePos x="0" y="0"/>
                 <wp:positionH relativeFrom="column">
                   <wp:posOffset>2871470</wp:posOffset>
@@ -1782,7 +2125,7 @@
               </wp:anchor>
             </w:drawing>
           </mc:Choice>
-          <mc:Fallback xmlns:w16cid="http://schemas.microsoft.com/office/word/2016/wordml/cid" xmlns:am3d="http://schemas.microsoft.com/office/drawing/2017/model3d" xmlns:aink="http://schemas.microsoft.com/office/drawing/2016/ink" xmlns:cx8="http://schemas.microsoft.com/office/drawing/2016/5/14/chartex" xmlns:cx7="http://schemas.microsoft.com/office/drawing/2016/5/13/chartex" xmlns:cx6="http://schemas.microsoft.com/office/drawing/2016/5/12/chartex" xmlns:cx5="http://schemas.microsoft.com/office/drawing/2016/5/11/chartex" xmlns:cx4="http://schemas.microsoft.com/office/drawing/2016/5/10/chartex" xmlns:cx3="http://schemas.microsoft.com/office/drawing/2016/5/9/chartex" xmlns:cx2="http://schemas.microsoft.com/office/drawing/2015/10/21/chartex" xmlns:cx1="http://schemas.microsoft.com/office/drawing/2015/9/8/chartex">
+          <mc:Fallback xmlns:cx1="http://schemas.microsoft.com/office/drawing/2015/9/8/chartex" xmlns:cx2="http://schemas.microsoft.com/office/drawing/2015/10/21/chartex" xmlns:cx3="http://schemas.microsoft.com/office/drawing/2016/5/9/chartex" xmlns:cx4="http://schemas.microsoft.com/office/drawing/2016/5/10/chartex" xmlns:cx5="http://schemas.microsoft.com/office/drawing/2016/5/11/chartex" xmlns:cx6="http://schemas.microsoft.com/office/drawing/2016/5/12/chartex" xmlns:cx7="http://schemas.microsoft.com/office/drawing/2016/5/13/chartex" xmlns:cx8="http://schemas.microsoft.com/office/drawing/2016/5/14/chartex" xmlns:aink="http://schemas.microsoft.com/office/drawing/2016/ink" xmlns:am3d="http://schemas.microsoft.com/office/drawing/2017/model3d" xmlns:w16cid="http://schemas.microsoft.com/office/word/2016/wordml/cid">
             <w:pict>
               <v:shape w14:anchorId="0EF2DE3F" id="_x0000_s1033" type="#_x0000_t202" style="position:absolute;margin-left:226.1pt;margin-top:261.8pt;width:71.2pt;height:28pt;rotation:-523885fd;z-index:251675648;visibility:visible;mso-wrap-style:square;mso-width-percent:0;mso-height-percent:0;mso-wrap-distance-left:9pt;mso-wrap-distance-top:3.6pt;mso-wrap-distance-right:9pt;mso-wrap-distance-bottom:3.6pt;mso-position-horizontal:absolute;mso-position-horizontal-relative:text;mso-position-vertical:absolute;mso-position-vertical-relative:text;mso-width-percent:0;mso-height-percent:0;mso-width-relative:margin;mso-height-relative:margin;v-text-anchor:top" o:gfxdata="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" filled="f" stroked="f">
                 <v:textbox>
@@ -1818,7 +2161,7 @@
           <w:lang w:eastAsia="pt-BR"/>
         </w:rPr>
         <w:drawing>
-          <wp:anchor distT="0" distB="0" distL="114300" distR="114300" simplePos="0" relativeHeight="251676672" behindDoc="0" locked="0" layoutInCell="1" allowOverlap="1" wp14:anchorId="6ABA84EF" wp14:editId="108AB718">
+          <wp:anchor distT="0" distB="0" distL="114300" distR="114300" simplePos="0" relativeHeight="251676672" behindDoc="0" locked="0" layoutInCell="1" allowOverlap="1" wp14:anchorId="2CC30704" wp14:editId="50F0ECFC">
             <wp:simplePos x="0" y="0"/>
             <wp:positionH relativeFrom="margin">
               <wp:posOffset>3478244</wp:posOffset>
@@ -1841,11 +2184,11 @@
                     <pic:cNvPicPr/>
                   </pic:nvPicPr>
                   <pic:blipFill>
-                    <a:blip r:embed="rId17" cstate="print">
+                    <a:blip r:embed="rId19" cstate="print">
                       <a:extLst>
                         <a:ext uri="{BEBA8EAE-BF5A-486C-A8C5-ECC9F3942E4B}">
                           <a14:imgProps xmlns:a14="http://schemas.microsoft.com/office/drawing/2010/main">
-                            <a14:imgLayer r:embed="rId18">
+                            <a14:imgLayer r:embed="rId20">
                               <a14:imgEffect>
                                 <a14:backgroundRemoval t="0" b="90000" l="9979" r="89914"/>
                               </a14:imgEffect>
@@ -1856,7 +2199,7 @@
                           <a14:useLocalDpi xmlns:a14="http://schemas.microsoft.com/office/drawing/2010/main" val="0"/>
                         </a:ext>
                         <a:ext uri="{837473B0-CC2E-450A-ABE3-18F120FF3D39}">
-                          <a1611:picAttrSrcUrl xmlns:a1611="http://schemas.microsoft.com/office/drawing/2016/11/main" xmlns:w16cid="http://schemas.microsoft.com/office/word/2016/wordml/cid" xmlns:w="http://schemas.openxmlformats.org/wordprocessingml/2006/main" xmlns:w10="urn:schemas-microsoft-com:office:word" xmlns:v="urn:schemas-microsoft-com:vml" xmlns:o="urn:schemas-microsoft-com:office:office" xmlns:am3d="http://schemas.microsoft.com/office/drawing/2017/model3d" xmlns:aink="http://schemas.microsoft.com/office/drawing/2016/ink" xmlns:cx8="http://schemas.microsoft.com/office/drawing/2016/5/14/chartex" xmlns:cx7="http://schemas.microsoft.com/office/drawing/2016/5/13/chartex" xmlns:cx6="http://schemas.microsoft.com/office/drawing/2016/5/12/chartex" xmlns:cx5="http://schemas.microsoft.com/office/drawing/2016/5/11/chartex" xmlns:cx4="http://schemas.microsoft.com/office/drawing/2016/5/10/chartex" xmlns:cx3="http://schemas.microsoft.com/office/drawing/2016/5/9/chartex" xmlns:cx2="http://schemas.microsoft.com/office/drawing/2015/10/21/chartex" xmlns:cx1="http://schemas.microsoft.com/office/drawing/2015/9/8/chartex" xmlns="" r:id="rId10"/>
+                          <a1611:picAttrSrcUrl xmlns="" xmlns:cx1="http://schemas.microsoft.com/office/drawing/2015/9/8/chartex" xmlns:cx2="http://schemas.microsoft.com/office/drawing/2015/10/21/chartex" xmlns:cx3="http://schemas.microsoft.com/office/drawing/2016/5/9/chartex" xmlns:cx4="http://schemas.microsoft.com/office/drawing/2016/5/10/chartex" xmlns:cx5="http://schemas.microsoft.com/office/drawing/2016/5/11/chartex" xmlns:cx6="http://schemas.microsoft.com/office/drawing/2016/5/12/chartex" xmlns:cx7="http://schemas.microsoft.com/office/drawing/2016/5/13/chartex" xmlns:cx8="http://schemas.microsoft.com/office/drawing/2016/5/14/chartex" xmlns:aink="http://schemas.microsoft.com/office/drawing/2016/ink" xmlns:am3d="http://schemas.microsoft.com/office/drawing/2017/model3d" xmlns:o="urn:schemas-microsoft-com:office:office" xmlns:v="urn:schemas-microsoft-com:vml" xmlns:w10="urn:schemas-microsoft-com:office:word" xmlns:w="http://schemas.openxmlformats.org/wordprocessingml/2006/main" xmlns:w16cid="http://schemas.microsoft.com/office/word/2016/wordml/cid" xmlns:a1611="http://schemas.microsoft.com/office/drawing/2016/11/main" r:id="rId10"/>
                         </a:ext>
                       </a:extLst>
                     </a:blip>
@@ -1891,7 +2234,7 @@
           <w:lang w:eastAsia="pt-BR"/>
         </w:rPr>
         <w:drawing>
-          <wp:anchor distT="0" distB="0" distL="114300" distR="114300" simplePos="0" relativeHeight="251665408" behindDoc="0" locked="0" layoutInCell="1" allowOverlap="1" wp14:anchorId="349EC745" wp14:editId="4A4F7AB5">
+          <wp:anchor distT="0" distB="0" distL="114300" distR="114300" simplePos="0" relativeHeight="251665408" behindDoc="0" locked="0" layoutInCell="1" allowOverlap="1" wp14:anchorId="45C052CB" wp14:editId="7E350804">
             <wp:simplePos x="0" y="0"/>
             <wp:positionH relativeFrom="margin">
               <wp:posOffset>2586355</wp:posOffset>
@@ -1914,11 +2257,11 @@
                     <pic:cNvPicPr/>
                   </pic:nvPicPr>
                   <pic:blipFill>
-                    <a:blip r:embed="rId17" cstate="print">
+                    <a:blip r:embed="rId19" cstate="print">
                       <a:extLst>
                         <a:ext uri="{BEBA8EAE-BF5A-486C-A8C5-ECC9F3942E4B}">
                           <a14:imgProps xmlns:a14="http://schemas.microsoft.com/office/drawing/2010/main">
-                            <a14:imgLayer r:embed="rId18">
+                            <a14:imgLayer r:embed="rId20">
                               <a14:imgEffect>
                                 <a14:backgroundRemoval t="0" b="90000" l="9979" r="89914"/>
                               </a14:imgEffect>
@@ -1929,7 +2272,7 @@
                           <a14:useLocalDpi xmlns:a14="http://schemas.microsoft.com/office/drawing/2010/main" val="0"/>
                         </a:ext>
                         <a:ext uri="{837473B0-CC2E-450A-ABE3-18F120FF3D39}">
-                          <a1611:picAttrSrcUrl xmlns:a1611="http://schemas.microsoft.com/office/drawing/2016/11/main" xmlns:w16cid="http://schemas.microsoft.com/office/word/2016/wordml/cid" xmlns:w="http://schemas.openxmlformats.org/wordprocessingml/2006/main" xmlns:w10="urn:schemas-microsoft-com:office:word" xmlns:v="urn:schemas-microsoft-com:vml" xmlns:o="urn:schemas-microsoft-com:office:office" xmlns:am3d="http://schemas.microsoft.com/office/drawing/2017/model3d" xmlns:aink="http://schemas.microsoft.com/office/drawing/2016/ink" xmlns:cx8="http://schemas.microsoft.com/office/drawing/2016/5/14/chartex" xmlns:cx7="http://schemas.microsoft.com/office/drawing/2016/5/13/chartex" xmlns:cx6="http://schemas.microsoft.com/office/drawing/2016/5/12/chartex" xmlns:cx5="http://schemas.microsoft.com/office/drawing/2016/5/11/chartex" xmlns:cx4="http://schemas.microsoft.com/office/drawing/2016/5/10/chartex" xmlns:cx3="http://schemas.microsoft.com/office/drawing/2016/5/9/chartex" xmlns:cx2="http://schemas.microsoft.com/office/drawing/2015/10/21/chartex" xmlns:cx1="http://schemas.microsoft.com/office/drawing/2015/9/8/chartex" xmlns="" r:id="rId10"/>
+                          <a1611:picAttrSrcUrl xmlns="" xmlns:cx1="http://schemas.microsoft.com/office/drawing/2015/9/8/chartex" xmlns:cx2="http://schemas.microsoft.com/office/drawing/2015/10/21/chartex" xmlns:cx3="http://schemas.microsoft.com/office/drawing/2016/5/9/chartex" xmlns:cx4="http://schemas.microsoft.com/office/drawing/2016/5/10/chartex" xmlns:cx5="http://schemas.microsoft.com/office/drawing/2016/5/11/chartex" xmlns:cx6="http://schemas.microsoft.com/office/drawing/2016/5/12/chartex" xmlns:cx7="http://schemas.microsoft.com/office/drawing/2016/5/13/chartex" xmlns:cx8="http://schemas.microsoft.com/office/drawing/2016/5/14/chartex" xmlns:aink="http://schemas.microsoft.com/office/drawing/2016/ink" xmlns:am3d="http://schemas.microsoft.com/office/drawing/2017/model3d" xmlns:o="urn:schemas-microsoft-com:office:office" xmlns:v="urn:schemas-microsoft-com:vml" xmlns:w10="urn:schemas-microsoft-com:office:word" xmlns:w="http://schemas.openxmlformats.org/wordprocessingml/2006/main" xmlns:w16cid="http://schemas.microsoft.com/office/word/2016/wordml/cid" xmlns:a1611="http://schemas.microsoft.com/office/drawing/2016/11/main" r:id="rId10"/>
                         </a:ext>
                       </a:extLst>
                     </a:blip>
@@ -1966,7 +2309,7 @@
         <mc:AlternateContent>
           <mc:Choice Requires="wps">
             <w:drawing>
-              <wp:anchor distT="45720" distB="45720" distL="114300" distR="114300" simplePos="0" relativeHeight="251674624" behindDoc="0" locked="0" layoutInCell="1" allowOverlap="1" wp14:anchorId="66234705" wp14:editId="72687FC7">
+              <wp:anchor distT="45720" distB="45720" distL="114300" distR="114300" simplePos="0" relativeHeight="251674624" behindDoc="0" locked="0" layoutInCell="1" allowOverlap="1" wp14:anchorId="1050C863" wp14:editId="06243856">
                 <wp:simplePos x="0" y="0"/>
                 <wp:positionH relativeFrom="column">
                   <wp:posOffset>3510915</wp:posOffset>
@@ -2013,14 +2356,6 @@
                                 <w:szCs w:val="14"/>
                               </w:rPr>
                             </w:pPr>
-                            <w:r>
-                              <w:rPr>
-                                <w:rFonts w:ascii="Arial Black" w:hAnsi="Arial Black" w:cs="Arial"/>
-                                <w:sz w:val="14"/>
-                                <w:szCs w:val="14"/>
-                              </w:rPr>
-                              <w:t>IOS.</w:t>
-                            </w:r>
                           </w:p>
                         </w:txbxContent>
                       </wps:txbx>
@@ -2039,9 +2374,9 @@
               </wp:anchor>
             </w:drawing>
           </mc:Choice>
-          <mc:Fallback xmlns:w16cid="http://schemas.microsoft.com/office/word/2016/wordml/cid" xmlns:am3d="http://schemas.microsoft.com/office/drawing/2017/model3d" xmlns:aink="http://schemas.microsoft.com/office/drawing/2016/ink" xmlns:cx8="http://schemas.microsoft.com/office/drawing/2016/5/14/chartex" xmlns:cx7="http://schemas.microsoft.com/office/drawing/2016/5/13/chartex" xmlns:cx6="http://schemas.microsoft.com/office/drawing/2016/5/12/chartex" xmlns:cx5="http://schemas.microsoft.com/office/drawing/2016/5/11/chartex" xmlns:cx4="http://schemas.microsoft.com/office/drawing/2016/5/10/chartex" xmlns:cx3="http://schemas.microsoft.com/office/drawing/2016/5/9/chartex" xmlns:cx2="http://schemas.microsoft.com/office/drawing/2015/10/21/chartex" xmlns:cx1="http://schemas.microsoft.com/office/drawing/2015/9/8/chartex">
+          <mc:Fallback>
             <w:pict>
-              <v:shape w14:anchorId="66234705" id="_x0000_s1034" type="#_x0000_t202" style="position:absolute;margin-left:276.45pt;margin-top:184.85pt;width:63.6pt;height:16.7pt;rotation:-523885fd;z-index:251674624;visibility:visible;mso-wrap-style:square;mso-width-percent:0;mso-height-percent:0;mso-wrap-distance-left:9pt;mso-wrap-distance-top:3.6pt;mso-wrap-distance-right:9pt;mso-wrap-distance-bottom:3.6pt;mso-position-horizontal:absolute;mso-position-horizontal-relative:text;mso-position-vertical:absolute;mso-position-vertical-relative:text;mso-width-percent:0;mso-height-percent:0;mso-width-relative:margin;mso-height-relative:margin;v-text-anchor:top" o:gfxdata="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" filled="f" stroked="f">
+              <v:shape w14:anchorId="1050C863" id="_x0000_s1036" type="#_x0000_t202" style="position:absolute;margin-left:276.45pt;margin-top:184.85pt;width:63.6pt;height:16.7pt;rotation:-523885fd;z-index:251674624;visibility:visible;mso-wrap-style:square;mso-width-percent:0;mso-height-percent:0;mso-wrap-distance-left:9pt;mso-wrap-distance-top:3.6pt;mso-wrap-distance-right:9pt;mso-wrap-distance-bottom:3.6pt;mso-position-horizontal:absolute;mso-position-horizontal-relative:text;mso-position-vertical:absolute;mso-position-vertical-relative:text;mso-width-percent:0;mso-height-percent:0;mso-width-relative:margin;mso-height-relative:margin;v-text-anchor:top" o:gfxdata="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" filled="f" stroked="f">
                 <v:textbox>
                   <w:txbxContent>
                     <w:p>
@@ -2052,14 +2387,6 @@
                           <w:szCs w:val="14"/>
                         </w:rPr>
                       </w:pPr>
-                      <w:r>
-                        <w:rPr>
-                          <w:rFonts w:ascii="Arial Black" w:hAnsi="Arial Black" w:cs="Arial"/>
-                          <w:sz w:val="14"/>
-                          <w:szCs w:val="14"/>
-                        </w:rPr>
-                        <w:t>IOS.</w:t>
-                      </w:r>
                     </w:p>
                   </w:txbxContent>
                 </v:textbox>
@@ -2077,7 +2404,7 @@
         <mc:AlternateContent>
           <mc:Choice Requires="wps">
             <w:drawing>
-              <wp:anchor distT="45720" distB="45720" distL="114300" distR="114300" simplePos="0" relativeHeight="251673600" behindDoc="0" locked="0" layoutInCell="1" allowOverlap="1" wp14:anchorId="2DFAE3E3" wp14:editId="0D055934">
+              <wp:anchor distT="45720" distB="45720" distL="114300" distR="114300" simplePos="0" relativeHeight="251673600" behindDoc="0" locked="0" layoutInCell="1" allowOverlap="1" wp14:anchorId="1365CE6D" wp14:editId="43ACE84A">
                 <wp:simplePos x="0" y="0"/>
                 <wp:positionH relativeFrom="column">
                   <wp:posOffset>3456940</wp:posOffset>
@@ -2150,7 +2477,7 @@
               </wp:anchor>
             </w:drawing>
           </mc:Choice>
-          <mc:Fallback xmlns:w16cid="http://schemas.microsoft.com/office/word/2016/wordml/cid" xmlns:am3d="http://schemas.microsoft.com/office/drawing/2017/model3d" xmlns:aink="http://schemas.microsoft.com/office/drawing/2016/ink" xmlns:cx8="http://schemas.microsoft.com/office/drawing/2016/5/14/chartex" xmlns:cx7="http://schemas.microsoft.com/office/drawing/2016/5/13/chartex" xmlns:cx6="http://schemas.microsoft.com/office/drawing/2016/5/12/chartex" xmlns:cx5="http://schemas.microsoft.com/office/drawing/2016/5/11/chartex" xmlns:cx4="http://schemas.microsoft.com/office/drawing/2016/5/10/chartex" xmlns:cx3="http://schemas.microsoft.com/office/drawing/2016/5/9/chartex" xmlns:cx2="http://schemas.microsoft.com/office/drawing/2015/10/21/chartex" xmlns:cx1="http://schemas.microsoft.com/office/drawing/2015/9/8/chartex">
+          <mc:Fallback xmlns:cx1="http://schemas.microsoft.com/office/drawing/2015/9/8/chartex" xmlns:cx2="http://schemas.microsoft.com/office/drawing/2015/10/21/chartex" xmlns:cx3="http://schemas.microsoft.com/office/drawing/2016/5/9/chartex" xmlns:cx4="http://schemas.microsoft.com/office/drawing/2016/5/10/chartex" xmlns:cx5="http://schemas.microsoft.com/office/drawing/2016/5/11/chartex" xmlns:cx6="http://schemas.microsoft.com/office/drawing/2016/5/12/chartex" xmlns:cx7="http://schemas.microsoft.com/office/drawing/2016/5/13/chartex" xmlns:cx8="http://schemas.microsoft.com/office/drawing/2016/5/14/chartex" xmlns:aink="http://schemas.microsoft.com/office/drawing/2016/ink" xmlns:am3d="http://schemas.microsoft.com/office/drawing/2017/model3d" xmlns:w16cid="http://schemas.microsoft.com/office/word/2016/wordml/cid">
             <w:pict>
               <v:shape w14:anchorId="2DFAE3E3" id="_x0000_s1035" type="#_x0000_t202" style="position:absolute;margin-left:272.2pt;margin-top:173.65pt;width:63.6pt;height:16.7pt;rotation:-523885fd;z-index:251673600;visibility:visible;mso-wrap-style:square;mso-width-percent:0;mso-height-percent:0;mso-wrap-distance-left:9pt;mso-wrap-distance-top:3.6pt;mso-wrap-distance-right:9pt;mso-wrap-distance-bottom:3.6pt;mso-position-horizontal:absolute;mso-position-horizontal-relative:text;mso-position-vertical:absolute;mso-position-vertical-relative:text;mso-width-percent:0;mso-height-percent:0;mso-width-relative:margin;mso-height-relative:margin;v-text-anchor:top" o:gfxdata="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" filled="f" stroked="f">
                 <v:textbox>
@@ -2186,7 +2513,7 @@
           <w:lang w:eastAsia="pt-BR"/>
         </w:rPr>
         <w:drawing>
-          <wp:anchor distT="0" distB="0" distL="114300" distR="114300" simplePos="0" relativeHeight="251664384" behindDoc="0" locked="0" layoutInCell="1" allowOverlap="1" wp14:anchorId="213BDC49" wp14:editId="107E9F6F">
+          <wp:anchor distT="0" distB="0" distL="114300" distR="114300" simplePos="0" relativeHeight="251664384" behindDoc="0" locked="0" layoutInCell="1" allowOverlap="1" wp14:anchorId="5B583DAA" wp14:editId="63429A57">
             <wp:simplePos x="0" y="0"/>
             <wp:positionH relativeFrom="margin">
               <wp:posOffset>3263265</wp:posOffset>
@@ -2209,11 +2536,11 @@
                     <pic:cNvPicPr/>
                   </pic:nvPicPr>
                   <pic:blipFill>
-                    <a:blip r:embed="rId11" cstate="print">
+                    <a:blip r:embed="rId13" cstate="print">
                       <a:extLst>
                         <a:ext uri="{BEBA8EAE-BF5A-486C-A8C5-ECC9F3942E4B}">
                           <a14:imgProps xmlns:a14="http://schemas.microsoft.com/office/drawing/2010/main">
-                            <a14:imgLayer r:embed="rId12">
+                            <a14:imgLayer r:embed="rId14">
                               <a14:imgEffect>
                                 <a14:backgroundRemoval t="0" b="90000" l="9979" r="89914"/>
                               </a14:imgEffect>
@@ -2224,7 +2551,7 @@
                           <a14:useLocalDpi xmlns:a14="http://schemas.microsoft.com/office/drawing/2010/main" val="0"/>
                         </a:ext>
                         <a:ext uri="{837473B0-CC2E-450A-ABE3-18F120FF3D39}">
-                          <a1611:picAttrSrcUrl xmlns:a1611="http://schemas.microsoft.com/office/drawing/2016/11/main" xmlns:w16cid="http://schemas.microsoft.com/office/word/2016/wordml/cid" xmlns:w="http://schemas.openxmlformats.org/wordprocessingml/2006/main" xmlns:w10="urn:schemas-microsoft-com:office:word" xmlns:v="urn:schemas-microsoft-com:vml" xmlns:o="urn:schemas-microsoft-com:office:office" xmlns:am3d="http://schemas.microsoft.com/office/drawing/2017/model3d" xmlns:aink="http://schemas.microsoft.com/office/drawing/2016/ink" xmlns:cx8="http://schemas.microsoft.com/office/drawing/2016/5/14/chartex" xmlns:cx7="http://schemas.microsoft.com/office/drawing/2016/5/13/chartex" xmlns:cx6="http://schemas.microsoft.com/office/drawing/2016/5/12/chartex" xmlns:cx5="http://schemas.microsoft.com/office/drawing/2016/5/11/chartex" xmlns:cx4="http://schemas.microsoft.com/office/drawing/2016/5/10/chartex" xmlns:cx3="http://schemas.microsoft.com/office/drawing/2016/5/9/chartex" xmlns:cx2="http://schemas.microsoft.com/office/drawing/2015/10/21/chartex" xmlns:cx1="http://schemas.microsoft.com/office/drawing/2015/9/8/chartex" xmlns="" r:id="rId10"/>
+                          <a1611:picAttrSrcUrl xmlns="" xmlns:cx1="http://schemas.microsoft.com/office/drawing/2015/9/8/chartex" xmlns:cx2="http://schemas.microsoft.com/office/drawing/2015/10/21/chartex" xmlns:cx3="http://schemas.microsoft.com/office/drawing/2016/5/9/chartex" xmlns:cx4="http://schemas.microsoft.com/office/drawing/2016/5/10/chartex" xmlns:cx5="http://schemas.microsoft.com/office/drawing/2016/5/11/chartex" xmlns:cx6="http://schemas.microsoft.com/office/drawing/2016/5/12/chartex" xmlns:cx7="http://schemas.microsoft.com/office/drawing/2016/5/13/chartex" xmlns:cx8="http://schemas.microsoft.com/office/drawing/2016/5/14/chartex" xmlns:aink="http://schemas.microsoft.com/office/drawing/2016/ink" xmlns:am3d="http://schemas.microsoft.com/office/drawing/2017/model3d" xmlns:o="urn:schemas-microsoft-com:office:office" xmlns:v="urn:schemas-microsoft-com:vml" xmlns:w10="urn:schemas-microsoft-com:office:word" xmlns:w="http://schemas.openxmlformats.org/wordprocessingml/2006/main" xmlns:w16cid="http://schemas.microsoft.com/office/word/2016/wordml/cid" xmlns:a1611="http://schemas.microsoft.com/office/drawing/2016/11/main" r:id="rId10"/>
                         </a:ext>
                       </a:extLst>
                     </a:blip>
@@ -2261,7 +2588,7 @@
         <mc:AlternateContent>
           <mc:Choice Requires="wps">
             <w:drawing>
-              <wp:anchor distT="45720" distB="45720" distL="114300" distR="114300" simplePos="0" relativeHeight="251670528" behindDoc="0" locked="0" layoutInCell="1" allowOverlap="1" wp14:anchorId="64B720AA" wp14:editId="606D1490">
+              <wp:anchor distT="45720" distB="45720" distL="114300" distR="114300" simplePos="0" relativeHeight="251670528" behindDoc="0" locked="0" layoutInCell="1" allowOverlap="1" wp14:anchorId="0D27F7EA" wp14:editId="515E8C98">
                 <wp:simplePos x="0" y="0"/>
                 <wp:positionH relativeFrom="column">
                   <wp:posOffset>4447540</wp:posOffset>
@@ -2334,7 +2661,7 @@
               </wp:anchor>
             </w:drawing>
           </mc:Choice>
-          <mc:Fallback xmlns:w16cid="http://schemas.microsoft.com/office/word/2016/wordml/cid" xmlns:am3d="http://schemas.microsoft.com/office/drawing/2017/model3d" xmlns:aink="http://schemas.microsoft.com/office/drawing/2016/ink" xmlns:cx8="http://schemas.microsoft.com/office/drawing/2016/5/14/chartex" xmlns:cx7="http://schemas.microsoft.com/office/drawing/2016/5/13/chartex" xmlns:cx6="http://schemas.microsoft.com/office/drawing/2016/5/12/chartex" xmlns:cx5="http://schemas.microsoft.com/office/drawing/2016/5/11/chartex" xmlns:cx4="http://schemas.microsoft.com/office/drawing/2016/5/10/chartex" xmlns:cx3="http://schemas.microsoft.com/office/drawing/2016/5/9/chartex" xmlns:cx2="http://schemas.microsoft.com/office/drawing/2015/10/21/chartex" xmlns:cx1="http://schemas.microsoft.com/office/drawing/2015/9/8/chartex">
+          <mc:Fallback xmlns:cx1="http://schemas.microsoft.com/office/drawing/2015/9/8/chartex" xmlns:cx2="http://schemas.microsoft.com/office/drawing/2015/10/21/chartex" xmlns:cx3="http://schemas.microsoft.com/office/drawing/2016/5/9/chartex" xmlns:cx4="http://schemas.microsoft.com/office/drawing/2016/5/10/chartex" xmlns:cx5="http://schemas.microsoft.com/office/drawing/2016/5/11/chartex" xmlns:cx6="http://schemas.microsoft.com/office/drawing/2016/5/12/chartex" xmlns:cx7="http://schemas.microsoft.com/office/drawing/2016/5/13/chartex" xmlns:cx8="http://schemas.microsoft.com/office/drawing/2016/5/14/chartex" xmlns:aink="http://schemas.microsoft.com/office/drawing/2016/ink" xmlns:am3d="http://schemas.microsoft.com/office/drawing/2017/model3d" xmlns:w16cid="http://schemas.microsoft.com/office/word/2016/wordml/cid">
             <w:pict>
               <v:shape w14:anchorId="64B720AA" id="_x0000_s1036" type="#_x0000_t202" style="position:absolute;margin-left:350.2pt;margin-top:131.5pt;width:63.6pt;height:23.8pt;rotation:-523885fd;z-index:251670528;visibility:visible;mso-wrap-style:square;mso-width-percent:0;mso-height-percent:0;mso-wrap-distance-left:9pt;mso-wrap-distance-top:3.6pt;mso-wrap-distance-right:9pt;mso-wrap-distance-bottom:3.6pt;mso-position-horizontal:absolute;mso-position-horizontal-relative:text;mso-position-vertical:absolute;mso-position-vertical-relative:text;mso-width-percent:0;mso-height-percent:0;mso-width-relative:margin;mso-height-relative:margin;v-text-anchor:top" o:gfxdata="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" filled="f" stroked="f">
                 <v:textbox>
@@ -2370,7 +2697,7 @@
           <w:lang w:eastAsia="pt-BR"/>
         </w:rPr>
         <w:drawing>
-          <wp:anchor distT="0" distB="0" distL="114300" distR="114300" simplePos="0" relativeHeight="251661312" behindDoc="0" locked="0" layoutInCell="1" allowOverlap="1" wp14:anchorId="53BACD5A" wp14:editId="4064C4E5">
+          <wp:anchor distT="0" distB="0" distL="114300" distR="114300" simplePos="0" relativeHeight="251661312" behindDoc="0" locked="0" layoutInCell="1" allowOverlap="1" wp14:anchorId="33449316" wp14:editId="68CB9419">
             <wp:simplePos x="0" y="0"/>
             <wp:positionH relativeFrom="column">
               <wp:posOffset>4130040</wp:posOffset>
@@ -2393,11 +2720,11 @@
                     <pic:cNvPicPr/>
                   </pic:nvPicPr>
                   <pic:blipFill>
-                    <a:blip r:embed="rId19" cstate="print">
+                    <a:blip r:embed="rId21" cstate="print">
                       <a:extLst>
                         <a:ext uri="{BEBA8EAE-BF5A-486C-A8C5-ECC9F3942E4B}">
                           <a14:imgProps xmlns:a14="http://schemas.microsoft.com/office/drawing/2010/main">
-                            <a14:imgLayer r:embed="rId20">
+                            <a14:imgLayer r:embed="rId22">
                               <a14:imgEffect>
                                 <a14:backgroundRemoval t="0" b="90000" l="9979" r="89914"/>
                               </a14:imgEffect>
@@ -2408,7 +2735,7 @@
                           <a14:useLocalDpi xmlns:a14="http://schemas.microsoft.com/office/drawing/2010/main" val="0"/>
                         </a:ext>
                         <a:ext uri="{837473B0-CC2E-450A-ABE3-18F120FF3D39}">
-                          <a1611:picAttrSrcUrl xmlns:a1611="http://schemas.microsoft.com/office/drawing/2016/11/main" xmlns:w16cid="http://schemas.microsoft.com/office/word/2016/wordml/cid" xmlns:w="http://schemas.openxmlformats.org/wordprocessingml/2006/main" xmlns:w10="urn:schemas-microsoft-com:office:word" xmlns:v="urn:schemas-microsoft-com:vml" xmlns:o="urn:schemas-microsoft-com:office:office" xmlns:am3d="http://schemas.microsoft.com/office/drawing/2017/model3d" xmlns:aink="http://schemas.microsoft.com/office/drawing/2016/ink" xmlns:cx8="http://schemas.microsoft.com/office/drawing/2016/5/14/chartex" xmlns:cx7="http://schemas.microsoft.com/office/drawing/2016/5/13/chartex" xmlns:cx6="http://schemas.microsoft.com/office/drawing/2016/5/12/chartex" xmlns:cx5="http://schemas.microsoft.com/office/drawing/2016/5/11/chartex" xmlns:cx4="http://schemas.microsoft.com/office/drawing/2016/5/10/chartex" xmlns:cx3="http://schemas.microsoft.com/office/drawing/2016/5/9/chartex" xmlns:cx2="http://schemas.microsoft.com/office/drawing/2015/10/21/chartex" xmlns:cx1="http://schemas.microsoft.com/office/drawing/2015/9/8/chartex" xmlns="" r:id="rId10"/>
+                          <a1611:picAttrSrcUrl xmlns="" xmlns:cx1="http://schemas.microsoft.com/office/drawing/2015/9/8/chartex" xmlns:cx2="http://schemas.microsoft.com/office/drawing/2015/10/21/chartex" xmlns:cx3="http://schemas.microsoft.com/office/drawing/2016/5/9/chartex" xmlns:cx4="http://schemas.microsoft.com/office/drawing/2016/5/10/chartex" xmlns:cx5="http://schemas.microsoft.com/office/drawing/2016/5/11/chartex" xmlns:cx6="http://schemas.microsoft.com/office/drawing/2016/5/12/chartex" xmlns:cx7="http://schemas.microsoft.com/office/drawing/2016/5/13/chartex" xmlns:cx8="http://schemas.microsoft.com/office/drawing/2016/5/14/chartex" xmlns:aink="http://schemas.microsoft.com/office/drawing/2016/ink" xmlns:am3d="http://schemas.microsoft.com/office/drawing/2017/model3d" xmlns:o="urn:schemas-microsoft-com:office:office" xmlns:v="urn:schemas-microsoft-com:vml" xmlns:w10="urn:schemas-microsoft-com:office:word" xmlns:w="http://schemas.openxmlformats.org/wordprocessingml/2006/main" xmlns:w16cid="http://schemas.microsoft.com/office/word/2016/wordml/cid" xmlns:a1611="http://schemas.microsoft.com/office/drawing/2016/11/main" r:id="rId10"/>
                         </a:ext>
                       </a:extLst>
                     </a:blip>
@@ -2445,7 +2772,7 @@
         <mc:AlternateContent>
           <mc:Choice Requires="wps">
             <w:drawing>
-              <wp:anchor distT="45720" distB="45720" distL="114300" distR="114300" simplePos="0" relativeHeight="251672576" behindDoc="0" locked="0" layoutInCell="1" allowOverlap="1" wp14:anchorId="74E25ECE" wp14:editId="2B5BE7F8">
+              <wp:anchor distT="45720" distB="45720" distL="114300" distR="114300" simplePos="0" relativeHeight="251672576" behindDoc="0" locked="0" layoutInCell="1" allowOverlap="1" wp14:anchorId="64FD6C81" wp14:editId="69388081">
                 <wp:simplePos x="0" y="0"/>
                 <wp:positionH relativeFrom="column">
                   <wp:posOffset>1109980</wp:posOffset>
@@ -2518,7 +2845,7 @@
               </wp:anchor>
             </w:drawing>
           </mc:Choice>
-          <mc:Fallback xmlns:w16cid="http://schemas.microsoft.com/office/word/2016/wordml/cid" xmlns:am3d="http://schemas.microsoft.com/office/drawing/2017/model3d" xmlns:aink="http://schemas.microsoft.com/office/drawing/2016/ink" xmlns:cx8="http://schemas.microsoft.com/office/drawing/2016/5/14/chartex" xmlns:cx7="http://schemas.microsoft.com/office/drawing/2016/5/13/chartex" xmlns:cx6="http://schemas.microsoft.com/office/drawing/2016/5/12/chartex" xmlns:cx5="http://schemas.microsoft.com/office/drawing/2016/5/11/chartex" xmlns:cx4="http://schemas.microsoft.com/office/drawing/2016/5/10/chartex" xmlns:cx3="http://schemas.microsoft.com/office/drawing/2016/5/9/chartex" xmlns:cx2="http://schemas.microsoft.com/office/drawing/2015/10/21/chartex" xmlns:cx1="http://schemas.microsoft.com/office/drawing/2015/9/8/chartex">
+          <mc:Fallback xmlns:cx1="http://schemas.microsoft.com/office/drawing/2015/9/8/chartex" xmlns:cx2="http://schemas.microsoft.com/office/drawing/2015/10/21/chartex" xmlns:cx3="http://schemas.microsoft.com/office/drawing/2016/5/9/chartex" xmlns:cx4="http://schemas.microsoft.com/office/drawing/2016/5/10/chartex" xmlns:cx5="http://schemas.microsoft.com/office/drawing/2016/5/11/chartex" xmlns:cx6="http://schemas.microsoft.com/office/drawing/2016/5/12/chartex" xmlns:cx7="http://schemas.microsoft.com/office/drawing/2016/5/13/chartex" xmlns:cx8="http://schemas.microsoft.com/office/drawing/2016/5/14/chartex" xmlns:aink="http://schemas.microsoft.com/office/drawing/2016/ink" xmlns:am3d="http://schemas.microsoft.com/office/drawing/2017/model3d" xmlns:w16cid="http://schemas.microsoft.com/office/word/2016/wordml/cid">
             <w:pict>
               <v:shape w14:anchorId="74E25ECE" id="_x0000_s1037" type="#_x0000_t202" style="position:absolute;margin-left:87.4pt;margin-top:75.1pt;width:84.15pt;height:70.6pt;rotation:-609243fd;z-index:251672576;visibility:visible;mso-wrap-style:square;mso-width-percent:0;mso-height-percent:0;mso-wrap-distance-left:9pt;mso-wrap-distance-top:3.6pt;mso-wrap-distance-right:9pt;mso-wrap-distance-bottom:3.6pt;mso-position-horizontal:absolute;mso-position-horizontal-relative:text;mso-position-vertical:absolute;mso-position-vertical-relative:text;mso-width-percent:0;mso-height-percent:0;mso-width-relative:margin;mso-height-relative:margin;v-text-anchor:top" o:gfxdata="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" filled="f" stroked="f">
                 <v:textbox>
@@ -2554,7 +2881,7 @@
           <w:lang w:eastAsia="pt-BR"/>
         </w:rPr>
         <w:drawing>
-          <wp:anchor distT="0" distB="0" distL="114300" distR="114300" simplePos="0" relativeHeight="251663360" behindDoc="0" locked="0" layoutInCell="1" allowOverlap="1" wp14:anchorId="7FDED48E" wp14:editId="228D4605">
+          <wp:anchor distT="0" distB="0" distL="114300" distR="114300" simplePos="0" relativeHeight="251663360" behindDoc="0" locked="0" layoutInCell="1" allowOverlap="1" wp14:anchorId="37A6C76E" wp14:editId="143D9663">
             <wp:simplePos x="0" y="0"/>
             <wp:positionH relativeFrom="margin">
               <wp:posOffset>891540</wp:posOffset>
@@ -2577,11 +2904,11 @@
                     <pic:cNvPicPr/>
                   </pic:nvPicPr>
                   <pic:blipFill>
-                    <a:blip r:embed="rId21" cstate="print">
+                    <a:blip r:embed="rId23" cstate="print">
                       <a:extLst>
                         <a:ext uri="{BEBA8EAE-BF5A-486C-A8C5-ECC9F3942E4B}">
                           <a14:imgProps xmlns:a14="http://schemas.microsoft.com/office/drawing/2010/main">
-                            <a14:imgLayer r:embed="rId22">
+                            <a14:imgLayer r:embed="rId24">
                               <a14:imgEffect>
                                 <a14:backgroundRemoval t="0" b="90000" l="9979" r="89914"/>
                               </a14:imgEffect>
@@ -2592,7 +2919,7 @@
                           <a14:useLocalDpi xmlns:a14="http://schemas.microsoft.com/office/drawing/2010/main" val="0"/>
                         </a:ext>
                         <a:ext uri="{837473B0-CC2E-450A-ABE3-18F120FF3D39}">
-                          <a1611:picAttrSrcUrl xmlns:a1611="http://schemas.microsoft.com/office/drawing/2016/11/main" xmlns:w16cid="http://schemas.microsoft.com/office/word/2016/wordml/cid" xmlns:w="http://schemas.openxmlformats.org/wordprocessingml/2006/main" xmlns:w10="urn:schemas-microsoft-com:office:word" xmlns:v="urn:schemas-microsoft-com:vml" xmlns:o="urn:schemas-microsoft-com:office:office" xmlns:am3d="http://schemas.microsoft.com/office/drawing/2017/model3d" xmlns:aink="http://schemas.microsoft.com/office/drawing/2016/ink" xmlns:cx8="http://schemas.microsoft.com/office/drawing/2016/5/14/chartex" xmlns:cx7="http://schemas.microsoft.com/office/drawing/2016/5/13/chartex" xmlns:cx6="http://schemas.microsoft.com/office/drawing/2016/5/12/chartex" xmlns:cx5="http://schemas.microsoft.com/office/drawing/2016/5/11/chartex" xmlns:cx4="http://schemas.microsoft.com/office/drawing/2016/5/10/chartex" xmlns:cx3="http://schemas.microsoft.com/office/drawing/2016/5/9/chartex" xmlns:cx2="http://schemas.microsoft.com/office/drawing/2015/10/21/chartex" xmlns:cx1="http://schemas.microsoft.com/office/drawing/2015/9/8/chartex" xmlns="" r:id="rId10"/>
+                          <a1611:picAttrSrcUrl xmlns="" xmlns:cx1="http://schemas.microsoft.com/office/drawing/2015/9/8/chartex" xmlns:cx2="http://schemas.microsoft.com/office/drawing/2015/10/21/chartex" xmlns:cx3="http://schemas.microsoft.com/office/drawing/2016/5/9/chartex" xmlns:cx4="http://schemas.microsoft.com/office/drawing/2016/5/10/chartex" xmlns:cx5="http://schemas.microsoft.com/office/drawing/2016/5/11/chartex" xmlns:cx6="http://schemas.microsoft.com/office/drawing/2016/5/12/chartex" xmlns:cx7="http://schemas.microsoft.com/office/drawing/2016/5/13/chartex" xmlns:cx8="http://schemas.microsoft.com/office/drawing/2016/5/14/chartex" xmlns:aink="http://schemas.microsoft.com/office/drawing/2016/ink" xmlns:am3d="http://schemas.microsoft.com/office/drawing/2017/model3d" xmlns:o="urn:schemas-microsoft-com:office:office" xmlns:v="urn:schemas-microsoft-com:vml" xmlns:w10="urn:schemas-microsoft-com:office:word" xmlns:w="http://schemas.openxmlformats.org/wordprocessingml/2006/main" xmlns:w16cid="http://schemas.microsoft.com/office/word/2016/wordml/cid" xmlns:a1611="http://schemas.microsoft.com/office/drawing/2016/11/main" r:id="rId10"/>
                         </a:ext>
                       </a:extLst>
                     </a:blip>
@@ -2627,7 +2954,7 @@
           <w:lang w:eastAsia="pt-BR"/>
         </w:rPr>
         <w:drawing>
-          <wp:anchor distT="0" distB="0" distL="114300" distR="114300" simplePos="0" relativeHeight="251662336" behindDoc="0" locked="0" layoutInCell="1" allowOverlap="1" wp14:anchorId="20C4002A" wp14:editId="1A4716A3">
+          <wp:anchor distT="0" distB="0" distL="114300" distR="114300" simplePos="0" relativeHeight="251662336" behindDoc="0" locked="0" layoutInCell="1" allowOverlap="1" wp14:anchorId="19BF1C20" wp14:editId="53A6A807">
             <wp:simplePos x="0" y="0"/>
             <wp:positionH relativeFrom="margin">
               <wp:posOffset>1922145</wp:posOffset>
@@ -2650,11 +2977,11 @@
                     <pic:cNvPicPr/>
                   </pic:nvPicPr>
                   <pic:blipFill>
-                    <a:blip r:embed="rId23" cstate="print">
+                    <a:blip r:embed="rId25" cstate="print">
                       <a:extLst>
                         <a:ext uri="{BEBA8EAE-BF5A-486C-A8C5-ECC9F3942E4B}">
                           <a14:imgProps xmlns:a14="http://schemas.microsoft.com/office/drawing/2010/main">
-                            <a14:imgLayer r:embed="rId24">
+                            <a14:imgLayer r:embed="rId26">
                               <a14:imgEffect>
                                 <a14:backgroundRemoval t="0" b="90000" l="9979" r="89914"/>
                               </a14:imgEffect>
@@ -2665,7 +2992,7 @@
                           <a14:useLocalDpi xmlns:a14="http://schemas.microsoft.com/office/drawing/2010/main" val="0"/>
                         </a:ext>
                         <a:ext uri="{837473B0-CC2E-450A-ABE3-18F120FF3D39}">
-                          <a1611:picAttrSrcUrl xmlns:a1611="http://schemas.microsoft.com/office/drawing/2016/11/main" xmlns:w16cid="http://schemas.microsoft.com/office/word/2016/wordml/cid" xmlns:w="http://schemas.openxmlformats.org/wordprocessingml/2006/main" xmlns:w10="urn:schemas-microsoft-com:office:word" xmlns:v="urn:schemas-microsoft-com:vml" xmlns:o="urn:schemas-microsoft-com:office:office" xmlns:am3d="http://schemas.microsoft.com/office/drawing/2017/model3d" xmlns:aink="http://schemas.microsoft.com/office/drawing/2016/ink" xmlns:cx8="http://schemas.microsoft.com/office/drawing/2016/5/14/chartex" xmlns:cx7="http://schemas.microsoft.com/office/drawing/2016/5/13/chartex" xmlns:cx6="http://schemas.microsoft.com/office/drawing/2016/5/12/chartex" xmlns:cx5="http://schemas.microsoft.com/office/drawing/2016/5/11/chartex" xmlns:cx4="http://schemas.microsoft.com/office/drawing/2016/5/10/chartex" xmlns:cx3="http://schemas.microsoft.com/office/drawing/2016/5/9/chartex" xmlns:cx2="http://schemas.microsoft.com/office/drawing/2015/10/21/chartex" xmlns:cx1="http://schemas.microsoft.com/office/drawing/2015/9/8/chartex" xmlns="" r:id="rId10"/>
+                          <a1611:picAttrSrcUrl xmlns="" xmlns:cx1="http://schemas.microsoft.com/office/drawing/2015/9/8/chartex" xmlns:cx2="http://schemas.microsoft.com/office/drawing/2015/10/21/chartex" xmlns:cx3="http://schemas.microsoft.com/office/drawing/2016/5/9/chartex" xmlns:cx4="http://schemas.microsoft.com/office/drawing/2016/5/10/chartex" xmlns:cx5="http://schemas.microsoft.com/office/drawing/2016/5/11/chartex" xmlns:cx6="http://schemas.microsoft.com/office/drawing/2016/5/12/chartex" xmlns:cx7="http://schemas.microsoft.com/office/drawing/2016/5/13/chartex" xmlns:cx8="http://schemas.microsoft.com/office/drawing/2016/5/14/chartex" xmlns:aink="http://schemas.microsoft.com/office/drawing/2016/ink" xmlns:am3d="http://schemas.microsoft.com/office/drawing/2017/model3d" xmlns:o="urn:schemas-microsoft-com:office:office" xmlns:v="urn:schemas-microsoft-com:vml" xmlns:w10="urn:schemas-microsoft-com:office:word" xmlns:w="http://schemas.openxmlformats.org/wordprocessingml/2006/main" xmlns:w16cid="http://schemas.microsoft.com/office/word/2016/wordml/cid" xmlns:a1611="http://schemas.microsoft.com/office/drawing/2016/11/main" r:id="rId10"/>
                         </a:ext>
                       </a:extLst>
                     </a:blip>
@@ -2702,7 +3029,7 @@
         <mc:AlternateContent>
           <mc:Choice Requires="wps">
             <w:drawing>
-              <wp:anchor distT="45720" distB="45720" distL="114300" distR="114300" simplePos="0" relativeHeight="251671552" behindDoc="0" locked="0" layoutInCell="1" allowOverlap="1" wp14:anchorId="343C3AB7" wp14:editId="05A54D9C">
+              <wp:anchor distT="45720" distB="45720" distL="114300" distR="114300" simplePos="0" relativeHeight="251671552" behindDoc="0" locked="0" layoutInCell="1" allowOverlap="1" wp14:anchorId="3B88FB6C" wp14:editId="112220C6">
                 <wp:simplePos x="0" y="0"/>
                 <wp:positionH relativeFrom="margin">
                   <wp:posOffset>2207260</wp:posOffset>
@@ -2775,9 +3102,9 @@
               </wp:anchor>
             </w:drawing>
           </mc:Choice>
-          <mc:Fallback xmlns:w16cid="http://schemas.microsoft.com/office/word/2016/wordml/cid" xmlns:am3d="http://schemas.microsoft.com/office/drawing/2017/model3d" xmlns:aink="http://schemas.microsoft.com/office/drawing/2016/ink" xmlns:cx8="http://schemas.microsoft.com/office/drawing/2016/5/14/chartex" xmlns:cx7="http://schemas.microsoft.com/office/drawing/2016/5/13/chartex" xmlns:cx6="http://schemas.microsoft.com/office/drawing/2016/5/12/chartex" xmlns:cx5="http://schemas.microsoft.com/office/drawing/2016/5/11/chartex" xmlns:cx4="http://schemas.microsoft.com/office/drawing/2016/5/10/chartex" xmlns:cx3="http://schemas.microsoft.com/office/drawing/2016/5/9/chartex" xmlns:cx2="http://schemas.microsoft.com/office/drawing/2015/10/21/chartex" xmlns:cx1="http://schemas.microsoft.com/office/drawing/2015/9/8/chartex">
+          <mc:Fallback>
             <w:pict>
-              <v:shape w14:anchorId="343C3AB7" id="_x0000_s1038" type="#_x0000_t202" style="position:absolute;margin-left:173.8pt;margin-top:110.85pt;width:87.9pt;height:59.45pt;rotation:-607850fd;z-index:251671552;visibility:visible;mso-wrap-style:square;mso-width-percent:0;mso-height-percent:0;mso-wrap-distance-left:9pt;mso-wrap-distance-top:3.6pt;mso-wrap-distance-right:9pt;mso-wrap-distance-bottom:3.6pt;mso-position-horizontal:absolute;mso-position-horizontal-relative:margin;mso-position-vertical:absolute;mso-position-vertical-relative:text;mso-width-percent:0;mso-height-percent:0;mso-width-relative:margin;mso-height-relative:margin;v-text-anchor:top" o:gfxdata="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" filled="f" stroked="f">
+              <v:shape w14:anchorId="3B88FB6C" id="_x0000_s1040" type="#_x0000_t202" style="position:absolute;margin-left:173.8pt;margin-top:110.85pt;width:87.9pt;height:59.45pt;rotation:-607850fd;z-index:251671552;visibility:visible;mso-wrap-style:square;mso-width-percent:0;mso-height-percent:0;mso-wrap-distance-left:9pt;mso-wrap-distance-top:3.6pt;mso-wrap-distance-right:9pt;mso-wrap-distance-bottom:3.6pt;mso-position-horizontal:absolute;mso-position-horizontal-relative:margin;mso-position-vertical:absolute;mso-position-vertical-relative:text;mso-width-percent:0;mso-height-percent:0;mso-width-relative:margin;mso-height-relative:margin;v-text-anchor:top" o:gfxdata="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" filled="f" stroked="f">
                 <v:textbox>
                   <w:txbxContent>
                     <w:p>
@@ -2800,258 +3127,6 @@
                   </w:txbxContent>
                 </v:textbox>
                 <w10:wrap type="square" anchorx="margin"/>
-              </v:shape>
-            </w:pict>
-          </mc:Fallback>
-        </mc:AlternateContent>
-      </w:r>
-      <w:r>
-        <w:rPr>
-          <w:noProof/>
-          <w:lang w:eastAsia="pt-BR"/>
-        </w:rPr>
-        <w:drawing>
-          <wp:anchor distT="0" distB="0" distL="114300" distR="114300" simplePos="0" relativeHeight="251660288" behindDoc="0" locked="0" layoutInCell="1" allowOverlap="1" wp14:anchorId="319F05F5" wp14:editId="3CB448E4">
-            <wp:simplePos x="0" y="0"/>
-            <wp:positionH relativeFrom="margin">
-              <wp:posOffset>-70485</wp:posOffset>
-            </wp:positionH>
-            <wp:positionV relativeFrom="paragraph">
-              <wp:posOffset>1167130</wp:posOffset>
-            </wp:positionV>
-            <wp:extent cx="1418590" cy="1297305"/>
-            <wp:effectExtent l="0" t="0" r="0" b="0"/>
-            <wp:wrapSquare wrapText="bothSides"/>
-            <wp:docPr id="4" name="Imagem 4"/>
-            <wp:cNvGraphicFramePr>
-              <a:graphicFrameLocks xmlns:a="http://schemas.openxmlformats.org/drawingml/2006/main" noChangeAspect="1"/>
-            </wp:cNvGraphicFramePr>
-            <a:graphic xmlns:a="http://schemas.openxmlformats.org/drawingml/2006/main">
-              <a:graphicData uri="http://schemas.openxmlformats.org/drawingml/2006/picture">
-                <pic:pic xmlns:pic="http://schemas.openxmlformats.org/drawingml/2006/picture">
-                  <pic:nvPicPr>
-                    <pic:cNvPr id="4" name="post-it-1495148_960_720.jpg"/>
-                    <pic:cNvPicPr/>
-                  </pic:nvPicPr>
-                  <pic:blipFill>
-                    <a:blip r:embed="rId25" cstate="print">
-                      <a:extLst>
-                        <a:ext uri="{BEBA8EAE-BF5A-486C-A8C5-ECC9F3942E4B}">
-                          <a14:imgProps xmlns:a14="http://schemas.microsoft.com/office/drawing/2010/main">
-                            <a14:imgLayer r:embed="rId26">
-                              <a14:imgEffect>
-                                <a14:backgroundRemoval t="0" b="90000" l="9979" r="89914"/>
-                              </a14:imgEffect>
-                            </a14:imgLayer>
-                          </a14:imgProps>
-                        </a:ext>
-                        <a:ext uri="{28A0092B-C50C-407E-A947-70E740481C1C}">
-                          <a14:useLocalDpi xmlns:a14="http://schemas.microsoft.com/office/drawing/2010/main" val="0"/>
-                        </a:ext>
-                        <a:ext uri="{837473B0-CC2E-450A-ABE3-18F120FF3D39}">
-                          <a1611:picAttrSrcUrl xmlns:a1611="http://schemas.microsoft.com/office/drawing/2016/11/main" xmlns:w16cid="http://schemas.microsoft.com/office/word/2016/wordml/cid" xmlns:w="http://schemas.openxmlformats.org/wordprocessingml/2006/main" xmlns:w10="urn:schemas-microsoft-com:office:word" xmlns:v="urn:schemas-microsoft-com:vml" xmlns:o="urn:schemas-microsoft-com:office:office" xmlns:am3d="http://schemas.microsoft.com/office/drawing/2017/model3d" xmlns:aink="http://schemas.microsoft.com/office/drawing/2016/ink" xmlns:cx8="http://schemas.microsoft.com/office/drawing/2016/5/14/chartex" xmlns:cx7="http://schemas.microsoft.com/office/drawing/2016/5/13/chartex" xmlns:cx6="http://schemas.microsoft.com/office/drawing/2016/5/12/chartex" xmlns:cx5="http://schemas.microsoft.com/office/drawing/2016/5/11/chartex" xmlns:cx4="http://schemas.microsoft.com/office/drawing/2016/5/10/chartex" xmlns:cx3="http://schemas.microsoft.com/office/drawing/2016/5/9/chartex" xmlns:cx2="http://schemas.microsoft.com/office/drawing/2015/10/21/chartex" xmlns:cx1="http://schemas.microsoft.com/office/drawing/2015/9/8/chartex" xmlns="" r:id="rId10"/>
-                        </a:ext>
-                      </a:extLst>
-                    </a:blip>
-                    <a:stretch>
-                      <a:fillRect/>
-                    </a:stretch>
-                  </pic:blipFill>
-                  <pic:spPr>
-                    <a:xfrm rot="288169">
-                      <a:off x="0" y="0"/>
-                      <a:ext cx="1418590" cy="1297305"/>
-                    </a:xfrm>
-                    <a:prstGeom prst="rect">
-                      <a:avLst/>
-                    </a:prstGeom>
-                  </pic:spPr>
-                </pic:pic>
-              </a:graphicData>
-            </a:graphic>
-            <wp14:sizeRelH relativeFrom="margin">
-              <wp14:pctWidth>0</wp14:pctWidth>
-            </wp14:sizeRelH>
-            <wp14:sizeRelV relativeFrom="margin">
-              <wp14:pctHeight>0</wp14:pctHeight>
-            </wp14:sizeRelV>
-          </wp:anchor>
-        </w:drawing>
-      </w:r>
-      <w:r>
-        <w:rPr>
-          <w:noProof/>
-          <w:lang w:eastAsia="pt-BR"/>
-        </w:rPr>
-        <mc:AlternateContent>
-          <mc:Choice Requires="wps">
-            <w:drawing>
-              <wp:anchor distT="45720" distB="45720" distL="114300" distR="114300" simplePos="0" relativeHeight="251669504" behindDoc="0" locked="0" layoutInCell="1" allowOverlap="1" wp14:anchorId="6B5D3834" wp14:editId="724219E0">
-                <wp:simplePos x="0" y="0"/>
-                <wp:positionH relativeFrom="column">
-                  <wp:posOffset>135890</wp:posOffset>
-                </wp:positionH>
-                <wp:positionV relativeFrom="paragraph">
-                  <wp:posOffset>1299210</wp:posOffset>
-                </wp:positionV>
-                <wp:extent cx="1116828" cy="755144"/>
-                <wp:effectExtent l="0" t="38100" r="0" b="45085"/>
-                <wp:wrapSquare wrapText="bothSides"/>
-                <wp:docPr id="217" name="Caixa de Texto 2"/>
-                <wp:cNvGraphicFramePr>
-                  <a:graphicFrameLocks xmlns:a="http://schemas.openxmlformats.org/drawingml/2006/main"/>
-                </wp:cNvGraphicFramePr>
-                <a:graphic xmlns:a="http://schemas.openxmlformats.org/drawingml/2006/main">
-                  <a:graphicData uri="http://schemas.microsoft.com/office/word/2010/wordprocessingShape">
-                    <wps:wsp>
-                      <wps:cNvSpPr txBox="1">
-                        <a:spLocks noChangeArrowheads="1"/>
-                      </wps:cNvSpPr>
-                      <wps:spPr bwMode="auto">
-                        <a:xfrm rot="21234926">
-                          <a:off x="0" y="0"/>
-                          <a:ext cx="1116828" cy="755144"/>
-                        </a:xfrm>
-                        <a:prstGeom prst="rect">
-                          <a:avLst/>
-                        </a:prstGeom>
-                        <a:noFill/>
-                        <a:ln w="9525">
-                          <a:noFill/>
-                          <a:miter lim="800000"/>
-                          <a:headEnd/>
-                          <a:tailEnd/>
-                        </a:ln>
-                      </wps:spPr>
-                      <wps:txbx>
-                        <w:txbxContent>
-                          <w:p>
-                            <w:pPr>
-                              <w:rPr>
-                                <w:rFonts w:ascii="Arial Black" w:hAnsi="Arial Black" w:cs="Arial"/>
-                                <w:sz w:val="14"/>
-                                <w:szCs w:val="14"/>
-                              </w:rPr>
-                            </w:pPr>
-                            <w:r>
-                              <w:rPr>
-                                <w:rFonts w:ascii="Arial Black" w:hAnsi="Arial Black" w:cs="Arial"/>
-                                <w:sz w:val="14"/>
-                                <w:szCs w:val="14"/>
-                              </w:rPr>
-                              <w:t xml:space="preserve">Falta de liberdade na escolha dos perfis estudantis nas </w:t>
-                            </w:r>
-                            <w:proofErr w:type="gramStart"/>
-                            <w:r>
-                              <w:rPr>
-                                <w:rFonts w:ascii="Arial Black" w:hAnsi="Arial Black" w:cs="Arial"/>
-                                <w:sz w:val="14"/>
-                                <w:szCs w:val="14"/>
-                              </w:rPr>
-                              <w:t>plataformas</w:t>
-                            </w:r>
-                            <w:r>
-                              <w:rPr>
-                                <w:rFonts w:ascii="Arial Black" w:hAnsi="Arial Black" w:cs="Arial"/>
-                                <w:sz w:val="14"/>
-                                <w:szCs w:val="14"/>
-                              </w:rPr>
-                              <w:t xml:space="preserve">  </w:t>
-                            </w:r>
-                            <w:r>
-                              <w:rPr>
-                                <w:rFonts w:ascii="Arial Black" w:hAnsi="Arial Black" w:cs="Arial"/>
-                                <w:sz w:val="14"/>
-                                <w:szCs w:val="14"/>
-                              </w:rPr>
-                              <w:t>de</w:t>
-                            </w:r>
-                            <w:proofErr w:type="gramEnd"/>
-                            <w:r>
-                              <w:rPr>
-                                <w:rFonts w:ascii="Arial Black" w:hAnsi="Arial Black" w:cs="Arial"/>
-                                <w:sz w:val="14"/>
-                                <w:szCs w:val="14"/>
-                              </w:rPr>
-                              <w:t xml:space="preserve"> estudo.</w:t>
-                            </w:r>
-                          </w:p>
-                        </w:txbxContent>
-                      </wps:txbx>
-                      <wps:bodyPr rot="0" vert="horz" wrap="square" lIns="91440" tIns="45720" rIns="91440" bIns="45720" anchor="t" anchorCtr="0">
-                        <a:noAutofit/>
-                      </wps:bodyPr>
-                    </wps:wsp>
-                  </a:graphicData>
-                </a:graphic>
-                <wp14:sizeRelH relativeFrom="margin">
-                  <wp14:pctWidth>0</wp14:pctWidth>
-                </wp14:sizeRelH>
-                <wp14:sizeRelV relativeFrom="margin">
-                  <wp14:pctHeight>0</wp14:pctHeight>
-                </wp14:sizeRelV>
-              </wp:anchor>
-            </w:drawing>
-          </mc:Choice>
-          <mc:Fallback xmlns:w16cid="http://schemas.microsoft.com/office/word/2016/wordml/cid" xmlns:am3d="http://schemas.microsoft.com/office/drawing/2017/model3d" xmlns:aink="http://schemas.microsoft.com/office/drawing/2016/ink" xmlns:cx8="http://schemas.microsoft.com/office/drawing/2016/5/14/chartex" xmlns:cx7="http://schemas.microsoft.com/office/drawing/2016/5/13/chartex" xmlns:cx6="http://schemas.microsoft.com/office/drawing/2016/5/12/chartex" xmlns:cx5="http://schemas.microsoft.com/office/drawing/2016/5/11/chartex" xmlns:cx4="http://schemas.microsoft.com/office/drawing/2016/5/10/chartex" xmlns:cx3="http://schemas.microsoft.com/office/drawing/2016/5/9/chartex" xmlns:cx2="http://schemas.microsoft.com/office/drawing/2015/10/21/chartex" xmlns:cx1="http://schemas.microsoft.com/office/drawing/2015/9/8/chartex">
-            <w:pict>
-              <v:shape w14:anchorId="6B5D3834" id="_x0000_s1039" type="#_x0000_t202" style="position:absolute;margin-left:10.7pt;margin-top:102.3pt;width:87.95pt;height:59.45pt;rotation:-398758fd;z-index:251669504;visibility:visible;mso-wrap-style:square;mso-width-percent:0;mso-height-percent:0;mso-wrap-distance-left:9pt;mso-wrap-distance-top:3.6pt;mso-wrap-distance-right:9pt;mso-wrap-distance-bottom:3.6pt;mso-position-horizontal:absolute;mso-position-horizontal-relative:text;mso-position-vertical:absolute;mso-position-vertical-relative:text;mso-width-percent:0;mso-height-percent:0;mso-width-relative:margin;mso-height-relative:margin;v-text-anchor:top" o:gfxdata="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" filled="f" stroked="f">
-                <v:textbox>
-                  <w:txbxContent>
-                    <w:p>
-                      <w:pPr>
-                        <w:rPr>
-                          <w:rFonts w:ascii="Arial Black" w:hAnsi="Arial Black" w:cs="Arial"/>
-                          <w:sz w:val="14"/>
-                          <w:szCs w:val="14"/>
-                        </w:rPr>
-                      </w:pPr>
-                      <w:r>
-                        <w:rPr>
-                          <w:rFonts w:ascii="Arial Black" w:hAnsi="Arial Black" w:cs="Arial"/>
-                          <w:sz w:val="14"/>
-                          <w:szCs w:val="14"/>
-                        </w:rPr>
-                        <w:t xml:space="preserve">Falta de liberdade na escolha dos perfis estudantis nas </w:t>
-                      </w:r>
-                      <w:proofErr w:type="gramStart"/>
-                      <w:r>
-                        <w:rPr>
-                          <w:rFonts w:ascii="Arial Black" w:hAnsi="Arial Black" w:cs="Arial"/>
-                          <w:sz w:val="14"/>
-                          <w:szCs w:val="14"/>
-                        </w:rPr>
-                        <w:t>plataformas</w:t>
-                      </w:r>
-                      <w:r>
-                        <w:rPr>
-                          <w:rFonts w:ascii="Arial Black" w:hAnsi="Arial Black" w:cs="Arial"/>
-                          <w:sz w:val="14"/>
-                          <w:szCs w:val="14"/>
-                        </w:rPr>
-                        <w:t xml:space="preserve">  </w:t>
-                      </w:r>
-                      <w:r>
-                        <w:rPr>
-                          <w:rFonts w:ascii="Arial Black" w:hAnsi="Arial Black" w:cs="Arial"/>
-                          <w:sz w:val="14"/>
-                          <w:szCs w:val="14"/>
-                        </w:rPr>
-                        <w:t>de</w:t>
-                      </w:r>
-                      <w:proofErr w:type="gramEnd"/>
-                      <w:r>
-                        <w:rPr>
-                          <w:rFonts w:ascii="Arial Black" w:hAnsi="Arial Black" w:cs="Arial"/>
-                          <w:sz w:val="14"/>
-                          <w:szCs w:val="14"/>
-                        </w:rPr>
-                        <w:t xml:space="preserve"> estudo.</w:t>
-                      </w:r>
-                    </w:p>
-                  </w:txbxContent>
-                </v:textbox>
-                <w10:wrap type="square"/>
               </v:shape>
             </w:pict>
           </mc:Fallback>
@@ -3397,52 +3472,20 @@
           <w:sz w:val="24"/>
           <w:szCs w:val="24"/>
         </w:rPr>
-        <w:t xml:space="preserve">Tempo de resposta para suporte técnico de 8 </w:t>
-      </w:r>
-      <w:proofErr w:type="spellStart"/>
-      <w:r>
-        <w:rPr>
-          <w:rFonts w:ascii="Arial" w:hAnsi="Arial" w:cs="Arial"/>
-          <w:bCs/>
-          <w:sz w:val="24"/>
-          <w:szCs w:val="24"/>
-        </w:rPr>
-        <w:t>á</w:t>
-      </w:r>
-      <w:proofErr w:type="spellEnd"/>
-      <w:r>
-        <w:rPr>
-          <w:rFonts w:ascii="Arial" w:hAnsi="Arial" w:cs="Arial"/>
-          <w:bCs/>
-          <w:sz w:val="24"/>
-          <w:szCs w:val="24"/>
-        </w:rPr>
-        <w:t xml:space="preserve"> 24 </w:t>
-      </w:r>
-      <w:proofErr w:type="spellStart"/>
-      <w:r>
-        <w:rPr>
-          <w:rFonts w:ascii="Arial" w:hAnsi="Arial" w:cs="Arial"/>
-          <w:bCs/>
-          <w:sz w:val="24"/>
-          <w:szCs w:val="24"/>
-        </w:rPr>
-        <w:t>Hr’s</w:t>
-      </w:r>
-      <w:proofErr w:type="spellEnd"/>
-      <w:r>
-        <w:rPr>
-          <w:rFonts w:ascii="Arial" w:hAnsi="Arial" w:cs="Arial"/>
-          <w:bCs/>
-          <w:sz w:val="24"/>
-          <w:szCs w:val="24"/>
-        </w:rPr>
-        <w:t>;</w:t>
+        <w:t>Tempo de resposta para suporte técnico de 8 á 24 Hr’s;</w:t>
       </w:r>
     </w:p>
     <w:p>
       <w:pPr>
         <w:ind w:left="1080"/>
+        <w:rPr>
+          <w:bCs/>
+          <w:sz w:val="32"/>
+        </w:rPr>
+      </w:pPr>
+    </w:p>
+    <w:p>
+      <w:pPr>
         <w:rPr>
           <w:bCs/>
           <w:sz w:val="32"/>
@@ -3466,6 +3509,7 @@
           <w:bCs/>
           <w:sz w:val="32"/>
         </w:rPr>
+        <w:lastRenderedPageBreak/>
         <w:t>Pagamentos:</w:t>
       </w:r>
     </w:p>
@@ -3490,7 +3534,6 @@
           <w:szCs w:val="24"/>
           <w:shd w:val="clear" w:color="auto" w:fill="FFFFFF"/>
         </w:rPr>
-        <w:lastRenderedPageBreak/>
         <w:t>O prazo</w:t>
       </w:r>
       <w:r>
@@ -3761,40 +3804,16 @@
           <w:szCs w:val="24"/>
           <w:shd w:val="clear" w:color="auto" w:fill="FFFFFF"/>
         </w:rPr>
-        <w:t xml:space="preserve">Saldo </w:t>
-      </w:r>
-      <w:proofErr w:type="spellStart"/>
-      <w:r>
-        <w:rPr>
-          <w:rStyle w:val="Forte"/>
+        <w:t>Saldo PagSeguro:</w:t>
+      </w:r>
+      <w:r>
+        <w:rPr>
           <w:rFonts w:ascii="Arial" w:hAnsi="Arial" w:cs="Arial"/>
           <w:color w:val="333333"/>
           <w:sz w:val="24"/>
           <w:szCs w:val="24"/>
           <w:shd w:val="clear" w:color="auto" w:fill="FFFFFF"/>
         </w:rPr>
-        <w:t>PagSeguro</w:t>
-      </w:r>
-      <w:proofErr w:type="spellEnd"/>
-      <w:r>
-        <w:rPr>
-          <w:rStyle w:val="Forte"/>
-          <w:rFonts w:ascii="Arial" w:hAnsi="Arial" w:cs="Arial"/>
-          <w:color w:val="333333"/>
-          <w:sz w:val="24"/>
-          <w:szCs w:val="24"/>
-          <w:shd w:val="clear" w:color="auto" w:fill="FFFFFF"/>
-        </w:rPr>
-        <w:t>:</w:t>
-      </w:r>
-      <w:r>
-        <w:rPr>
-          <w:rFonts w:ascii="Arial" w:hAnsi="Arial" w:cs="Arial"/>
-          <w:color w:val="333333"/>
-          <w:sz w:val="24"/>
-          <w:szCs w:val="24"/>
-          <w:shd w:val="clear" w:color="auto" w:fill="FFFFFF"/>
-        </w:rPr>
         <w:t> imediatamente</w:t>
       </w:r>
       <w:r>
@@ -4026,15 +4045,21 @@
           <w:bCs/>
           <w:sz w:val="32"/>
         </w:rPr>
+        <w:t xml:space="preserve"> (</w:t>
+      </w:r>
+      <w:r>
+        <w:rPr>
+          <w:bCs/>
+          <w:sz w:val="32"/>
+        </w:rPr>
         <w:t xml:space="preserve"> </w:t>
       </w:r>
-      <w:proofErr w:type="gramStart"/>
-      <w:r>
-        <w:rPr>
-          <w:bCs/>
-          <w:sz w:val="32"/>
-        </w:rPr>
-        <w:t>(</w:t>
+      <w:r>
+        <w:rPr>
+          <w:bCs/>
+          <w:sz w:val="32"/>
+        </w:rPr>
+        <w:t>print</w:t>
       </w:r>
       <w:r>
         <w:rPr>
@@ -4048,22 +4073,7 @@
           <w:bCs/>
           <w:sz w:val="32"/>
         </w:rPr>
-        <w:t>print</w:t>
-      </w:r>
-      <w:proofErr w:type="gramEnd"/>
-      <w:r>
-        <w:rPr>
-          <w:bCs/>
-          <w:sz w:val="32"/>
-        </w:rPr>
-        <w:t xml:space="preserve"> </w:t>
-      </w:r>
-      <w:r>
-        <w:rPr>
-          <w:bCs/>
-          <w:sz w:val="32"/>
-        </w:rPr>
-        <w:t>); // talvez</w:t>
+        <w:t>);</w:t>
       </w:r>
     </w:p>
     <w:p>
@@ -4570,7 +4580,6 @@
           <w:szCs w:val="32"/>
         </w:rPr>
       </w:pPr>
-      <w:proofErr w:type="spellStart"/>
       <w:r>
         <w:rPr>
           <w:sz w:val="32"/>
@@ -4585,16 +4594,7 @@
           <w:szCs w:val="32"/>
           <w:u w:val="single"/>
         </w:rPr>
-        <w:t>enshot</w:t>
-      </w:r>
-      <w:proofErr w:type="spellEnd"/>
-      <w:r>
-        <w:rPr>
-          <w:sz w:val="32"/>
-          <w:szCs w:val="32"/>
-          <w:u w:val="single"/>
-        </w:rPr>
-        <w:t>;</w:t>
+        <w:t>enshot;</w:t>
       </w:r>
     </w:p>
     <w:p>
@@ -5220,23 +5220,7 @@
           <w:sz w:val="32"/>
           <w:szCs w:val="32"/>
         </w:rPr>
-        <w:t xml:space="preserve">Os Dados coletados serão utilizados para fins legítimos de desenvolvimento e oferecimento de serviços aos usuários e poderão ser usados pelo ESTUDANTE NOTA 10   para melhorar a estratégia de marketing da Plataforma, como veiculação de anúncios, envio de e-mails promocionais e ações de </w:t>
-      </w:r>
-      <w:proofErr w:type="spellStart"/>
-      <w:r>
-        <w:rPr>
-          <w:sz w:val="32"/>
-          <w:szCs w:val="32"/>
-        </w:rPr>
-        <w:t>remarketing</w:t>
-      </w:r>
-      <w:proofErr w:type="spellEnd"/>
-      <w:r>
-        <w:rPr>
-          <w:sz w:val="32"/>
-          <w:szCs w:val="32"/>
-        </w:rPr>
-        <w:t>.</w:t>
+        <w:t>Os Dados coletados serão utilizados para fins legítimos de desenvolvimento e oferecimento de serviços aos usuários e poderão ser usados pelo ESTUDANTE NOTA 10   para melhorar a estratégia de marketing da Plataforma, como veiculação de anúncios, envio de e-mails promocionais e ações de remarketing.</w:t>
       </w:r>
     </w:p>
     <w:p>
@@ -5381,30 +5365,14 @@
           <w:sz w:val="32"/>
           <w:szCs w:val="32"/>
         </w:rPr>
-        <w:t xml:space="preserve">ilização do ESTUDANTE NOTA </w:t>
-      </w:r>
-      <w:proofErr w:type="gramStart"/>
-      <w:r>
-        <w:rPr>
-          <w:sz w:val="32"/>
-          <w:szCs w:val="32"/>
-        </w:rPr>
-        <w:t xml:space="preserve">10  </w:t>
-      </w:r>
-      <w:r>
-        <w:rPr>
-          <w:sz w:val="32"/>
-          <w:szCs w:val="32"/>
-        </w:rPr>
-        <w:t>,</w:t>
-      </w:r>
-      <w:proofErr w:type="gramEnd"/>
-      <w:r>
-        <w:rPr>
-          <w:sz w:val="32"/>
-          <w:szCs w:val="32"/>
-        </w:rPr>
-        <w:t xml:space="preserve"> ou em qualquer outro momento de contato/comunicação entre o usuário e a plataforma e que sejam armazenados em nossa base de dados, contarão com um ambiente seguro.</w:t>
+        <w:t xml:space="preserve">ilização do ESTUDANTE NOTA 10  </w:t>
+      </w:r>
+      <w:r>
+        <w:rPr>
+          <w:sz w:val="32"/>
+          <w:szCs w:val="32"/>
+        </w:rPr>
+        <w:t>, ou em qualquer outro momento de contato/comunicação entre o usuário e a plataforma e que sejam armazenados em nossa base de dados, contarão com um ambiente seguro.</w:t>
       </w:r>
     </w:p>
     <w:p>
@@ -6009,55 +5977,7 @@
           <w:sz w:val="32"/>
           <w:szCs w:val="32"/>
         </w:rPr>
-        <w:t xml:space="preserve">Campos da tabela usuário: </w:t>
-      </w:r>
-      <w:proofErr w:type="spellStart"/>
-      <w:r>
-        <w:rPr>
-          <w:sz w:val="32"/>
-          <w:szCs w:val="32"/>
-        </w:rPr>
-        <w:t>ID_usuario</w:t>
-      </w:r>
-      <w:proofErr w:type="spellEnd"/>
-      <w:r>
-        <w:rPr>
-          <w:sz w:val="32"/>
-          <w:szCs w:val="32"/>
-        </w:rPr>
-        <w:t xml:space="preserve"> (</w:t>
-      </w:r>
-      <w:proofErr w:type="spellStart"/>
-      <w:r>
-        <w:rPr>
-          <w:sz w:val="32"/>
-          <w:szCs w:val="32"/>
-        </w:rPr>
-        <w:t>auto_increment</w:t>
-      </w:r>
-      <w:proofErr w:type="spellEnd"/>
-      <w:r>
-        <w:rPr>
-          <w:sz w:val="32"/>
-          <w:szCs w:val="32"/>
-        </w:rPr>
-        <w:t xml:space="preserve">), nome, </w:t>
-      </w:r>
-      <w:proofErr w:type="spellStart"/>
-      <w:r>
-        <w:rPr>
-          <w:sz w:val="32"/>
-          <w:szCs w:val="32"/>
-        </w:rPr>
-        <w:t>email</w:t>
-      </w:r>
-      <w:proofErr w:type="spellEnd"/>
-      <w:r>
-        <w:rPr>
-          <w:sz w:val="32"/>
-          <w:szCs w:val="32"/>
-        </w:rPr>
-        <w:t xml:space="preserve"> (chave primária), senha (criptografada), idade, escolaridade, concurso desejado e CEP;</w:t>
+        <w:t>Campos da tabela usuário: ID_usuario (auto_increment), nome, email (chave primária), senha (criptografada), idade, escolaridade, concurso desejado e CEP;</w:t>
       </w:r>
     </w:p>
     <w:p>
@@ -6078,23 +5998,7 @@
           <w:sz w:val="32"/>
           <w:szCs w:val="32"/>
         </w:rPr>
-        <w:t xml:space="preserve">Campos da tabela atividades: </w:t>
-      </w:r>
-      <w:proofErr w:type="spellStart"/>
-      <w:r>
-        <w:rPr>
-          <w:sz w:val="32"/>
-          <w:szCs w:val="32"/>
-        </w:rPr>
-        <w:t>ID_atividade</w:t>
-      </w:r>
-      <w:proofErr w:type="spellEnd"/>
-      <w:r>
-        <w:rPr>
-          <w:sz w:val="32"/>
-          <w:szCs w:val="32"/>
-        </w:rPr>
-        <w:t>, matéria, exercícios;</w:t>
+        <w:t>Campos da tabela atividades: ID_atividade, matéria, exercícios;</w:t>
       </w:r>
     </w:p>
     <w:p>
@@ -6115,55 +6019,7 @@
           <w:sz w:val="32"/>
           <w:szCs w:val="32"/>
         </w:rPr>
-        <w:t xml:space="preserve">Campos da tabela planos: </w:t>
-      </w:r>
-      <w:proofErr w:type="spellStart"/>
-      <w:r>
-        <w:rPr>
-          <w:sz w:val="32"/>
-          <w:szCs w:val="32"/>
-        </w:rPr>
-        <w:t>ID_plano</w:t>
-      </w:r>
-      <w:proofErr w:type="spellEnd"/>
-      <w:r>
-        <w:rPr>
-          <w:sz w:val="32"/>
-          <w:szCs w:val="32"/>
-        </w:rPr>
-        <w:t xml:space="preserve">, tipo, preço, </w:t>
-      </w:r>
-      <w:proofErr w:type="spellStart"/>
-      <w:r>
-        <w:rPr>
-          <w:sz w:val="32"/>
-          <w:szCs w:val="32"/>
-        </w:rPr>
-        <w:t>ID_usuario</w:t>
-      </w:r>
-      <w:proofErr w:type="spellEnd"/>
-      <w:r>
-        <w:rPr>
-          <w:sz w:val="32"/>
-          <w:szCs w:val="32"/>
-        </w:rPr>
-        <w:t xml:space="preserve"> (chave estrangeira – tabela </w:t>
-      </w:r>
-      <w:proofErr w:type="spellStart"/>
-      <w:r>
-        <w:rPr>
-          <w:sz w:val="32"/>
-          <w:szCs w:val="32"/>
-        </w:rPr>
-        <w:t>usuario</w:t>
-      </w:r>
-      <w:proofErr w:type="spellEnd"/>
-      <w:r>
-        <w:rPr>
-          <w:sz w:val="32"/>
-          <w:szCs w:val="32"/>
-        </w:rPr>
-        <w:t>);</w:t>
+        <w:t>Campos da tabela planos: ID_plano, tipo, preço, ID_usuario (chave estrangeira – tabela usuario);</w:t>
       </w:r>
     </w:p>
     <w:p>
@@ -6183,33 +6039,8 @@
           <w:sz w:val="32"/>
           <w:szCs w:val="32"/>
         </w:rPr>
-        <w:t xml:space="preserve">Campos da tabela conteúdo: </w:t>
-      </w:r>
-      <w:proofErr w:type="spellStart"/>
-      <w:r>
-        <w:rPr>
-          <w:sz w:val="32"/>
-          <w:szCs w:val="32"/>
-        </w:rPr>
-        <w:t>ID_conteudo</w:t>
-      </w:r>
-      <w:proofErr w:type="spellEnd"/>
-      <w:r>
-        <w:rPr>
-          <w:sz w:val="32"/>
-          <w:szCs w:val="32"/>
-        </w:rPr>
-        <w:t xml:space="preserve">, disciplina, </w:t>
-      </w:r>
-      <w:proofErr w:type="spellStart"/>
-      <w:r>
-        <w:rPr>
-          <w:sz w:val="32"/>
-          <w:szCs w:val="32"/>
-        </w:rPr>
-        <w:t>video_aulas</w:t>
-      </w:r>
-      <w:proofErr w:type="spellEnd"/>
+        <w:t>Campos da tabela conteúdo: ID_conteudo, disciplina, video_aulas</w:t>
+      </w:r>
       <w:r>
         <w:rPr>
           <w:sz w:val="32"/>
@@ -6283,55 +6114,7 @@
           <w:sz w:val="32"/>
           <w:szCs w:val="32"/>
         </w:rPr>
-        <w:t xml:space="preserve">O login poderá ser realizado por meio de login e senha, ou com o </w:t>
-      </w:r>
-      <w:proofErr w:type="spellStart"/>
-      <w:r>
-        <w:rPr>
-          <w:sz w:val="32"/>
-          <w:szCs w:val="32"/>
-        </w:rPr>
-        <w:t>login</w:t>
-      </w:r>
-      <w:proofErr w:type="spellEnd"/>
-      <w:r>
-        <w:rPr>
-          <w:sz w:val="32"/>
-          <w:szCs w:val="32"/>
-        </w:rPr>
-        <w:t xml:space="preserve"> pelo </w:t>
-      </w:r>
-      <w:proofErr w:type="spellStart"/>
-      <w:r>
-        <w:rPr>
-          <w:sz w:val="32"/>
-          <w:szCs w:val="32"/>
-        </w:rPr>
-        <w:t>google</w:t>
-      </w:r>
-      <w:proofErr w:type="spellEnd"/>
-      <w:r>
-        <w:rPr>
-          <w:sz w:val="32"/>
-          <w:szCs w:val="32"/>
-        </w:rPr>
-        <w:t xml:space="preserve"> ou </w:t>
-      </w:r>
-      <w:proofErr w:type="spellStart"/>
-      <w:r>
-        <w:rPr>
-          <w:sz w:val="32"/>
-          <w:szCs w:val="32"/>
-        </w:rPr>
-        <w:t>facebook</w:t>
-      </w:r>
-      <w:proofErr w:type="spellEnd"/>
-      <w:r>
-        <w:rPr>
-          <w:sz w:val="32"/>
-          <w:szCs w:val="32"/>
-        </w:rPr>
-        <w:t>.</w:t>
+        <w:t>O login poderá ser realizado por meio de login e senha, ou com o login pelo google ou facebook.</w:t>
       </w:r>
     </w:p>
     <w:p>
@@ -6592,8 +6375,6 @@
         </w:rPr>
         <w:t>sociais e anúncios do Google.</w:t>
       </w:r>
-      <w:bookmarkStart w:id="0" w:name="_GoBack"/>
-      <w:bookmarkEnd w:id="0"/>
     </w:p>
     <w:p>
       <w:pPr>
@@ -6681,23 +6462,7 @@
           <w:bCs/>
           <w:sz w:val="32"/>
         </w:rPr>
-        <w:t>Back-</w:t>
-      </w:r>
-      <w:proofErr w:type="spellStart"/>
-      <w:r>
-        <w:rPr>
-          <w:bCs/>
-          <w:sz w:val="32"/>
-        </w:rPr>
-        <w:t>end</w:t>
-      </w:r>
-      <w:proofErr w:type="spellEnd"/>
-      <w:r>
-        <w:rPr>
-          <w:bCs/>
-          <w:sz w:val="32"/>
-        </w:rPr>
-        <w:t>:</w:t>
+        <w:t>Back-end:</w:t>
       </w:r>
       <w:r>
         <w:rPr>
@@ -6725,23 +6490,7 @@
           <w:bCs/>
           <w:sz w:val="32"/>
         </w:rPr>
-        <w:t xml:space="preserve"> A linguagem foi escolhida por ser estável e </w:t>
-      </w:r>
-      <w:proofErr w:type="gramStart"/>
-      <w:r>
-        <w:rPr>
-          <w:bCs/>
-          <w:sz w:val="32"/>
-        </w:rPr>
-        <w:t>bem conceituada</w:t>
-      </w:r>
-      <w:proofErr w:type="gramEnd"/>
-      <w:r>
-        <w:rPr>
-          <w:bCs/>
-          <w:sz w:val="32"/>
-        </w:rPr>
-        <w:t xml:space="preserve"> no cenário atual, oferecendo um ambiente de desenvolvimento otimizado e favorável a obtenção de bons resultados.</w:t>
+        <w:t xml:space="preserve"> A linguagem foi escolhida por ser estável e bem conceituada no cenário atual, oferecendo um ambiente de desenvolvimento otimizado e favorável a obtenção de bons resultados.</w:t>
       </w:r>
     </w:p>
     <w:p>
@@ -6788,33 +6537,8 @@
           <w:bCs/>
           <w:sz w:val="32"/>
         </w:rPr>
-        <w:t>Front-</w:t>
-      </w:r>
-      <w:proofErr w:type="spellStart"/>
-      <w:r>
-        <w:rPr>
-          <w:bCs/>
-          <w:sz w:val="32"/>
-        </w:rPr>
-        <w:t>end</w:t>
-      </w:r>
-      <w:proofErr w:type="spellEnd"/>
-      <w:r>
-        <w:rPr>
-          <w:bCs/>
-          <w:sz w:val="32"/>
-        </w:rPr>
-        <w:t xml:space="preserve">: </w:t>
-      </w:r>
-      <w:proofErr w:type="spellStart"/>
-      <w:r>
-        <w:rPr>
-          <w:bCs/>
-          <w:sz w:val="32"/>
-        </w:rPr>
-        <w:t>Ionic</w:t>
-      </w:r>
-      <w:proofErr w:type="spellEnd"/>
+        <w:t>Front-end: Ionic</w:t>
+      </w:r>
       <w:r>
         <w:rPr>
           <w:bCs/>

</xml_diff>